<commit_message>
Minor doc change to Report
</commit_message>
<xml_diff>
--- a/CA/Report/DBS Data Vis and Comms CA - Report - Student 10524150 - C Finnegan cf v1-1 220320.docx
+++ b/CA/Report/DBS Data Vis and Comms CA - Report - Student 10524150 - C Finnegan cf v1-1 220320.docx
@@ -1,7 +1,17 @@
 
 <file path=word/document.xml><?xml version="1.0" encoding="utf-8"?>
-<w:document xmlns:wpc="http://schemas.microsoft.com/office/word/2010/wordprocessingCanvas" xmlns:mc="http://schemas.openxmlformats.org/markup-compatibility/2006" xmlns:o="urn:schemas-microsoft-com:office:office" xmlns:r="http://schemas.openxmlformats.org/officeDocument/2006/relationships" xmlns:m="http://schemas.openxmlformats.org/officeDocument/2006/math" xmlns:v="urn:schemas-microsoft-com:vml" xmlns:wp14="http://schemas.microsoft.com/office/word/2010/wordprocessingDrawing" xmlns:wp="http://schemas.openxmlformats.org/drawingml/2006/wordprocessingDrawing" xmlns:w10="urn:schemas-microsoft-com:office:word" xmlns:w="http://schemas.openxmlformats.org/wordprocessingml/2006/main" xmlns:w14="http://schemas.microsoft.com/office/word/2010/wordml" xmlns:wpg="http://schemas.microsoft.com/office/word/2010/wordprocessingGroup" xmlns:wpi="http://schemas.microsoft.com/office/word/2010/wordprocessingInk" xmlns:wne="http://schemas.microsoft.com/office/word/2006/wordml" xmlns:wps="http://schemas.microsoft.com/office/word/2010/wordprocessingShape" mc:Ignorable="w14 wp14">
+<w:document xmlns:wpc="http://schemas.microsoft.com/office/word/2010/wordprocessingCanvas" xmlns:mc="http://schemas.openxmlformats.org/markup-compatibility/2006" xmlns:o="urn:schemas-microsoft-com:office:office" xmlns:r="http://schemas.openxmlformats.org/officeDocument/2006/relationships" xmlns:m="http://schemas.openxmlformats.org/officeDocument/2006/math" xmlns:v="urn:schemas-microsoft-com:vml" xmlns:wp14="http://schemas.microsoft.com/office/word/2010/wordprocessingDrawing" xmlns:wp="http://schemas.openxmlformats.org/drawingml/2006/wordprocessingDrawing" xmlns:w10="urn:schemas-microsoft-com:office:word" xmlns:w="http://schemas.openxmlformats.org/wordprocessingml/2006/main" xmlns:w14="http://schemas.microsoft.com/office/word/2010/wordml" xmlns:w15="http://schemas.microsoft.com/office/word/2012/wordml" xmlns:wpg="http://schemas.microsoft.com/office/word/2010/wordprocessingGroup" xmlns:wpi="http://schemas.microsoft.com/office/word/2010/wordprocessingInk" xmlns:wne="http://schemas.microsoft.com/office/word/2006/wordml" xmlns:wps="http://schemas.microsoft.com/office/word/2010/wordprocessingShape" mc:Ignorable="w14 w15 wp14">
   <w:body>
+    <w:p>
+      <w:pPr>
+        <w:pStyle w:val="CompanyBanner"/>
+      </w:pPr>
+    </w:p>
+    <w:p>
+      <w:pPr>
+        <w:pStyle w:val="CompanyBanner"/>
+      </w:pPr>
+    </w:p>
     <w:p>
       <w:pPr>
         <w:pStyle w:val="CompanyBanner"/>
@@ -2026,6 +2036,8 @@
         </w:rPr>
         <w:fldChar w:fldCharType="end"/>
       </w:r>
+      <w:bookmarkStart w:id="0" w:name="_GoBack"/>
+      <w:bookmarkEnd w:id="0"/>
       <w:r>
         <w:fldChar w:fldCharType="begin"/>
       </w:r>
@@ -2134,11 +2146,21 @@
       <w:r>
         <w:instrText xml:space="preserve"> compare </w:instrText>
       </w:r>
-      <w:fldSimple w:instr=" DOCPROPERTY &quot;EDouble_Sided&quot;  ">
-        <w:r>
-          <w:instrText>N</w:instrText>
-        </w:r>
-      </w:fldSimple>
+      <w:r>
+        <w:fldChar w:fldCharType="begin"/>
+      </w:r>
+      <w:r>
+        <w:instrText xml:space="preserve"> DOCPROPERTY "EDouble_Sided"  </w:instrText>
+      </w:r>
+      <w:r>
+        <w:fldChar w:fldCharType="separate"/>
+      </w:r>
+      <w:r>
+        <w:instrText>N</w:instrText>
+      </w:r>
+      <w:r>
+        <w:fldChar w:fldCharType="end"/>
+      </w:r>
       <w:r>
         <w:instrText xml:space="preserve">= "Y" </w:instrText>
       </w:r>
@@ -2212,12 +2234,12 @@
     <w:p>
       <w:pPr>
         <w:sectPr>
-          <w:headerReference w:type="even" r:id="rId15"/>
-          <w:headerReference w:type="default" r:id="rId16"/>
-          <w:footerReference w:type="even" r:id="rId17"/>
-          <w:footerReference w:type="default" r:id="rId18"/>
-          <w:headerReference w:type="first" r:id="rId19"/>
-          <w:footerReference w:type="first" r:id="rId20"/>
+          <w:headerReference w:type="even" r:id="rId14"/>
+          <w:headerReference w:type="default" r:id="rId15"/>
+          <w:footerReference w:type="even" r:id="rId16"/>
+          <w:footerReference w:type="default" r:id="rId17"/>
+          <w:headerReference w:type="first" r:id="rId18"/>
+          <w:footerReference w:type="first" r:id="rId19"/>
           <w:pgSz w:w="11907" w:h="16840" w:code="9"/>
           <w:pgMar w:top="1020" w:right="737" w:bottom="1020" w:left="737" w:header="454" w:footer="283" w:gutter="567"/>
           <w:cols w:space="720"/>
@@ -2225,8 +2247,6 @@
           <w:docGrid w:linePitch="360"/>
         </w:sectPr>
       </w:pPr>
-      <w:bookmarkStart w:id="0" w:name="_GoBack"/>
-      <w:bookmarkEnd w:id="0"/>
     </w:p>
     <w:p>
       <w:pPr>
@@ -2903,13 +2923,7 @@
         <w:rPr>
           <w:u w:val="single"/>
         </w:rPr>
-        <w:t xml:space="preserve">KPI </w:t>
-      </w:r>
-      <w:r>
-        <w:rPr>
-          <w:u w:val="single"/>
-        </w:rPr>
-        <w:t>2</w:t>
+        <w:t>KPI 2</w:t>
       </w:r>
       <w:r>
         <w:t>: Measures ..</w:t>
@@ -4253,13 +4267,7 @@
         <w:t xml:space="preserve"> </w:t>
       </w:r>
       <w:r>
-        <w:t xml:space="preserve">&lt;Tile </w:t>
-      </w:r>
-      <w:r>
-        <w:t>Two</w:t>
-      </w:r>
-      <w:r>
-        <w:t xml:space="preserve"> Description&gt;</w:t>
+        <w:t>&lt;Tile Two Description&gt;</w:t>
       </w:r>
     </w:p>
     <w:p>
@@ -4449,19 +4457,7 @@
       </w:pPr>
       <w:r>
         <w:lastRenderedPageBreak/>
-        <w:t>Tile 1.</w:t>
-      </w:r>
-      <w:r>
-        <w:t>3</w:t>
-      </w:r>
-      <w:r>
-        <w:t xml:space="preserve">: &lt;Tile </w:t>
-      </w:r>
-      <w:r>
-        <w:t>Three</w:t>
-      </w:r>
-      <w:r>
-        <w:t xml:space="preserve"> Description&gt;</w:t>
+        <w:t>Tile 1.3: &lt;Tile Three Description&gt;</w:t>
       </w:r>
     </w:p>
     <w:p>
@@ -4676,13 +4672,7 @@
         <w:t xml:space="preserve">rd </w:t>
       </w:r>
       <w:r>
-        <w:t>Two</w:t>
-      </w:r>
-      <w:r>
-        <w:t xml:space="preserve"> Design – Title </w:t>
-      </w:r>
-      <w:r>
-        <w:t>2</w:t>
+        <w:t>Two Design – Title 2</w:t>
       </w:r>
       <w:bookmarkEnd w:id="27"/>
     </w:p>
@@ -5233,25 +5223,7 @@
           <w:sz w:val="22"/>
           <w:szCs w:val="22"/>
         </w:rPr>
-        <w:t xml:space="preserve">The </w:t>
-      </w:r>
-      <w:r>
-        <w:rPr>
-          <w:rFonts w:ascii="Arial" w:hAnsi="Arial" w:cs="Arial"/>
-          <w:spacing w:val="-1"/>
-          <w:sz w:val="22"/>
-          <w:szCs w:val="22"/>
-        </w:rPr>
-        <w:t>second</w:t>
-      </w:r>
-      <w:r>
-        <w:rPr>
-          <w:rFonts w:ascii="Arial" w:hAnsi="Arial" w:cs="Arial"/>
-          <w:spacing w:val="-1"/>
-          <w:sz w:val="22"/>
-          <w:szCs w:val="22"/>
-        </w:rPr>
-        <w:t xml:space="preserve"> dashboard is a..</w:t>
+        <w:t>The second dashboard is a..</w:t>
       </w:r>
     </w:p>
     <w:p/>
@@ -5471,13 +5443,7 @@
       </w:pPr>
       <w:r>
         <w:lastRenderedPageBreak/>
-        <w:t>Tile 2.</w:t>
-      </w:r>
-      <w:r>
-        <w:t>2</w:t>
-      </w:r>
-      <w:r>
-        <w:t>: &lt;Tile Two Description&gt;</w:t>
+        <w:t>Tile 2.2: &lt;Tile Two Description&gt;</w:t>
       </w:r>
     </w:p>
     <w:p>
@@ -5664,19 +5630,7 @@
       </w:pPr>
       <w:r>
         <w:lastRenderedPageBreak/>
-        <w:t>Tile 2.</w:t>
-      </w:r>
-      <w:r>
-        <w:t>3</w:t>
-      </w:r>
-      <w:r>
-        <w:t>: &lt;Tile T</w:t>
-      </w:r>
-      <w:r>
-        <w:t>hree</w:t>
-      </w:r>
-      <w:r>
-        <w:t xml:space="preserve"> Description&gt;</w:t>
+        <w:t>Tile 2.3: &lt;Tile Three Description&gt;</w:t>
       </w:r>
     </w:p>
     <w:p>
@@ -5881,16 +5835,7 @@
       </w:pPr>
       <w:bookmarkStart w:id="30" w:name="_Toc35797329"/>
       <w:r>
-        <w:t xml:space="preserve">Challenges in the </w:t>
-      </w:r>
-      <w:r>
-        <w:t xml:space="preserve">Quality Assurance </w:t>
-      </w:r>
-      <w:r>
-        <w:t xml:space="preserve">Data </w:t>
-      </w:r>
-      <w:r>
-        <w:t>Visualisations</w:t>
+        <w:t>Challenges in the Quality Assurance Data Visualisations</w:t>
       </w:r>
       <w:bookmarkEnd w:id="30"/>
     </w:p>
@@ -6036,11 +5981,11 @@
       </w:pPr>
     </w:p>
     <w:sectPr>
-      <w:headerReference w:type="even" r:id="rId21"/>
-      <w:headerReference w:type="default" r:id="rId22"/>
-      <w:footerReference w:type="even" r:id="rId23"/>
-      <w:footerReference w:type="default" r:id="rId24"/>
-      <w:headerReference w:type="first" r:id="rId25"/>
+      <w:headerReference w:type="even" r:id="rId20"/>
+      <w:headerReference w:type="default" r:id="rId21"/>
+      <w:footerReference w:type="even" r:id="rId22"/>
+      <w:footerReference w:type="default" r:id="rId23"/>
+      <w:headerReference w:type="first" r:id="rId24"/>
       <w:pgSz w:w="11907" w:h="16840" w:code="9"/>
       <w:pgMar w:top="1020" w:right="737" w:bottom="1020" w:left="737" w:header="454" w:footer="283" w:gutter="567"/>
       <w:cols w:space="720"/>
@@ -6051,7 +5996,7 @@
 </file>
 
 <file path=word/endnotes.xml><?xml version="1.0" encoding="utf-8"?>
-<w:endnotes xmlns:wpc="http://schemas.microsoft.com/office/word/2010/wordprocessingCanvas" xmlns:mc="http://schemas.openxmlformats.org/markup-compatibility/2006" xmlns:o="urn:schemas-microsoft-com:office:office" xmlns:r="http://schemas.openxmlformats.org/officeDocument/2006/relationships" xmlns:m="http://schemas.openxmlformats.org/officeDocument/2006/math" xmlns:v="urn:schemas-microsoft-com:vml" xmlns:wp14="http://schemas.microsoft.com/office/word/2010/wordprocessingDrawing" xmlns:wp="http://schemas.openxmlformats.org/drawingml/2006/wordprocessingDrawing" xmlns:w10="urn:schemas-microsoft-com:office:word" xmlns:w="http://schemas.openxmlformats.org/wordprocessingml/2006/main" xmlns:w14="http://schemas.microsoft.com/office/word/2010/wordml" xmlns:wpg="http://schemas.microsoft.com/office/word/2010/wordprocessingGroup" xmlns:wpi="http://schemas.microsoft.com/office/word/2010/wordprocessingInk" xmlns:wne="http://schemas.microsoft.com/office/word/2006/wordml" xmlns:wps="http://schemas.microsoft.com/office/word/2010/wordprocessingShape" mc:Ignorable="w14 wp14">
+<w:endnotes xmlns:wpc="http://schemas.microsoft.com/office/word/2010/wordprocessingCanvas" xmlns:mc="http://schemas.openxmlformats.org/markup-compatibility/2006" xmlns:o="urn:schemas-microsoft-com:office:office" xmlns:r="http://schemas.openxmlformats.org/officeDocument/2006/relationships" xmlns:m="http://schemas.openxmlformats.org/officeDocument/2006/math" xmlns:v="urn:schemas-microsoft-com:vml" xmlns:wp14="http://schemas.microsoft.com/office/word/2010/wordprocessingDrawing" xmlns:wp="http://schemas.openxmlformats.org/drawingml/2006/wordprocessingDrawing" xmlns:w10="urn:schemas-microsoft-com:office:word" xmlns:w="http://schemas.openxmlformats.org/wordprocessingml/2006/main" xmlns:w14="http://schemas.microsoft.com/office/word/2010/wordml" xmlns:w15="http://schemas.microsoft.com/office/word/2012/wordml" xmlns:wpg="http://schemas.microsoft.com/office/word/2010/wordprocessingGroup" xmlns:wpi="http://schemas.microsoft.com/office/word/2010/wordprocessingInk" xmlns:wne="http://schemas.microsoft.com/office/word/2006/wordml" xmlns:wps="http://schemas.microsoft.com/office/word/2010/wordprocessingShape" mc:Ignorable="w14 w15 wp14">
   <w:endnote w:type="separator" w:id="-1">
     <w:p>
       <w:r>
@@ -6070,7 +6015,7 @@
 </file>
 
 <file path=word/footer1.xml><?xml version="1.0" encoding="utf-8"?>
-<w:ftr xmlns:wpc="http://schemas.microsoft.com/office/word/2010/wordprocessingCanvas" xmlns:mc="http://schemas.openxmlformats.org/markup-compatibility/2006" xmlns:o="urn:schemas-microsoft-com:office:office" xmlns:r="http://schemas.openxmlformats.org/officeDocument/2006/relationships" xmlns:m="http://schemas.openxmlformats.org/officeDocument/2006/math" xmlns:v="urn:schemas-microsoft-com:vml" xmlns:wp14="http://schemas.microsoft.com/office/word/2010/wordprocessingDrawing" xmlns:wp="http://schemas.openxmlformats.org/drawingml/2006/wordprocessingDrawing" xmlns:w10="urn:schemas-microsoft-com:office:word" xmlns:w="http://schemas.openxmlformats.org/wordprocessingml/2006/main" xmlns:w14="http://schemas.microsoft.com/office/word/2010/wordml" xmlns:wpg="http://schemas.microsoft.com/office/word/2010/wordprocessingGroup" xmlns:wpi="http://schemas.microsoft.com/office/word/2010/wordprocessingInk" xmlns:wne="http://schemas.microsoft.com/office/word/2006/wordml" xmlns:wps="http://schemas.microsoft.com/office/word/2010/wordprocessingShape" mc:Ignorable="w14 wp14">
+<w:ftr xmlns:wpc="http://schemas.microsoft.com/office/word/2010/wordprocessingCanvas" xmlns:mc="http://schemas.openxmlformats.org/markup-compatibility/2006" xmlns:o="urn:schemas-microsoft-com:office:office" xmlns:r="http://schemas.openxmlformats.org/officeDocument/2006/relationships" xmlns:m="http://schemas.openxmlformats.org/officeDocument/2006/math" xmlns:v="urn:schemas-microsoft-com:vml" xmlns:wp14="http://schemas.microsoft.com/office/word/2010/wordprocessingDrawing" xmlns:wp="http://schemas.openxmlformats.org/drawingml/2006/wordprocessingDrawing" xmlns:w10="urn:schemas-microsoft-com:office:word" xmlns:w="http://schemas.openxmlformats.org/wordprocessingml/2006/main" xmlns:w14="http://schemas.microsoft.com/office/word/2010/wordml" xmlns:w15="http://schemas.microsoft.com/office/word/2012/wordml" xmlns:wpg="http://schemas.microsoft.com/office/word/2010/wordprocessingGroup" xmlns:wpi="http://schemas.microsoft.com/office/word/2010/wordprocessingInk" xmlns:wne="http://schemas.microsoft.com/office/word/2006/wordml" xmlns:wps="http://schemas.microsoft.com/office/word/2010/wordprocessingShape" mc:Ignorable="w14 w15 wp14">
   <w:tbl>
     <w:tblPr>
       <w:tblW w:w="5000" w:type="pct"/>
@@ -6227,7 +6172,7 @@
 </file>
 
 <file path=word/footer2.xml><?xml version="1.0" encoding="utf-8"?>
-<w:ftr xmlns:wpc="http://schemas.microsoft.com/office/word/2010/wordprocessingCanvas" xmlns:mc="http://schemas.openxmlformats.org/markup-compatibility/2006" xmlns:o="urn:schemas-microsoft-com:office:office" xmlns:r="http://schemas.openxmlformats.org/officeDocument/2006/relationships" xmlns:m="http://schemas.openxmlformats.org/officeDocument/2006/math" xmlns:v="urn:schemas-microsoft-com:vml" xmlns:wp14="http://schemas.microsoft.com/office/word/2010/wordprocessingDrawing" xmlns:wp="http://schemas.openxmlformats.org/drawingml/2006/wordprocessingDrawing" xmlns:w10="urn:schemas-microsoft-com:office:word" xmlns:w="http://schemas.openxmlformats.org/wordprocessingml/2006/main" xmlns:w14="http://schemas.microsoft.com/office/word/2010/wordml" xmlns:wpg="http://schemas.microsoft.com/office/word/2010/wordprocessingGroup" xmlns:wpi="http://schemas.microsoft.com/office/word/2010/wordprocessingInk" xmlns:wne="http://schemas.microsoft.com/office/word/2006/wordml" xmlns:wps="http://schemas.microsoft.com/office/word/2010/wordprocessingShape" mc:Ignorable="w14 wp14">
+<w:ftr xmlns:wpc="http://schemas.microsoft.com/office/word/2010/wordprocessingCanvas" xmlns:mc="http://schemas.openxmlformats.org/markup-compatibility/2006" xmlns:o="urn:schemas-microsoft-com:office:office" xmlns:r="http://schemas.openxmlformats.org/officeDocument/2006/relationships" xmlns:m="http://schemas.openxmlformats.org/officeDocument/2006/math" xmlns:v="urn:schemas-microsoft-com:vml" xmlns:wp14="http://schemas.microsoft.com/office/word/2010/wordprocessingDrawing" xmlns:wp="http://schemas.openxmlformats.org/drawingml/2006/wordprocessingDrawing" xmlns:w10="urn:schemas-microsoft-com:office:word" xmlns:w="http://schemas.openxmlformats.org/wordprocessingml/2006/main" xmlns:w14="http://schemas.microsoft.com/office/word/2010/wordml" xmlns:w15="http://schemas.microsoft.com/office/word/2012/wordml" xmlns:wpg="http://schemas.microsoft.com/office/word/2010/wordprocessingGroup" xmlns:wpi="http://schemas.microsoft.com/office/word/2010/wordprocessingInk" xmlns:wne="http://schemas.microsoft.com/office/word/2006/wordml" xmlns:wps="http://schemas.microsoft.com/office/word/2010/wordprocessingShape" mc:Ignorable="w14 w15 wp14">
   <w:tbl>
     <w:tblPr>
       <w:tblW w:w="5000" w:type="pct"/>
@@ -6381,7 +6326,7 @@
 </file>
 
 <file path=word/footer3.xml><?xml version="1.0" encoding="utf-8"?>
-<w:ftr xmlns:wpc="http://schemas.microsoft.com/office/word/2010/wordprocessingCanvas" xmlns:mc="http://schemas.openxmlformats.org/markup-compatibility/2006" xmlns:o="urn:schemas-microsoft-com:office:office" xmlns:r="http://schemas.openxmlformats.org/officeDocument/2006/relationships" xmlns:m="http://schemas.openxmlformats.org/officeDocument/2006/math" xmlns:v="urn:schemas-microsoft-com:vml" xmlns:wp14="http://schemas.microsoft.com/office/word/2010/wordprocessingDrawing" xmlns:wp="http://schemas.openxmlformats.org/drawingml/2006/wordprocessingDrawing" xmlns:w10="urn:schemas-microsoft-com:office:word" xmlns:w="http://schemas.openxmlformats.org/wordprocessingml/2006/main" xmlns:w14="http://schemas.microsoft.com/office/word/2010/wordml" xmlns:wpg="http://schemas.microsoft.com/office/word/2010/wordprocessingGroup" xmlns:wpi="http://schemas.microsoft.com/office/word/2010/wordprocessingInk" xmlns:wne="http://schemas.microsoft.com/office/word/2006/wordml" xmlns:wps="http://schemas.microsoft.com/office/word/2010/wordprocessingShape" mc:Ignorable="w14 wp14">
+<w:ftr xmlns:wpc="http://schemas.microsoft.com/office/word/2010/wordprocessingCanvas" xmlns:mc="http://schemas.openxmlformats.org/markup-compatibility/2006" xmlns:o="urn:schemas-microsoft-com:office:office" xmlns:r="http://schemas.openxmlformats.org/officeDocument/2006/relationships" xmlns:m="http://schemas.openxmlformats.org/officeDocument/2006/math" xmlns:v="urn:schemas-microsoft-com:vml" xmlns:wp14="http://schemas.microsoft.com/office/word/2010/wordprocessingDrawing" xmlns:wp="http://schemas.openxmlformats.org/drawingml/2006/wordprocessingDrawing" xmlns:w10="urn:schemas-microsoft-com:office:word" xmlns:w="http://schemas.openxmlformats.org/wordprocessingml/2006/main" xmlns:w14="http://schemas.microsoft.com/office/word/2010/wordml" xmlns:w15="http://schemas.microsoft.com/office/word/2012/wordml" xmlns:wpg="http://schemas.microsoft.com/office/word/2010/wordprocessingGroup" xmlns:wpi="http://schemas.microsoft.com/office/word/2010/wordprocessingInk" xmlns:wne="http://schemas.microsoft.com/office/word/2006/wordml" xmlns:wps="http://schemas.microsoft.com/office/word/2010/wordprocessingShape" mc:Ignorable="w14 w15 wp14">
   <w:tbl>
     <w:tblPr>
       <w:tblW w:w="5000" w:type="pct"/>
@@ -6478,7 +6423,7 @@
 </file>
 
 <file path=word/footer4.xml><?xml version="1.0" encoding="utf-8"?>
-<w:ftr xmlns:wpc="http://schemas.microsoft.com/office/word/2010/wordprocessingCanvas" xmlns:mc="http://schemas.openxmlformats.org/markup-compatibility/2006" xmlns:o="urn:schemas-microsoft-com:office:office" xmlns:r="http://schemas.openxmlformats.org/officeDocument/2006/relationships" xmlns:m="http://schemas.openxmlformats.org/officeDocument/2006/math" xmlns:v="urn:schemas-microsoft-com:vml" xmlns:wp14="http://schemas.microsoft.com/office/word/2010/wordprocessingDrawing" xmlns:wp="http://schemas.openxmlformats.org/drawingml/2006/wordprocessingDrawing" xmlns:w10="urn:schemas-microsoft-com:office:word" xmlns:w="http://schemas.openxmlformats.org/wordprocessingml/2006/main" xmlns:w14="http://schemas.microsoft.com/office/word/2010/wordml" xmlns:wpg="http://schemas.microsoft.com/office/word/2010/wordprocessingGroup" xmlns:wpi="http://schemas.microsoft.com/office/word/2010/wordprocessingInk" xmlns:wne="http://schemas.microsoft.com/office/word/2006/wordml" xmlns:wps="http://schemas.microsoft.com/office/word/2010/wordprocessingShape" mc:Ignorable="w14 wp14">
+<w:ftr xmlns:wpc="http://schemas.microsoft.com/office/word/2010/wordprocessingCanvas" xmlns:mc="http://schemas.openxmlformats.org/markup-compatibility/2006" xmlns:o="urn:schemas-microsoft-com:office:office" xmlns:r="http://schemas.openxmlformats.org/officeDocument/2006/relationships" xmlns:m="http://schemas.openxmlformats.org/officeDocument/2006/math" xmlns:v="urn:schemas-microsoft-com:vml" xmlns:wp14="http://schemas.microsoft.com/office/word/2010/wordprocessingDrawing" xmlns:wp="http://schemas.openxmlformats.org/drawingml/2006/wordprocessingDrawing" xmlns:w10="urn:schemas-microsoft-com:office:word" xmlns:w="http://schemas.openxmlformats.org/wordprocessingml/2006/main" xmlns:w14="http://schemas.microsoft.com/office/word/2010/wordml" xmlns:w15="http://schemas.microsoft.com/office/word/2012/wordml" xmlns:wpg="http://schemas.microsoft.com/office/word/2010/wordprocessingGroup" xmlns:wpi="http://schemas.microsoft.com/office/word/2010/wordprocessingInk" xmlns:wne="http://schemas.microsoft.com/office/word/2006/wordml" xmlns:wps="http://schemas.microsoft.com/office/word/2010/wordprocessingShape" mc:Ignorable="w14 w15 wp14">
   <w:tbl>
     <w:tblPr>
       <w:tblW w:w="5000" w:type="pct"/>
@@ -6635,7 +6580,7 @@
 </file>
 
 <file path=word/footer5.xml><?xml version="1.0" encoding="utf-8"?>
-<w:ftr xmlns:wpc="http://schemas.microsoft.com/office/word/2010/wordprocessingCanvas" xmlns:mc="http://schemas.openxmlformats.org/markup-compatibility/2006" xmlns:o="urn:schemas-microsoft-com:office:office" xmlns:r="http://schemas.openxmlformats.org/officeDocument/2006/relationships" xmlns:m="http://schemas.openxmlformats.org/officeDocument/2006/math" xmlns:v="urn:schemas-microsoft-com:vml" xmlns:wp14="http://schemas.microsoft.com/office/word/2010/wordprocessingDrawing" xmlns:wp="http://schemas.openxmlformats.org/drawingml/2006/wordprocessingDrawing" xmlns:w10="urn:schemas-microsoft-com:office:word" xmlns:w="http://schemas.openxmlformats.org/wordprocessingml/2006/main" xmlns:w14="http://schemas.microsoft.com/office/word/2010/wordml" xmlns:wpg="http://schemas.microsoft.com/office/word/2010/wordprocessingGroup" xmlns:wpi="http://schemas.microsoft.com/office/word/2010/wordprocessingInk" xmlns:wne="http://schemas.microsoft.com/office/word/2006/wordml" xmlns:wps="http://schemas.microsoft.com/office/word/2010/wordprocessingShape" mc:Ignorable="w14 wp14">
+<w:ftr xmlns:wpc="http://schemas.microsoft.com/office/word/2010/wordprocessingCanvas" xmlns:mc="http://schemas.openxmlformats.org/markup-compatibility/2006" xmlns:o="urn:schemas-microsoft-com:office:office" xmlns:r="http://schemas.openxmlformats.org/officeDocument/2006/relationships" xmlns:m="http://schemas.openxmlformats.org/officeDocument/2006/math" xmlns:v="urn:schemas-microsoft-com:vml" xmlns:wp14="http://schemas.microsoft.com/office/word/2010/wordprocessingDrawing" xmlns:wp="http://schemas.openxmlformats.org/drawingml/2006/wordprocessingDrawing" xmlns:w10="urn:schemas-microsoft-com:office:word" xmlns:w="http://schemas.openxmlformats.org/wordprocessingml/2006/main" xmlns:w14="http://schemas.microsoft.com/office/word/2010/wordml" xmlns:w15="http://schemas.microsoft.com/office/word/2012/wordml" xmlns:wpg="http://schemas.microsoft.com/office/word/2010/wordprocessingGroup" xmlns:wpi="http://schemas.microsoft.com/office/word/2010/wordprocessingInk" xmlns:wne="http://schemas.microsoft.com/office/word/2006/wordml" xmlns:wps="http://schemas.microsoft.com/office/word/2010/wordprocessingShape" mc:Ignorable="w14 w15 wp14">
   <w:tbl>
     <w:tblPr>
       <w:tblW w:w="5000" w:type="pct"/>
@@ -6720,7 +6665,7 @@
             <w:rPr>
               <w:noProof/>
             </w:rPr>
-            <w:t>4</w:t>
+            <w:t>20</w:t>
           </w:r>
           <w:r>
             <w:fldChar w:fldCharType="end"/>
@@ -6789,7 +6734,7 @@
 </file>
 
 <file path=word/footnotes.xml><?xml version="1.0" encoding="utf-8"?>
-<w:footnotes xmlns:wpc="http://schemas.microsoft.com/office/word/2010/wordprocessingCanvas" xmlns:mc="http://schemas.openxmlformats.org/markup-compatibility/2006" xmlns:o="urn:schemas-microsoft-com:office:office" xmlns:r="http://schemas.openxmlformats.org/officeDocument/2006/relationships" xmlns:m="http://schemas.openxmlformats.org/officeDocument/2006/math" xmlns:v="urn:schemas-microsoft-com:vml" xmlns:wp14="http://schemas.microsoft.com/office/word/2010/wordprocessingDrawing" xmlns:wp="http://schemas.openxmlformats.org/drawingml/2006/wordprocessingDrawing" xmlns:w10="urn:schemas-microsoft-com:office:word" xmlns:w="http://schemas.openxmlformats.org/wordprocessingml/2006/main" xmlns:w14="http://schemas.microsoft.com/office/word/2010/wordml" xmlns:wpg="http://schemas.microsoft.com/office/word/2010/wordprocessingGroup" xmlns:wpi="http://schemas.microsoft.com/office/word/2010/wordprocessingInk" xmlns:wne="http://schemas.microsoft.com/office/word/2006/wordml" xmlns:wps="http://schemas.microsoft.com/office/word/2010/wordprocessingShape" mc:Ignorable="w14 wp14">
+<w:footnotes xmlns:wpc="http://schemas.microsoft.com/office/word/2010/wordprocessingCanvas" xmlns:mc="http://schemas.openxmlformats.org/markup-compatibility/2006" xmlns:o="urn:schemas-microsoft-com:office:office" xmlns:r="http://schemas.openxmlformats.org/officeDocument/2006/relationships" xmlns:m="http://schemas.openxmlformats.org/officeDocument/2006/math" xmlns:v="urn:schemas-microsoft-com:vml" xmlns:wp14="http://schemas.microsoft.com/office/word/2010/wordprocessingDrawing" xmlns:wp="http://schemas.openxmlformats.org/drawingml/2006/wordprocessingDrawing" xmlns:w10="urn:schemas-microsoft-com:office:word" xmlns:w="http://schemas.openxmlformats.org/wordprocessingml/2006/main" xmlns:w14="http://schemas.microsoft.com/office/word/2010/wordml" xmlns:w15="http://schemas.microsoft.com/office/word/2012/wordml" xmlns:wpg="http://schemas.microsoft.com/office/word/2010/wordprocessingGroup" xmlns:wpi="http://schemas.microsoft.com/office/word/2010/wordprocessingInk" xmlns:wne="http://schemas.microsoft.com/office/word/2006/wordml" xmlns:wps="http://schemas.microsoft.com/office/word/2010/wordprocessingShape" mc:Ignorable="w14 w15 wp14">
   <w:footnote w:type="separator" w:id="-1">
     <w:p>
       <w:r>
@@ -6808,7 +6753,7 @@
 </file>
 
 <file path=word/header1.xml><?xml version="1.0" encoding="utf-8"?>
-<w:hdr xmlns:wpc="http://schemas.microsoft.com/office/word/2010/wordprocessingCanvas" xmlns:mc="http://schemas.openxmlformats.org/markup-compatibility/2006" xmlns:o="urn:schemas-microsoft-com:office:office" xmlns:r="http://schemas.openxmlformats.org/officeDocument/2006/relationships" xmlns:m="http://schemas.openxmlformats.org/officeDocument/2006/math" xmlns:v="urn:schemas-microsoft-com:vml" xmlns:wp14="http://schemas.microsoft.com/office/word/2010/wordprocessingDrawing" xmlns:wp="http://schemas.openxmlformats.org/drawingml/2006/wordprocessingDrawing" xmlns:w10="urn:schemas-microsoft-com:office:word" xmlns:w="http://schemas.openxmlformats.org/wordprocessingml/2006/main" xmlns:w14="http://schemas.microsoft.com/office/word/2010/wordml" xmlns:wpg="http://schemas.microsoft.com/office/word/2010/wordprocessingGroup" xmlns:wpi="http://schemas.microsoft.com/office/word/2010/wordprocessingInk" xmlns:wne="http://schemas.microsoft.com/office/word/2006/wordml" xmlns:wps="http://schemas.microsoft.com/office/word/2010/wordprocessingShape" mc:Ignorable="w14 wp14">
+<w:hdr xmlns:wpc="http://schemas.microsoft.com/office/word/2010/wordprocessingCanvas" xmlns:mc="http://schemas.openxmlformats.org/markup-compatibility/2006" xmlns:o="urn:schemas-microsoft-com:office:office" xmlns:r="http://schemas.openxmlformats.org/officeDocument/2006/relationships" xmlns:m="http://schemas.openxmlformats.org/officeDocument/2006/math" xmlns:v="urn:schemas-microsoft-com:vml" xmlns:wp14="http://schemas.microsoft.com/office/word/2010/wordprocessingDrawing" xmlns:wp="http://schemas.openxmlformats.org/drawingml/2006/wordprocessingDrawing" xmlns:w10="urn:schemas-microsoft-com:office:word" xmlns:w="http://schemas.openxmlformats.org/wordprocessingml/2006/main" xmlns:w14="http://schemas.microsoft.com/office/word/2010/wordml" xmlns:w15="http://schemas.microsoft.com/office/word/2012/wordml" xmlns:wpg="http://schemas.microsoft.com/office/word/2010/wordprocessingGroup" xmlns:wpi="http://schemas.microsoft.com/office/word/2010/wordprocessingInk" xmlns:wne="http://schemas.microsoft.com/office/word/2006/wordml" xmlns:wps="http://schemas.microsoft.com/office/word/2010/wordprocessingShape" mc:Ignorable="w14 w15 wp14">
   <w:tbl>
     <w:tblPr>
       <w:tblW w:w="5000" w:type="pct"/>
@@ -6873,7 +6818,7 @@
 </file>
 
 <file path=word/header2.xml><?xml version="1.0" encoding="utf-8"?>
-<w:hdr xmlns:wpc="http://schemas.microsoft.com/office/word/2010/wordprocessingCanvas" xmlns:mc="http://schemas.openxmlformats.org/markup-compatibility/2006" xmlns:o="urn:schemas-microsoft-com:office:office" xmlns:r="http://schemas.openxmlformats.org/officeDocument/2006/relationships" xmlns:m="http://schemas.openxmlformats.org/officeDocument/2006/math" xmlns:v="urn:schemas-microsoft-com:vml" xmlns:wp14="http://schemas.microsoft.com/office/word/2010/wordprocessingDrawing" xmlns:wp="http://schemas.openxmlformats.org/drawingml/2006/wordprocessingDrawing" xmlns:w10="urn:schemas-microsoft-com:office:word" xmlns:w="http://schemas.openxmlformats.org/wordprocessingml/2006/main" xmlns:w14="http://schemas.microsoft.com/office/word/2010/wordml" xmlns:wpg="http://schemas.microsoft.com/office/word/2010/wordprocessingGroup" xmlns:wpi="http://schemas.microsoft.com/office/word/2010/wordprocessingInk" xmlns:wne="http://schemas.microsoft.com/office/word/2006/wordml" xmlns:wps="http://schemas.microsoft.com/office/word/2010/wordprocessingShape" mc:Ignorable="w14 wp14">
+<w:hdr xmlns:wpc="http://schemas.microsoft.com/office/word/2010/wordprocessingCanvas" xmlns:mc="http://schemas.openxmlformats.org/markup-compatibility/2006" xmlns:o="urn:schemas-microsoft-com:office:office" xmlns:r="http://schemas.openxmlformats.org/officeDocument/2006/relationships" xmlns:m="http://schemas.openxmlformats.org/officeDocument/2006/math" xmlns:v="urn:schemas-microsoft-com:vml" xmlns:wp14="http://schemas.microsoft.com/office/word/2010/wordprocessingDrawing" xmlns:wp="http://schemas.openxmlformats.org/drawingml/2006/wordprocessingDrawing" xmlns:w10="urn:schemas-microsoft-com:office:word" xmlns:w="http://schemas.openxmlformats.org/wordprocessingml/2006/main" xmlns:w14="http://schemas.microsoft.com/office/word/2010/wordml" xmlns:w15="http://schemas.microsoft.com/office/word/2012/wordml" xmlns:wpg="http://schemas.microsoft.com/office/word/2010/wordprocessingGroup" xmlns:wpi="http://schemas.microsoft.com/office/word/2010/wordprocessingInk" xmlns:wne="http://schemas.microsoft.com/office/word/2006/wordml" xmlns:wps="http://schemas.microsoft.com/office/word/2010/wordprocessingShape" mc:Ignorable="w14 w15 wp14">
   <w:tbl>
     <w:tblPr>
       <w:tblW w:w="5000" w:type="pct"/>
@@ -6935,7 +6880,7 @@
 </file>
 
 <file path=word/header3.xml><?xml version="1.0" encoding="utf-8"?>
-<w:hdr xmlns:wpc="http://schemas.microsoft.com/office/word/2010/wordprocessingCanvas" xmlns:mc="http://schemas.openxmlformats.org/markup-compatibility/2006" xmlns:o="urn:schemas-microsoft-com:office:office" xmlns:r="http://schemas.openxmlformats.org/officeDocument/2006/relationships" xmlns:m="http://schemas.openxmlformats.org/officeDocument/2006/math" xmlns:v="urn:schemas-microsoft-com:vml" xmlns:wp14="http://schemas.microsoft.com/office/word/2010/wordprocessingDrawing" xmlns:wp="http://schemas.openxmlformats.org/drawingml/2006/wordprocessingDrawing" xmlns:w10="urn:schemas-microsoft-com:office:word" xmlns:w="http://schemas.openxmlformats.org/wordprocessingml/2006/main" xmlns:w14="http://schemas.microsoft.com/office/word/2010/wordml" xmlns:wpg="http://schemas.microsoft.com/office/word/2010/wordprocessingGroup" xmlns:wpi="http://schemas.microsoft.com/office/word/2010/wordprocessingInk" xmlns:wne="http://schemas.microsoft.com/office/word/2006/wordml" xmlns:wps="http://schemas.microsoft.com/office/word/2010/wordprocessingShape" mc:Ignorable="w14 wp14">
+<w:hdr xmlns:wpc="http://schemas.microsoft.com/office/word/2010/wordprocessingCanvas" xmlns:mc="http://schemas.openxmlformats.org/markup-compatibility/2006" xmlns:o="urn:schemas-microsoft-com:office:office" xmlns:r="http://schemas.openxmlformats.org/officeDocument/2006/relationships" xmlns:m="http://schemas.openxmlformats.org/officeDocument/2006/math" xmlns:v="urn:schemas-microsoft-com:vml" xmlns:wp14="http://schemas.microsoft.com/office/word/2010/wordprocessingDrawing" xmlns:wp="http://schemas.openxmlformats.org/drawingml/2006/wordprocessingDrawing" xmlns:w10="urn:schemas-microsoft-com:office:word" xmlns:w="http://schemas.openxmlformats.org/wordprocessingml/2006/main" xmlns:w14="http://schemas.microsoft.com/office/word/2010/wordml" xmlns:w15="http://schemas.microsoft.com/office/word/2012/wordml" xmlns:wpg="http://schemas.microsoft.com/office/word/2010/wordprocessingGroup" xmlns:wpi="http://schemas.microsoft.com/office/word/2010/wordprocessingInk" xmlns:wne="http://schemas.microsoft.com/office/word/2006/wordml" xmlns:wps="http://schemas.microsoft.com/office/word/2010/wordprocessingShape" mc:Ignorable="w14 w15 wp14">
   <w:tbl>
     <w:tblPr>
       <w:tblW w:w="5000" w:type="pct"/>
@@ -6997,7 +6942,7 @@
 </file>
 
 <file path=word/header4.xml><?xml version="1.0" encoding="utf-8"?>
-<w:hdr xmlns:wpc="http://schemas.microsoft.com/office/word/2010/wordprocessingCanvas" xmlns:mc="http://schemas.openxmlformats.org/markup-compatibility/2006" xmlns:o="urn:schemas-microsoft-com:office:office" xmlns:r="http://schemas.openxmlformats.org/officeDocument/2006/relationships" xmlns:m="http://schemas.openxmlformats.org/officeDocument/2006/math" xmlns:v="urn:schemas-microsoft-com:vml" xmlns:wp14="http://schemas.microsoft.com/office/word/2010/wordprocessingDrawing" xmlns:wp="http://schemas.openxmlformats.org/drawingml/2006/wordprocessingDrawing" xmlns:w10="urn:schemas-microsoft-com:office:word" xmlns:w="http://schemas.openxmlformats.org/wordprocessingml/2006/main" xmlns:w14="http://schemas.microsoft.com/office/word/2010/wordml" xmlns:wpg="http://schemas.microsoft.com/office/word/2010/wordprocessingGroup" xmlns:wpi="http://schemas.microsoft.com/office/word/2010/wordprocessingInk" xmlns:wne="http://schemas.microsoft.com/office/word/2006/wordml" xmlns:wps="http://schemas.microsoft.com/office/word/2010/wordprocessingShape" mc:Ignorable="w14 wp14">
+<w:hdr xmlns:wpc="http://schemas.microsoft.com/office/word/2010/wordprocessingCanvas" xmlns:mc="http://schemas.openxmlformats.org/markup-compatibility/2006" xmlns:o="urn:schemas-microsoft-com:office:office" xmlns:r="http://schemas.openxmlformats.org/officeDocument/2006/relationships" xmlns:m="http://schemas.openxmlformats.org/officeDocument/2006/math" xmlns:v="urn:schemas-microsoft-com:vml" xmlns:wp14="http://schemas.microsoft.com/office/word/2010/wordprocessingDrawing" xmlns:wp="http://schemas.openxmlformats.org/drawingml/2006/wordprocessingDrawing" xmlns:w10="urn:schemas-microsoft-com:office:word" xmlns:w="http://schemas.openxmlformats.org/wordprocessingml/2006/main" xmlns:w14="http://schemas.microsoft.com/office/word/2010/wordml" xmlns:w15="http://schemas.microsoft.com/office/word/2012/wordml" xmlns:wpg="http://schemas.microsoft.com/office/word/2010/wordprocessingGroup" xmlns:wpi="http://schemas.microsoft.com/office/word/2010/wordprocessingInk" xmlns:wne="http://schemas.microsoft.com/office/word/2006/wordml" xmlns:wps="http://schemas.microsoft.com/office/word/2010/wordprocessingShape" mc:Ignorable="w14 w15 wp14">
   <w:tbl>
     <w:tblPr>
       <w:tblW w:w="5000" w:type="pct"/>
@@ -7062,7 +7007,7 @@
 </file>
 
 <file path=word/header5.xml><?xml version="1.0" encoding="utf-8"?>
-<w:hdr xmlns:wpc="http://schemas.microsoft.com/office/word/2010/wordprocessingCanvas" xmlns:mc="http://schemas.openxmlformats.org/markup-compatibility/2006" xmlns:o="urn:schemas-microsoft-com:office:office" xmlns:r="http://schemas.openxmlformats.org/officeDocument/2006/relationships" xmlns:m="http://schemas.openxmlformats.org/officeDocument/2006/math" xmlns:v="urn:schemas-microsoft-com:vml" xmlns:wp14="http://schemas.microsoft.com/office/word/2010/wordprocessingDrawing" xmlns:wp="http://schemas.openxmlformats.org/drawingml/2006/wordprocessingDrawing" xmlns:w10="urn:schemas-microsoft-com:office:word" xmlns:w="http://schemas.openxmlformats.org/wordprocessingml/2006/main" xmlns:w14="http://schemas.microsoft.com/office/word/2010/wordml" xmlns:wpg="http://schemas.microsoft.com/office/word/2010/wordprocessingGroup" xmlns:wpi="http://schemas.microsoft.com/office/word/2010/wordprocessingInk" xmlns:wne="http://schemas.microsoft.com/office/word/2006/wordml" xmlns:wps="http://schemas.microsoft.com/office/word/2010/wordprocessingShape" mc:Ignorable="w14 wp14">
+<w:hdr xmlns:wpc="http://schemas.microsoft.com/office/word/2010/wordprocessingCanvas" xmlns:mc="http://schemas.openxmlformats.org/markup-compatibility/2006" xmlns:o="urn:schemas-microsoft-com:office:office" xmlns:r="http://schemas.openxmlformats.org/officeDocument/2006/relationships" xmlns:m="http://schemas.openxmlformats.org/officeDocument/2006/math" xmlns:v="urn:schemas-microsoft-com:vml" xmlns:wp14="http://schemas.microsoft.com/office/word/2010/wordprocessingDrawing" xmlns:wp="http://schemas.openxmlformats.org/drawingml/2006/wordprocessingDrawing" xmlns:w10="urn:schemas-microsoft-com:office:word" xmlns:w="http://schemas.openxmlformats.org/wordprocessingml/2006/main" xmlns:w14="http://schemas.microsoft.com/office/word/2010/wordml" xmlns:w15="http://schemas.microsoft.com/office/word/2012/wordml" xmlns:wpg="http://schemas.microsoft.com/office/word/2010/wordprocessingGroup" xmlns:wpi="http://schemas.microsoft.com/office/word/2010/wordprocessingInk" xmlns:wne="http://schemas.microsoft.com/office/word/2006/wordml" xmlns:wps="http://schemas.microsoft.com/office/word/2010/wordprocessingShape" mc:Ignorable="w14 w15 wp14">
   <w:tbl>
     <w:tblPr>
       <w:tblW w:w="5000" w:type="pct"/>
@@ -7099,7 +7044,7 @@
           <w:r>
             <w:rPr>
               <w:noProof/>
-              <w:lang w:eastAsia="en-GB"/>
+              <w:lang w:val="en-IE" w:eastAsia="en-IE"/>
             </w:rPr>
             <w:drawing>
               <wp:inline distT="0" distB="0" distL="0" distR="0" wp14:anchorId="72A5D296" wp14:editId="5E8CBCD3">
@@ -7190,7 +7135,7 @@
 </file>
 
 <file path=word/header6.xml><?xml version="1.0" encoding="utf-8"?>
-<w:hdr xmlns:wpc="http://schemas.microsoft.com/office/word/2010/wordprocessingCanvas" xmlns:mc="http://schemas.openxmlformats.org/markup-compatibility/2006" xmlns:o="urn:schemas-microsoft-com:office:office" xmlns:r="http://schemas.openxmlformats.org/officeDocument/2006/relationships" xmlns:m="http://schemas.openxmlformats.org/officeDocument/2006/math" xmlns:v="urn:schemas-microsoft-com:vml" xmlns:wp14="http://schemas.microsoft.com/office/word/2010/wordprocessingDrawing" xmlns:wp="http://schemas.openxmlformats.org/drawingml/2006/wordprocessingDrawing" xmlns:w10="urn:schemas-microsoft-com:office:word" xmlns:w="http://schemas.openxmlformats.org/wordprocessingml/2006/main" xmlns:w14="http://schemas.microsoft.com/office/word/2010/wordml" xmlns:wpg="http://schemas.microsoft.com/office/word/2010/wordprocessingGroup" xmlns:wpi="http://schemas.microsoft.com/office/word/2010/wordprocessingInk" xmlns:wne="http://schemas.microsoft.com/office/word/2006/wordml" xmlns:wps="http://schemas.microsoft.com/office/word/2010/wordprocessingShape" mc:Ignorable="w14 wp14">
+<w:hdr xmlns:wpc="http://schemas.microsoft.com/office/word/2010/wordprocessingCanvas" xmlns:mc="http://schemas.openxmlformats.org/markup-compatibility/2006" xmlns:o="urn:schemas-microsoft-com:office:office" xmlns:r="http://schemas.openxmlformats.org/officeDocument/2006/relationships" xmlns:m="http://schemas.openxmlformats.org/officeDocument/2006/math" xmlns:v="urn:schemas-microsoft-com:vml" xmlns:wp14="http://schemas.microsoft.com/office/word/2010/wordprocessingDrawing" xmlns:wp="http://schemas.openxmlformats.org/drawingml/2006/wordprocessingDrawing" xmlns:w10="urn:schemas-microsoft-com:office:word" xmlns:w="http://schemas.openxmlformats.org/wordprocessingml/2006/main" xmlns:w14="http://schemas.microsoft.com/office/word/2010/wordml" xmlns:w15="http://schemas.microsoft.com/office/word/2012/wordml" xmlns:wpg="http://schemas.microsoft.com/office/word/2010/wordprocessingGroup" xmlns:wpi="http://schemas.microsoft.com/office/word/2010/wordprocessingInk" xmlns:wne="http://schemas.microsoft.com/office/word/2006/wordml" xmlns:wps="http://schemas.microsoft.com/office/word/2010/wordprocessingShape" mc:Ignorable="w14 w15 wp14">
   <w:p>
     <w:pPr>
       <w:pStyle w:val="Header"/>
@@ -7200,8 +7145,8 @@
 </file>
 
 <file path=word/numbering.xml><?xml version="1.0" encoding="utf-8"?>
-<w:numbering xmlns:wpc="http://schemas.microsoft.com/office/word/2010/wordprocessingCanvas" xmlns:mc="http://schemas.openxmlformats.org/markup-compatibility/2006" xmlns:o="urn:schemas-microsoft-com:office:office" xmlns:r="http://schemas.openxmlformats.org/officeDocument/2006/relationships" xmlns:m="http://schemas.openxmlformats.org/officeDocument/2006/math" xmlns:v="urn:schemas-microsoft-com:vml" xmlns:wp14="http://schemas.microsoft.com/office/word/2010/wordprocessingDrawing" xmlns:wp="http://schemas.openxmlformats.org/drawingml/2006/wordprocessingDrawing" xmlns:w10="urn:schemas-microsoft-com:office:word" xmlns:w="http://schemas.openxmlformats.org/wordprocessingml/2006/main" xmlns:w14="http://schemas.microsoft.com/office/word/2010/wordml" xmlns:wpg="http://schemas.microsoft.com/office/word/2010/wordprocessingGroup" xmlns:wpi="http://schemas.microsoft.com/office/word/2010/wordprocessingInk" xmlns:wne="http://schemas.microsoft.com/office/word/2006/wordml" xmlns:wps="http://schemas.microsoft.com/office/word/2010/wordprocessingShape" mc:Ignorable="w14 wp14">
-  <w:abstractNum w:abstractNumId="0">
+<w:numbering xmlns:wpc="http://schemas.microsoft.com/office/word/2010/wordprocessingCanvas" xmlns:mc="http://schemas.openxmlformats.org/markup-compatibility/2006" xmlns:o="urn:schemas-microsoft-com:office:office" xmlns:r="http://schemas.openxmlformats.org/officeDocument/2006/relationships" xmlns:m="http://schemas.openxmlformats.org/officeDocument/2006/math" xmlns:v="urn:schemas-microsoft-com:vml" xmlns:wp14="http://schemas.microsoft.com/office/word/2010/wordprocessingDrawing" xmlns:wp="http://schemas.openxmlformats.org/drawingml/2006/wordprocessingDrawing" xmlns:w10="urn:schemas-microsoft-com:office:word" xmlns:w="http://schemas.openxmlformats.org/wordprocessingml/2006/main" xmlns:w14="http://schemas.microsoft.com/office/word/2010/wordml" xmlns:w15="http://schemas.microsoft.com/office/word/2012/wordml" xmlns:wpg="http://schemas.microsoft.com/office/word/2010/wordprocessingGroup" xmlns:wpi="http://schemas.microsoft.com/office/word/2010/wordprocessingInk" xmlns:wne="http://schemas.microsoft.com/office/word/2006/wordml" xmlns:wps="http://schemas.microsoft.com/office/word/2010/wordprocessingShape" mc:Ignorable="w14 w15 wp14">
+  <w:abstractNum w:abstractNumId="0" w15:restartNumberingAfterBreak="0">
     <w:nsid w:val="02245DC0"/>
     <w:multiLevelType w:val="hybridMultilevel"/>
     <w:tmpl w:val="CA546C6A"/>
@@ -7287,7 +7232,7 @@
       </w:pPr>
     </w:lvl>
   </w:abstractNum>
-  <w:abstractNum w:abstractNumId="1">
+  <w:abstractNum w:abstractNumId="1" w15:restartNumberingAfterBreak="0">
     <w:nsid w:val="044F048C"/>
     <w:multiLevelType w:val="hybridMultilevel"/>
     <w:tmpl w:val="33A6CF40"/>
@@ -7400,7 +7345,7 @@
       </w:rPr>
     </w:lvl>
   </w:abstractNum>
-  <w:abstractNum w:abstractNumId="2">
+  <w:abstractNum w:abstractNumId="2" w15:restartNumberingAfterBreak="0">
     <w:nsid w:val="045E403E"/>
     <w:multiLevelType w:val="hybridMultilevel"/>
     <w:tmpl w:val="8EEC9EA4"/>
@@ -7513,7 +7458,7 @@
       </w:rPr>
     </w:lvl>
   </w:abstractNum>
-  <w:abstractNum w:abstractNumId="3">
+  <w:abstractNum w:abstractNumId="3" w15:restartNumberingAfterBreak="0">
     <w:nsid w:val="0B9B604C"/>
     <w:multiLevelType w:val="hybridMultilevel"/>
     <w:tmpl w:val="2E8AF44E"/>
@@ -7599,7 +7544,7 @@
       </w:pPr>
     </w:lvl>
   </w:abstractNum>
-  <w:abstractNum w:abstractNumId="4">
+  <w:abstractNum w:abstractNumId="4" w15:restartNumberingAfterBreak="0">
     <w:nsid w:val="127547D2"/>
     <w:multiLevelType w:val="hybridMultilevel"/>
     <w:tmpl w:val="265AD87E"/>
@@ -7712,7 +7657,7 @@
       </w:rPr>
     </w:lvl>
   </w:abstractNum>
-  <w:abstractNum w:abstractNumId="5">
+  <w:abstractNum w:abstractNumId="5" w15:restartNumberingAfterBreak="0">
     <w:nsid w:val="148016C8"/>
     <w:multiLevelType w:val="hybridMultilevel"/>
     <w:tmpl w:val="B32E8E44"/>
@@ -7825,7 +7770,7 @@
       </w:rPr>
     </w:lvl>
   </w:abstractNum>
-  <w:abstractNum w:abstractNumId="6">
+  <w:abstractNum w:abstractNumId="6" w15:restartNumberingAfterBreak="0">
     <w:nsid w:val="152854D3"/>
     <w:multiLevelType w:val="hybridMultilevel"/>
     <w:tmpl w:val="E584A14E"/>
@@ -7911,7 +7856,7 @@
       </w:pPr>
     </w:lvl>
   </w:abstractNum>
-  <w:abstractNum w:abstractNumId="7">
+  <w:abstractNum w:abstractNumId="7" w15:restartNumberingAfterBreak="0">
     <w:nsid w:val="18E96AE5"/>
     <w:multiLevelType w:val="hybridMultilevel"/>
     <w:tmpl w:val="4ACA8E8E"/>
@@ -8024,7 +7969,7 @@
       </w:rPr>
     </w:lvl>
   </w:abstractNum>
-  <w:abstractNum w:abstractNumId="8">
+  <w:abstractNum w:abstractNumId="8" w15:restartNumberingAfterBreak="0">
     <w:nsid w:val="19DE0581"/>
     <w:multiLevelType w:val="hybridMultilevel"/>
     <w:tmpl w:val="923C951C"/>
@@ -8110,7 +8055,7 @@
       </w:pPr>
     </w:lvl>
   </w:abstractNum>
-  <w:abstractNum w:abstractNumId="9">
+  <w:abstractNum w:abstractNumId="9" w15:restartNumberingAfterBreak="0">
     <w:nsid w:val="19EB08E3"/>
     <w:multiLevelType w:val="hybridMultilevel"/>
     <w:tmpl w:val="55C6132A"/>
@@ -8223,7 +8168,7 @@
       </w:rPr>
     </w:lvl>
   </w:abstractNum>
-  <w:abstractNum w:abstractNumId="10">
+  <w:abstractNum w:abstractNumId="10" w15:restartNumberingAfterBreak="0">
     <w:nsid w:val="20691FD3"/>
     <w:multiLevelType w:val="hybridMultilevel"/>
     <w:tmpl w:val="2D82289E"/>
@@ -8309,7 +8254,7 @@
       </w:pPr>
     </w:lvl>
   </w:abstractNum>
-  <w:abstractNum w:abstractNumId="11">
+  <w:abstractNum w:abstractNumId="11" w15:restartNumberingAfterBreak="0">
     <w:nsid w:val="22222150"/>
     <w:multiLevelType w:val="hybridMultilevel"/>
     <w:tmpl w:val="E11462F2"/>
@@ -8450,7 +8395,7 @@
       </w:rPr>
     </w:lvl>
   </w:abstractNum>
-  <w:abstractNum w:abstractNumId="12">
+  <w:abstractNum w:abstractNumId="12" w15:restartNumberingAfterBreak="0">
     <w:nsid w:val="251727D4"/>
     <w:multiLevelType w:val="hybridMultilevel"/>
     <w:tmpl w:val="6114B362"/>
@@ -8563,7 +8508,7 @@
       </w:rPr>
     </w:lvl>
   </w:abstractNum>
-  <w:abstractNum w:abstractNumId="13">
+  <w:abstractNum w:abstractNumId="13" w15:restartNumberingAfterBreak="0">
     <w:nsid w:val="28185214"/>
     <w:multiLevelType w:val="hybridMultilevel"/>
     <w:tmpl w:val="00309D88"/>
@@ -8649,7 +8594,7 @@
       </w:pPr>
     </w:lvl>
   </w:abstractNum>
-  <w:abstractNum w:abstractNumId="14">
+  <w:abstractNum w:abstractNumId="14" w15:restartNumberingAfterBreak="0">
     <w:nsid w:val="2C7A1307"/>
     <w:multiLevelType w:val="hybridMultilevel"/>
     <w:tmpl w:val="72827220"/>
@@ -8762,7 +8707,7 @@
       </w:rPr>
     </w:lvl>
   </w:abstractNum>
-  <w:abstractNum w:abstractNumId="15">
+  <w:abstractNum w:abstractNumId="15" w15:restartNumberingAfterBreak="0">
     <w:nsid w:val="2E5B2842"/>
     <w:multiLevelType w:val="multilevel"/>
     <w:tmpl w:val="1E589264"/>
@@ -8912,7 +8857,7 @@
       </w:rPr>
     </w:lvl>
   </w:abstractNum>
-  <w:abstractNum w:abstractNumId="16">
+  <w:abstractNum w:abstractNumId="16" w15:restartNumberingAfterBreak="0">
     <w:nsid w:val="351F1CB0"/>
     <w:multiLevelType w:val="hybridMultilevel"/>
     <w:tmpl w:val="81B8F664"/>
@@ -9025,7 +8970,7 @@
       </w:rPr>
     </w:lvl>
   </w:abstractNum>
-  <w:abstractNum w:abstractNumId="17">
+  <w:abstractNum w:abstractNumId="17" w15:restartNumberingAfterBreak="0">
     <w:nsid w:val="39F35E17"/>
     <w:multiLevelType w:val="hybridMultilevel"/>
     <w:tmpl w:val="DDBE7A90"/>
@@ -9138,7 +9083,7 @@
       </w:rPr>
     </w:lvl>
   </w:abstractNum>
-  <w:abstractNum w:abstractNumId="18">
+  <w:abstractNum w:abstractNumId="18" w15:restartNumberingAfterBreak="0">
     <w:nsid w:val="3FD4678B"/>
     <w:multiLevelType w:val="hybridMultilevel"/>
     <w:tmpl w:val="25466746"/>
@@ -9251,7 +9196,7 @@
       </w:rPr>
     </w:lvl>
   </w:abstractNum>
-  <w:abstractNum w:abstractNumId="19">
+  <w:abstractNum w:abstractNumId="19" w15:restartNumberingAfterBreak="0">
     <w:nsid w:val="3FE4619C"/>
     <w:multiLevelType w:val="hybridMultilevel"/>
     <w:tmpl w:val="D22CA2B2"/>
@@ -9364,7 +9309,7 @@
       </w:rPr>
     </w:lvl>
   </w:abstractNum>
-  <w:abstractNum w:abstractNumId="20">
+  <w:abstractNum w:abstractNumId="20" w15:restartNumberingAfterBreak="0">
     <w:nsid w:val="402E7264"/>
     <w:multiLevelType w:val="hybridMultilevel"/>
     <w:tmpl w:val="504E55CC"/>
@@ -9477,7 +9422,7 @@
       </w:rPr>
     </w:lvl>
   </w:abstractNum>
-  <w:abstractNum w:abstractNumId="21">
+  <w:abstractNum w:abstractNumId="21" w15:restartNumberingAfterBreak="0">
     <w:nsid w:val="44B17217"/>
     <w:multiLevelType w:val="hybridMultilevel"/>
     <w:tmpl w:val="BC4A1B86"/>
@@ -9595,7 +9540,7 @@
       </w:pPr>
     </w:lvl>
   </w:abstractNum>
-  <w:abstractNum w:abstractNumId="22">
+  <w:abstractNum w:abstractNumId="22" w15:restartNumberingAfterBreak="0">
     <w:nsid w:val="480E76AC"/>
     <w:multiLevelType w:val="hybridMultilevel"/>
     <w:tmpl w:val="0548F084"/>
@@ -9708,7 +9653,7 @@
       </w:rPr>
     </w:lvl>
   </w:abstractNum>
-  <w:abstractNum w:abstractNumId="23">
+  <w:abstractNum w:abstractNumId="23" w15:restartNumberingAfterBreak="0">
     <w:nsid w:val="4A223F4A"/>
     <w:multiLevelType w:val="hybridMultilevel"/>
     <w:tmpl w:val="707242A8"/>
@@ -9826,7 +9771,7 @@
       </w:pPr>
     </w:lvl>
   </w:abstractNum>
-  <w:abstractNum w:abstractNumId="24">
+  <w:abstractNum w:abstractNumId="24" w15:restartNumberingAfterBreak="0">
     <w:nsid w:val="52AE2E91"/>
     <w:multiLevelType w:val="hybridMultilevel"/>
     <w:tmpl w:val="70DC394A"/>
@@ -9912,7 +9857,7 @@
       </w:pPr>
     </w:lvl>
   </w:abstractNum>
-  <w:abstractNum w:abstractNumId="25">
+  <w:abstractNum w:abstractNumId="25" w15:restartNumberingAfterBreak="0">
     <w:nsid w:val="56094C27"/>
     <w:multiLevelType w:val="hybridMultilevel"/>
     <w:tmpl w:val="4D66D23E"/>
@@ -10030,7 +9975,7 @@
       </w:pPr>
     </w:lvl>
   </w:abstractNum>
-  <w:abstractNum w:abstractNumId="26">
+  <w:abstractNum w:abstractNumId="26" w15:restartNumberingAfterBreak="0">
     <w:nsid w:val="5C270768"/>
     <w:multiLevelType w:val="hybridMultilevel"/>
     <w:tmpl w:val="A2FC0B26"/>
@@ -10143,7 +10088,7 @@
       </w:rPr>
     </w:lvl>
   </w:abstractNum>
-  <w:abstractNum w:abstractNumId="27">
+  <w:abstractNum w:abstractNumId="27" w15:restartNumberingAfterBreak="0">
     <w:nsid w:val="61AE2B29"/>
     <w:multiLevelType w:val="hybridMultilevel"/>
     <w:tmpl w:val="A210F128"/>
@@ -10256,7 +10201,7 @@
       </w:rPr>
     </w:lvl>
   </w:abstractNum>
-  <w:abstractNum w:abstractNumId="28">
+  <w:abstractNum w:abstractNumId="28" w15:restartNumberingAfterBreak="0">
     <w:nsid w:val="659253AD"/>
     <w:multiLevelType w:val="hybridMultilevel"/>
     <w:tmpl w:val="BE683636"/>
@@ -10369,7 +10314,7 @@
       </w:rPr>
     </w:lvl>
   </w:abstractNum>
-  <w:abstractNum w:abstractNumId="29">
+  <w:abstractNum w:abstractNumId="29" w15:restartNumberingAfterBreak="0">
     <w:nsid w:val="67B00980"/>
     <w:multiLevelType w:val="hybridMultilevel"/>
     <w:tmpl w:val="0210A1EE"/>
@@ -10510,7 +10455,7 @@
       </w:rPr>
     </w:lvl>
   </w:abstractNum>
-  <w:abstractNum w:abstractNumId="30">
+  <w:abstractNum w:abstractNumId="30" w15:restartNumberingAfterBreak="0">
     <w:nsid w:val="67DC2A3D"/>
     <w:multiLevelType w:val="hybridMultilevel"/>
     <w:tmpl w:val="5820264C"/>
@@ -10623,7 +10568,7 @@
       </w:rPr>
     </w:lvl>
   </w:abstractNum>
-  <w:abstractNum w:abstractNumId="31">
+  <w:abstractNum w:abstractNumId="31" w15:restartNumberingAfterBreak="0">
     <w:nsid w:val="69AE01EF"/>
     <w:multiLevelType w:val="multilevel"/>
     <w:tmpl w:val="C7D0FCC8"/>
@@ -10772,7 +10717,7 @@
       </w:rPr>
     </w:lvl>
   </w:abstractNum>
-  <w:abstractNum w:abstractNumId="32">
+  <w:abstractNum w:abstractNumId="32" w15:restartNumberingAfterBreak="0">
     <w:nsid w:val="6DE12357"/>
     <w:multiLevelType w:val="hybridMultilevel"/>
     <w:tmpl w:val="6E621472"/>
@@ -10889,7 +10834,7 @@
       </w:pPr>
     </w:lvl>
   </w:abstractNum>
-  <w:abstractNum w:abstractNumId="33">
+  <w:abstractNum w:abstractNumId="33" w15:restartNumberingAfterBreak="0">
     <w:nsid w:val="710B0C54"/>
     <w:multiLevelType w:val="hybridMultilevel"/>
     <w:tmpl w:val="62CEDD70"/>
@@ -11002,7 +10947,7 @@
       </w:rPr>
     </w:lvl>
   </w:abstractNum>
-  <w:abstractNum w:abstractNumId="34">
+  <w:abstractNum w:abstractNumId="34" w15:restartNumberingAfterBreak="0">
     <w:nsid w:val="74455107"/>
     <w:multiLevelType w:val="hybridMultilevel"/>
     <w:tmpl w:val="6FF6AC4E"/>
@@ -11088,7 +11033,7 @@
       </w:pPr>
     </w:lvl>
   </w:abstractNum>
-  <w:abstractNum w:abstractNumId="35">
+  <w:abstractNum w:abstractNumId="35" w15:restartNumberingAfterBreak="0">
     <w:nsid w:val="744C490F"/>
     <w:multiLevelType w:val="hybridMultilevel"/>
     <w:tmpl w:val="6B003A7E"/>
@@ -11201,7 +11146,7 @@
       </w:rPr>
     </w:lvl>
   </w:abstractNum>
-  <w:abstractNum w:abstractNumId="36">
+  <w:abstractNum w:abstractNumId="36" w15:restartNumberingAfterBreak="0">
     <w:nsid w:val="7B4F4ADA"/>
     <w:multiLevelType w:val="hybridMultilevel"/>
     <w:tmpl w:val="A98C0F58"/>
@@ -11287,7 +11232,7 @@
       </w:pPr>
     </w:lvl>
   </w:abstractNum>
-  <w:abstractNum w:abstractNumId="37">
+  <w:abstractNum w:abstractNumId="37" w15:restartNumberingAfterBreak="0">
     <w:nsid w:val="7C977263"/>
     <w:multiLevelType w:val="hybridMultilevel"/>
     <w:tmpl w:val="3322FE2A"/>
@@ -11400,7 +11345,7 @@
       </w:rPr>
     </w:lvl>
   </w:abstractNum>
-  <w:abstractNum w:abstractNumId="38">
+  <w:abstractNum w:abstractNumId="38" w15:restartNumberingAfterBreak="0">
     <w:nsid w:val="7DE93002"/>
     <w:multiLevelType w:val="hybridMultilevel"/>
     <w:tmpl w:val="4F0040B2"/>
@@ -11635,7 +11580,7 @@
 </file>
 
 <file path=word/styles.xml><?xml version="1.0" encoding="utf-8"?>
-<w:styles xmlns:mc="http://schemas.openxmlformats.org/markup-compatibility/2006" xmlns:r="http://schemas.openxmlformats.org/officeDocument/2006/relationships" xmlns:w="http://schemas.openxmlformats.org/wordprocessingml/2006/main" xmlns:w14="http://schemas.microsoft.com/office/word/2010/wordml" mc:Ignorable="w14">
+<w:styles xmlns:mc="http://schemas.openxmlformats.org/markup-compatibility/2006" xmlns:r="http://schemas.openxmlformats.org/officeDocument/2006/relationships" xmlns:w="http://schemas.openxmlformats.org/wordprocessingml/2006/main" xmlns:w14="http://schemas.microsoft.com/office/word/2010/wordml" xmlns:w15="http://schemas.microsoft.com/office/word/2012/wordml" mc:Ignorable="w14 w15">
   <w:docDefaults>
     <w:rPrDefault>
       <w:rPr>
@@ -11645,143 +11590,367 @@
     </w:rPrDefault>
     <w:pPrDefault/>
   </w:docDefaults>
-  <w:latentStyles w:defLockedState="0" w:defUIPriority="0" w:defSemiHidden="1" w:defUnhideWhenUsed="1" w:defQFormat="0" w:count="267">
-    <w:lsdException w:name="Normal" w:semiHidden="0" w:unhideWhenUsed="0"/>
-    <w:lsdException w:name="heading 1" w:semiHidden="0" w:unhideWhenUsed="0" w:qFormat="1"/>
-    <w:lsdException w:name="heading 2" w:semiHidden="0" w:unhideWhenUsed="0" w:qFormat="1"/>
-    <w:lsdException w:name="heading 3" w:semiHidden="0" w:unhideWhenUsed="0" w:qFormat="1"/>
-    <w:lsdException w:name="heading 4" w:semiHidden="0" w:unhideWhenUsed="0" w:qFormat="1"/>
-    <w:lsdException w:name="heading 5" w:semiHidden="0" w:unhideWhenUsed="0" w:qFormat="1"/>
-    <w:lsdException w:name="heading 6" w:semiHidden="0" w:unhideWhenUsed="0" w:qFormat="1"/>
-    <w:lsdException w:name="heading 7" w:qFormat="1"/>
-    <w:lsdException w:name="heading 8" w:qFormat="1"/>
-    <w:lsdException w:name="heading 9" w:qFormat="1"/>
-    <w:lsdException w:name="toc 1" w:uiPriority="39"/>
-    <w:lsdException w:name="toc 2" w:uiPriority="39"/>
-    <w:lsdException w:name="List Number" w:semiHidden="0" w:unhideWhenUsed="0"/>
-    <w:lsdException w:name="List 4" w:semiHidden="0" w:unhideWhenUsed="0"/>
-    <w:lsdException w:name="List 5" w:semiHidden="0" w:unhideWhenUsed="0"/>
-    <w:lsdException w:name="Title" w:semiHidden="0" w:unhideWhenUsed="0"/>
-    <w:lsdException w:name="Subtitle" w:semiHidden="0" w:unhideWhenUsed="0"/>
-    <w:lsdException w:name="Salutation" w:semiHidden="0" w:unhideWhenUsed="0"/>
-    <w:lsdException w:name="Date" w:semiHidden="0" w:unhideWhenUsed="0"/>
-    <w:lsdException w:name="Body Text First Indent" w:semiHidden="0" w:unhideWhenUsed="0"/>
-    <w:lsdException w:name="Strong" w:semiHidden="0" w:uiPriority="22" w:unhideWhenUsed="0" w:qFormat="1"/>
-    <w:lsdException w:name="Emphasis" w:semiHidden="0" w:unhideWhenUsed="0"/>
-    <w:lsdException w:name="Plain Text" w:uiPriority="99"/>
-    <w:lsdException w:name="HTML Preformatted" w:uiPriority="99"/>
-    <w:lsdException w:name="Table Grid" w:semiHidden="0" w:unhideWhenUsed="0"/>
-    <w:lsdException w:name="Placeholder Text" w:uiPriority="99" w:unhideWhenUsed="0"/>
-    <w:lsdException w:name="No Spacing" w:semiHidden="0" w:uiPriority="1" w:unhideWhenUsed="0"/>
-    <w:lsdException w:name="Light Shading" w:semiHidden="0" w:uiPriority="60" w:unhideWhenUsed="0"/>
-    <w:lsdException w:name="Light List" w:semiHidden="0" w:uiPriority="61" w:unhideWhenUsed="0"/>
-    <w:lsdException w:name="Light Grid" w:semiHidden="0" w:uiPriority="62" w:unhideWhenUsed="0"/>
-    <w:lsdException w:name="Medium Shading 1" w:semiHidden="0" w:uiPriority="63" w:unhideWhenUsed="0"/>
-    <w:lsdException w:name="Medium Shading 2" w:semiHidden="0" w:uiPriority="64" w:unhideWhenUsed="0"/>
-    <w:lsdException w:name="Medium List 1" w:semiHidden="0" w:uiPriority="65" w:unhideWhenUsed="0"/>
-    <w:lsdException w:name="Medium List 2" w:semiHidden="0" w:uiPriority="66" w:unhideWhenUsed="0"/>
-    <w:lsdException w:name="Medium Grid 1" w:semiHidden="0" w:uiPriority="67" w:unhideWhenUsed="0"/>
-    <w:lsdException w:name="Medium Grid 2" w:semiHidden="0" w:uiPriority="68" w:unhideWhenUsed="0"/>
-    <w:lsdException w:name="Medium Grid 3" w:semiHidden="0" w:uiPriority="69" w:unhideWhenUsed="0"/>
-    <w:lsdException w:name="Dark List" w:semiHidden="0" w:uiPriority="70" w:unhideWhenUsed="0"/>
-    <w:lsdException w:name="Colorful Shading" w:semiHidden="0" w:uiPriority="71" w:unhideWhenUsed="0"/>
-    <w:lsdException w:name="Colorful List" w:semiHidden="0" w:uiPriority="72" w:unhideWhenUsed="0"/>
-    <w:lsdException w:name="Colorful Grid" w:semiHidden="0" w:uiPriority="73" w:unhideWhenUsed="0"/>
-    <w:lsdException w:name="Light Shading Accent 1" w:semiHidden="0" w:uiPriority="60" w:unhideWhenUsed="0"/>
-    <w:lsdException w:name="Light List Accent 1" w:semiHidden="0" w:uiPriority="61" w:unhideWhenUsed="0"/>
-    <w:lsdException w:name="Light Grid Accent 1" w:semiHidden="0" w:uiPriority="62" w:unhideWhenUsed="0"/>
-    <w:lsdException w:name="Medium Shading 1 Accent 1" w:semiHidden="0" w:uiPriority="63" w:unhideWhenUsed="0"/>
-    <w:lsdException w:name="Medium Shading 2 Accent 1" w:semiHidden="0" w:uiPriority="64" w:unhideWhenUsed="0"/>
-    <w:lsdException w:name="Medium List 1 Accent 1" w:semiHidden="0" w:uiPriority="65" w:unhideWhenUsed="0"/>
-    <w:lsdException w:name="Revision" w:uiPriority="99" w:unhideWhenUsed="0"/>
-    <w:lsdException w:name="List Paragraph" w:semiHidden="0" w:uiPriority="34" w:unhideWhenUsed="0" w:qFormat="1"/>
-    <w:lsdException w:name="Quote" w:semiHidden="0" w:uiPriority="29" w:unhideWhenUsed="0"/>
-    <w:lsdException w:name="Intense Quote" w:semiHidden="0" w:uiPriority="30" w:unhideWhenUsed="0"/>
-    <w:lsdException w:name="Medium List 2 Accent 1" w:semiHidden="0" w:uiPriority="66" w:unhideWhenUsed="0"/>
-    <w:lsdException w:name="Medium Grid 1 Accent 1" w:semiHidden="0" w:uiPriority="67" w:unhideWhenUsed="0"/>
-    <w:lsdException w:name="Medium Grid 2 Accent 1" w:semiHidden="0" w:uiPriority="68" w:unhideWhenUsed="0"/>
-    <w:lsdException w:name="Medium Grid 3 Accent 1" w:semiHidden="0" w:uiPriority="69" w:unhideWhenUsed="0"/>
-    <w:lsdException w:name="Dark List Accent 1" w:semiHidden="0" w:uiPriority="70" w:unhideWhenUsed="0"/>
-    <w:lsdException w:name="Colorful Shading Accent 1" w:semiHidden="0" w:uiPriority="71" w:unhideWhenUsed="0"/>
-    <w:lsdException w:name="Colorful List Accent 1" w:semiHidden="0" w:uiPriority="72" w:unhideWhenUsed="0"/>
-    <w:lsdException w:name="Colorful Grid Accent 1" w:semiHidden="0" w:uiPriority="73" w:unhideWhenUsed="0"/>
-    <w:lsdException w:name="Light Shading Accent 2" w:semiHidden="0" w:uiPriority="60" w:unhideWhenUsed="0"/>
-    <w:lsdException w:name="Light List Accent 2" w:semiHidden="0" w:uiPriority="61" w:unhideWhenUsed="0"/>
-    <w:lsdException w:name="Light Grid Accent 2" w:semiHidden="0" w:uiPriority="62" w:unhideWhenUsed="0"/>
-    <w:lsdException w:name="Medium Shading 1 Accent 2" w:semiHidden="0" w:uiPriority="63" w:unhideWhenUsed="0"/>
-    <w:lsdException w:name="Medium Shading 2 Accent 2" w:semiHidden="0" w:uiPriority="64" w:unhideWhenUsed="0"/>
-    <w:lsdException w:name="Medium List 1 Accent 2" w:semiHidden="0" w:uiPriority="65" w:unhideWhenUsed="0"/>
-    <w:lsdException w:name="Medium List 2 Accent 2" w:semiHidden="0" w:uiPriority="66" w:unhideWhenUsed="0"/>
-    <w:lsdException w:name="Medium Grid 1 Accent 2" w:semiHidden="0" w:uiPriority="67" w:unhideWhenUsed="0"/>
-    <w:lsdException w:name="Medium Grid 2 Accent 2" w:semiHidden="0" w:uiPriority="68" w:unhideWhenUsed="0"/>
-    <w:lsdException w:name="Medium Grid 3 Accent 2" w:semiHidden="0" w:uiPriority="69" w:unhideWhenUsed="0"/>
-    <w:lsdException w:name="Dark List Accent 2" w:semiHidden="0" w:uiPriority="70" w:unhideWhenUsed="0"/>
-    <w:lsdException w:name="Colorful Shading Accent 2" w:semiHidden="0" w:uiPriority="71" w:unhideWhenUsed="0"/>
-    <w:lsdException w:name="Colorful List Accent 2" w:semiHidden="0" w:uiPriority="72" w:unhideWhenUsed="0"/>
-    <w:lsdException w:name="Colorful Grid Accent 2" w:semiHidden="0" w:uiPriority="73" w:unhideWhenUsed="0"/>
-    <w:lsdException w:name="Light Shading Accent 3" w:semiHidden="0" w:uiPriority="60" w:unhideWhenUsed="0"/>
-    <w:lsdException w:name="Light List Accent 3" w:semiHidden="0" w:uiPriority="61" w:unhideWhenUsed="0"/>
-    <w:lsdException w:name="Light Grid Accent 3" w:semiHidden="0" w:uiPriority="62" w:unhideWhenUsed="0"/>
-    <w:lsdException w:name="Medium Shading 1 Accent 3" w:semiHidden="0" w:uiPriority="63" w:unhideWhenUsed="0"/>
-    <w:lsdException w:name="Medium Shading 2 Accent 3" w:semiHidden="0" w:uiPriority="64" w:unhideWhenUsed="0"/>
-    <w:lsdException w:name="Medium List 1 Accent 3" w:semiHidden="0" w:uiPriority="65" w:unhideWhenUsed="0"/>
-    <w:lsdException w:name="Medium List 2 Accent 3" w:semiHidden="0" w:uiPriority="66" w:unhideWhenUsed="0"/>
-    <w:lsdException w:name="Medium Grid 1 Accent 3" w:semiHidden="0" w:uiPriority="67" w:unhideWhenUsed="0"/>
-    <w:lsdException w:name="Medium Grid 2 Accent 3" w:semiHidden="0" w:uiPriority="68" w:unhideWhenUsed="0"/>
-    <w:lsdException w:name="Medium Grid 3 Accent 3" w:semiHidden="0" w:uiPriority="69" w:unhideWhenUsed="0"/>
-    <w:lsdException w:name="Dark List Accent 3" w:semiHidden="0" w:uiPriority="70" w:unhideWhenUsed="0"/>
-    <w:lsdException w:name="Colorful Shading Accent 3" w:semiHidden="0" w:uiPriority="71" w:unhideWhenUsed="0"/>
-    <w:lsdException w:name="Colorful List Accent 3" w:semiHidden="0" w:uiPriority="72" w:unhideWhenUsed="0"/>
-    <w:lsdException w:name="Colorful Grid Accent 3" w:semiHidden="0" w:uiPriority="73" w:unhideWhenUsed="0"/>
-    <w:lsdException w:name="Light Shading Accent 4" w:semiHidden="0" w:uiPriority="60" w:unhideWhenUsed="0"/>
-    <w:lsdException w:name="Light List Accent 4" w:semiHidden="0" w:uiPriority="61" w:unhideWhenUsed="0"/>
-    <w:lsdException w:name="Light Grid Accent 4" w:semiHidden="0" w:uiPriority="62" w:unhideWhenUsed="0"/>
-    <w:lsdException w:name="Medium Shading 1 Accent 4" w:semiHidden="0" w:uiPriority="63" w:unhideWhenUsed="0"/>
-    <w:lsdException w:name="Medium Shading 2 Accent 4" w:semiHidden="0" w:uiPriority="64" w:unhideWhenUsed="0"/>
-    <w:lsdException w:name="Medium List 1 Accent 4" w:semiHidden="0" w:uiPriority="65" w:unhideWhenUsed="0"/>
-    <w:lsdException w:name="Medium List 2 Accent 4" w:semiHidden="0" w:uiPriority="66" w:unhideWhenUsed="0"/>
-    <w:lsdException w:name="Medium Grid 1 Accent 4" w:semiHidden="0" w:uiPriority="67" w:unhideWhenUsed="0"/>
-    <w:lsdException w:name="Medium Grid 2 Accent 4" w:semiHidden="0" w:uiPriority="68" w:unhideWhenUsed="0"/>
-    <w:lsdException w:name="Medium Grid 3 Accent 4" w:semiHidden="0" w:uiPriority="69" w:unhideWhenUsed="0"/>
-    <w:lsdException w:name="Dark List Accent 4" w:semiHidden="0" w:uiPriority="70" w:unhideWhenUsed="0"/>
-    <w:lsdException w:name="Colorful Shading Accent 4" w:semiHidden="0" w:uiPriority="71" w:unhideWhenUsed="0"/>
-    <w:lsdException w:name="Colorful List Accent 4" w:semiHidden="0" w:uiPriority="72" w:unhideWhenUsed="0"/>
-    <w:lsdException w:name="Colorful Grid Accent 4" w:semiHidden="0" w:uiPriority="73" w:unhideWhenUsed="0"/>
-    <w:lsdException w:name="Light Shading Accent 5" w:semiHidden="0" w:uiPriority="60" w:unhideWhenUsed="0"/>
-    <w:lsdException w:name="Light List Accent 5" w:semiHidden="0" w:uiPriority="61" w:unhideWhenUsed="0"/>
-    <w:lsdException w:name="Light Grid Accent 5" w:semiHidden="0" w:uiPriority="62" w:unhideWhenUsed="0"/>
-    <w:lsdException w:name="Medium Shading 1 Accent 5" w:semiHidden="0" w:uiPriority="63" w:unhideWhenUsed="0"/>
-    <w:lsdException w:name="Medium Shading 2 Accent 5" w:semiHidden="0" w:uiPriority="64" w:unhideWhenUsed="0"/>
-    <w:lsdException w:name="Medium List 1 Accent 5" w:semiHidden="0" w:uiPriority="65" w:unhideWhenUsed="0"/>
-    <w:lsdException w:name="Medium List 2 Accent 5" w:semiHidden="0" w:uiPriority="66" w:unhideWhenUsed="0"/>
-    <w:lsdException w:name="Medium Grid 1 Accent 5" w:semiHidden="0" w:uiPriority="67" w:unhideWhenUsed="0"/>
-    <w:lsdException w:name="Medium Grid 2 Accent 5" w:semiHidden="0" w:uiPriority="68" w:unhideWhenUsed="0"/>
-    <w:lsdException w:name="Medium Grid 3 Accent 5" w:semiHidden="0" w:uiPriority="69" w:unhideWhenUsed="0"/>
-    <w:lsdException w:name="Dark List Accent 5" w:semiHidden="0" w:uiPriority="70" w:unhideWhenUsed="0"/>
-    <w:lsdException w:name="Colorful Shading Accent 5" w:semiHidden="0" w:uiPriority="71" w:unhideWhenUsed="0"/>
-    <w:lsdException w:name="Colorful List Accent 5" w:semiHidden="0" w:uiPriority="72" w:unhideWhenUsed="0"/>
-    <w:lsdException w:name="Colorful Grid Accent 5" w:semiHidden="0" w:uiPriority="73" w:unhideWhenUsed="0"/>
-    <w:lsdException w:name="Light Shading Accent 6" w:semiHidden="0" w:uiPriority="60" w:unhideWhenUsed="0"/>
-    <w:lsdException w:name="Light List Accent 6" w:semiHidden="0" w:uiPriority="61" w:unhideWhenUsed="0"/>
-    <w:lsdException w:name="Light Grid Accent 6" w:semiHidden="0" w:uiPriority="62" w:unhideWhenUsed="0"/>
-    <w:lsdException w:name="Medium Shading 1 Accent 6" w:semiHidden="0" w:uiPriority="63" w:unhideWhenUsed="0"/>
-    <w:lsdException w:name="Medium Shading 2 Accent 6" w:semiHidden="0" w:uiPriority="64" w:unhideWhenUsed="0"/>
-    <w:lsdException w:name="Medium List 1 Accent 6" w:semiHidden="0" w:uiPriority="65" w:unhideWhenUsed="0"/>
-    <w:lsdException w:name="Medium List 2 Accent 6" w:semiHidden="0" w:uiPriority="66" w:unhideWhenUsed="0"/>
-    <w:lsdException w:name="Medium Grid 1 Accent 6" w:semiHidden="0" w:uiPriority="67" w:unhideWhenUsed="0"/>
-    <w:lsdException w:name="Medium Grid 2 Accent 6" w:semiHidden="0" w:uiPriority="68" w:unhideWhenUsed="0"/>
-    <w:lsdException w:name="Medium Grid 3 Accent 6" w:semiHidden="0" w:uiPriority="69" w:unhideWhenUsed="0"/>
-    <w:lsdException w:name="Dark List Accent 6" w:semiHidden="0" w:uiPriority="70" w:unhideWhenUsed="0"/>
-    <w:lsdException w:name="Colorful Shading Accent 6" w:semiHidden="0" w:uiPriority="71" w:unhideWhenUsed="0"/>
-    <w:lsdException w:name="Colorful List Accent 6" w:semiHidden="0" w:uiPriority="72" w:unhideWhenUsed="0"/>
-    <w:lsdException w:name="Colorful Grid Accent 6" w:semiHidden="0" w:uiPriority="73" w:unhideWhenUsed="0"/>
-    <w:lsdException w:name="Subtle Emphasis" w:semiHidden="0" w:uiPriority="19" w:unhideWhenUsed="0"/>
-    <w:lsdException w:name="Intense Emphasis" w:semiHidden="0" w:uiPriority="21" w:unhideWhenUsed="0"/>
-    <w:lsdException w:name="Subtle Reference" w:semiHidden="0" w:uiPriority="31" w:unhideWhenUsed="0"/>
-    <w:lsdException w:name="Intense Reference" w:semiHidden="0" w:uiPriority="32" w:unhideWhenUsed="0"/>
-    <w:lsdException w:name="Book Title" w:semiHidden="0" w:uiPriority="33" w:unhideWhenUsed="0"/>
-    <w:lsdException w:name="Bibliography" w:uiPriority="37"/>
-    <w:lsdException w:name="TOC Heading" w:uiPriority="39"/>
+  <w:latentStyles w:defLockedState="0" w:defUIPriority="0" w:defSemiHidden="0" w:defUnhideWhenUsed="0" w:defQFormat="0" w:count="371">
+    <w:lsdException w:name="heading 1" w:qFormat="1"/>
+    <w:lsdException w:name="heading 2" w:qFormat="1"/>
+    <w:lsdException w:name="heading 3" w:qFormat="1"/>
+    <w:lsdException w:name="heading 4" w:qFormat="1"/>
+    <w:lsdException w:name="heading 5" w:qFormat="1"/>
+    <w:lsdException w:name="heading 6" w:qFormat="1"/>
+    <w:lsdException w:name="heading 7" w:semiHidden="1" w:unhideWhenUsed="1" w:qFormat="1"/>
+    <w:lsdException w:name="heading 8" w:semiHidden="1" w:unhideWhenUsed="1" w:qFormat="1"/>
+    <w:lsdException w:name="heading 9" w:semiHidden="1" w:unhideWhenUsed="1" w:qFormat="1"/>
+    <w:lsdException w:name="index 1" w:semiHidden="1" w:unhideWhenUsed="1"/>
+    <w:lsdException w:name="index 2" w:semiHidden="1" w:unhideWhenUsed="1"/>
+    <w:lsdException w:name="index 3" w:semiHidden="1" w:unhideWhenUsed="1"/>
+    <w:lsdException w:name="index 4" w:semiHidden="1" w:unhideWhenUsed="1"/>
+    <w:lsdException w:name="index 5" w:semiHidden="1" w:unhideWhenUsed="1"/>
+    <w:lsdException w:name="index 6" w:semiHidden="1" w:unhideWhenUsed="1"/>
+    <w:lsdException w:name="index 7" w:semiHidden="1" w:unhideWhenUsed="1"/>
+    <w:lsdException w:name="index 8" w:semiHidden="1" w:unhideWhenUsed="1"/>
+    <w:lsdException w:name="index 9" w:semiHidden="1" w:unhideWhenUsed="1"/>
+    <w:lsdException w:name="toc 1" w:semiHidden="1" w:uiPriority="39" w:unhideWhenUsed="1"/>
+    <w:lsdException w:name="toc 2" w:semiHidden="1" w:uiPriority="39" w:unhideWhenUsed="1"/>
+    <w:lsdException w:name="toc 3" w:semiHidden="1" w:unhideWhenUsed="1"/>
+    <w:lsdException w:name="toc 4" w:semiHidden="1" w:unhideWhenUsed="1"/>
+    <w:lsdException w:name="toc 5" w:semiHidden="1" w:unhideWhenUsed="1"/>
+    <w:lsdException w:name="toc 6" w:semiHidden="1" w:unhideWhenUsed="1"/>
+    <w:lsdException w:name="toc 7" w:semiHidden="1" w:unhideWhenUsed="1"/>
+    <w:lsdException w:name="toc 8" w:semiHidden="1" w:unhideWhenUsed="1"/>
+    <w:lsdException w:name="toc 9" w:semiHidden="1" w:unhideWhenUsed="1"/>
+    <w:lsdException w:name="Normal Indent" w:semiHidden="1" w:unhideWhenUsed="1"/>
+    <w:lsdException w:name="footnote text" w:semiHidden="1" w:unhideWhenUsed="1"/>
+    <w:lsdException w:name="annotation text" w:semiHidden="1" w:unhideWhenUsed="1"/>
+    <w:lsdException w:name="header" w:semiHidden="1" w:unhideWhenUsed="1"/>
+    <w:lsdException w:name="footer" w:semiHidden="1" w:unhideWhenUsed="1"/>
+    <w:lsdException w:name="index heading" w:semiHidden="1" w:unhideWhenUsed="1"/>
+    <w:lsdException w:name="caption" w:semiHidden="1" w:unhideWhenUsed="1"/>
+    <w:lsdException w:name="table of figures" w:semiHidden="1" w:unhideWhenUsed="1"/>
+    <w:lsdException w:name="envelope address" w:semiHidden="1" w:unhideWhenUsed="1"/>
+    <w:lsdException w:name="envelope return" w:semiHidden="1" w:unhideWhenUsed="1"/>
+    <w:lsdException w:name="footnote reference" w:semiHidden="1" w:unhideWhenUsed="1"/>
+    <w:lsdException w:name="annotation reference" w:semiHidden="1" w:unhideWhenUsed="1"/>
+    <w:lsdException w:name="line number" w:semiHidden="1" w:unhideWhenUsed="1"/>
+    <w:lsdException w:name="page number" w:semiHidden="1" w:unhideWhenUsed="1"/>
+    <w:lsdException w:name="endnote reference" w:semiHidden="1" w:unhideWhenUsed="1"/>
+    <w:lsdException w:name="endnote text" w:semiHidden="1" w:unhideWhenUsed="1"/>
+    <w:lsdException w:name="table of authorities" w:semiHidden="1" w:unhideWhenUsed="1"/>
+    <w:lsdException w:name="macro" w:semiHidden="1" w:unhideWhenUsed="1"/>
+    <w:lsdException w:name="toa heading" w:semiHidden="1" w:unhideWhenUsed="1"/>
+    <w:lsdException w:name="List" w:semiHidden="1" w:unhideWhenUsed="1"/>
+    <w:lsdException w:name="List Bullet" w:semiHidden="1" w:unhideWhenUsed="1"/>
+    <w:lsdException w:name="List 2" w:semiHidden="1" w:unhideWhenUsed="1"/>
+    <w:lsdException w:name="List 3" w:semiHidden="1" w:unhideWhenUsed="1"/>
+    <w:lsdException w:name="List Bullet 2" w:semiHidden="1" w:unhideWhenUsed="1"/>
+    <w:lsdException w:name="List Bullet 3" w:semiHidden="1" w:unhideWhenUsed="1"/>
+    <w:lsdException w:name="List Bullet 4" w:semiHidden="1" w:unhideWhenUsed="1"/>
+    <w:lsdException w:name="List Bullet 5" w:semiHidden="1" w:unhideWhenUsed="1"/>
+    <w:lsdException w:name="List Number 2" w:semiHidden="1" w:unhideWhenUsed="1"/>
+    <w:lsdException w:name="List Number 3" w:semiHidden="1" w:unhideWhenUsed="1"/>
+    <w:lsdException w:name="List Number 4" w:semiHidden="1" w:unhideWhenUsed="1"/>
+    <w:lsdException w:name="List Number 5" w:semiHidden="1" w:unhideWhenUsed="1"/>
+    <w:lsdException w:name="Closing" w:semiHidden="1" w:unhideWhenUsed="1"/>
+    <w:lsdException w:name="Signature" w:semiHidden="1" w:unhideWhenUsed="1"/>
+    <w:lsdException w:name="Default Paragraph Font" w:semiHidden="1" w:unhideWhenUsed="1"/>
+    <w:lsdException w:name="Body Text" w:semiHidden="1" w:unhideWhenUsed="1"/>
+    <w:lsdException w:name="Body Text Indent" w:semiHidden="1" w:unhideWhenUsed="1"/>
+    <w:lsdException w:name="List Continue" w:semiHidden="1" w:unhideWhenUsed="1"/>
+    <w:lsdException w:name="List Continue 2" w:semiHidden="1" w:unhideWhenUsed="1"/>
+    <w:lsdException w:name="List Continue 3" w:semiHidden="1" w:unhideWhenUsed="1"/>
+    <w:lsdException w:name="List Continue 4" w:semiHidden="1" w:unhideWhenUsed="1"/>
+    <w:lsdException w:name="List Continue 5" w:semiHidden="1" w:unhideWhenUsed="1"/>
+    <w:lsdException w:name="Message Header" w:semiHidden="1" w:unhideWhenUsed="1"/>
+    <w:lsdException w:name="Body Text First Indent 2" w:semiHidden="1" w:unhideWhenUsed="1"/>
+    <w:lsdException w:name="Note Heading" w:semiHidden="1" w:unhideWhenUsed="1"/>
+    <w:lsdException w:name="Body Text 2" w:semiHidden="1" w:unhideWhenUsed="1"/>
+    <w:lsdException w:name="Body Text 3" w:semiHidden="1" w:unhideWhenUsed="1"/>
+    <w:lsdException w:name="Body Text Indent 2" w:semiHidden="1" w:unhideWhenUsed="1"/>
+    <w:lsdException w:name="Body Text Indent 3" w:semiHidden="1" w:unhideWhenUsed="1"/>
+    <w:lsdException w:name="Block Text" w:semiHidden="1" w:unhideWhenUsed="1"/>
+    <w:lsdException w:name="Hyperlink" w:semiHidden="1" w:unhideWhenUsed="1"/>
+    <w:lsdException w:name="FollowedHyperlink" w:semiHidden="1" w:unhideWhenUsed="1"/>
+    <w:lsdException w:name="Strong" w:uiPriority="22" w:qFormat="1"/>
+    <w:lsdException w:name="Document Map" w:semiHidden="1" w:unhideWhenUsed="1"/>
+    <w:lsdException w:name="Plain Text" w:semiHidden="1" w:uiPriority="99" w:unhideWhenUsed="1"/>
+    <w:lsdException w:name="E-mail Signature" w:semiHidden="1" w:unhideWhenUsed="1"/>
+    <w:lsdException w:name="HTML Top of Form" w:semiHidden="1" w:unhideWhenUsed="1"/>
+    <w:lsdException w:name="HTML Bottom of Form" w:semiHidden="1" w:unhideWhenUsed="1"/>
+    <w:lsdException w:name="Normal (Web)" w:semiHidden="1" w:unhideWhenUsed="1"/>
+    <w:lsdException w:name="HTML Acronym" w:semiHidden="1" w:unhideWhenUsed="1"/>
+    <w:lsdException w:name="HTML Address" w:semiHidden="1" w:unhideWhenUsed="1"/>
+    <w:lsdException w:name="HTML Cite" w:semiHidden="1" w:unhideWhenUsed="1"/>
+    <w:lsdException w:name="HTML Code" w:semiHidden="1" w:unhideWhenUsed="1"/>
+    <w:lsdException w:name="HTML Definition" w:semiHidden="1" w:unhideWhenUsed="1"/>
+    <w:lsdException w:name="HTML Keyboard" w:semiHidden="1" w:unhideWhenUsed="1"/>
+    <w:lsdException w:name="HTML Preformatted" w:semiHidden="1" w:uiPriority="99" w:unhideWhenUsed="1"/>
+    <w:lsdException w:name="HTML Sample" w:semiHidden="1" w:unhideWhenUsed="1"/>
+    <w:lsdException w:name="HTML Typewriter" w:semiHidden="1" w:unhideWhenUsed="1"/>
+    <w:lsdException w:name="HTML Variable" w:semiHidden="1" w:unhideWhenUsed="1"/>
+    <w:lsdException w:name="Normal Table" w:semiHidden="1" w:unhideWhenUsed="1"/>
+    <w:lsdException w:name="annotation subject" w:semiHidden="1" w:unhideWhenUsed="1"/>
+    <w:lsdException w:name="No List" w:semiHidden="1" w:unhideWhenUsed="1"/>
+    <w:lsdException w:name="Outline List 1" w:semiHidden="1" w:unhideWhenUsed="1"/>
+    <w:lsdException w:name="Outline List 2" w:semiHidden="1" w:unhideWhenUsed="1"/>
+    <w:lsdException w:name="Outline List 3" w:semiHidden="1" w:unhideWhenUsed="1"/>
+    <w:lsdException w:name="Table Simple 1" w:semiHidden="1" w:unhideWhenUsed="1"/>
+    <w:lsdException w:name="Table Simple 2" w:semiHidden="1" w:unhideWhenUsed="1"/>
+    <w:lsdException w:name="Table Simple 3" w:semiHidden="1" w:unhideWhenUsed="1"/>
+    <w:lsdException w:name="Table Classic 1" w:semiHidden="1" w:unhideWhenUsed="1"/>
+    <w:lsdException w:name="Table Classic 2" w:semiHidden="1" w:unhideWhenUsed="1"/>
+    <w:lsdException w:name="Table Classic 3" w:semiHidden="1" w:unhideWhenUsed="1"/>
+    <w:lsdException w:name="Table Classic 4" w:semiHidden="1" w:unhideWhenUsed="1"/>
+    <w:lsdException w:name="Table Colorful 1" w:semiHidden="1" w:unhideWhenUsed="1"/>
+    <w:lsdException w:name="Table Colorful 2" w:semiHidden="1" w:unhideWhenUsed="1"/>
+    <w:lsdException w:name="Table Colorful 3" w:semiHidden="1" w:unhideWhenUsed="1"/>
+    <w:lsdException w:name="Table Columns 1" w:semiHidden="1" w:unhideWhenUsed="1"/>
+    <w:lsdException w:name="Table Columns 2" w:semiHidden="1" w:unhideWhenUsed="1"/>
+    <w:lsdException w:name="Table Columns 3" w:semiHidden="1" w:unhideWhenUsed="1"/>
+    <w:lsdException w:name="Table Columns 4" w:semiHidden="1" w:unhideWhenUsed="1"/>
+    <w:lsdException w:name="Table Columns 5" w:semiHidden="1" w:unhideWhenUsed="1"/>
+    <w:lsdException w:name="Table Grid 1" w:semiHidden="1" w:unhideWhenUsed="1"/>
+    <w:lsdException w:name="Table Grid 2" w:semiHidden="1" w:unhideWhenUsed="1"/>
+    <w:lsdException w:name="Table Grid 3" w:semiHidden="1" w:unhideWhenUsed="1"/>
+    <w:lsdException w:name="Table Grid 4" w:semiHidden="1" w:unhideWhenUsed="1"/>
+    <w:lsdException w:name="Table Grid 5" w:semiHidden="1" w:unhideWhenUsed="1"/>
+    <w:lsdException w:name="Table Grid 6" w:semiHidden="1" w:unhideWhenUsed="1"/>
+    <w:lsdException w:name="Table Grid 7" w:semiHidden="1" w:unhideWhenUsed="1"/>
+    <w:lsdException w:name="Table Grid 8" w:semiHidden="1" w:unhideWhenUsed="1"/>
+    <w:lsdException w:name="Table List 1" w:semiHidden="1" w:unhideWhenUsed="1"/>
+    <w:lsdException w:name="Table List 2" w:semiHidden="1" w:unhideWhenUsed="1"/>
+    <w:lsdException w:name="Table List 3" w:semiHidden="1" w:unhideWhenUsed="1"/>
+    <w:lsdException w:name="Table List 4" w:semiHidden="1" w:unhideWhenUsed="1"/>
+    <w:lsdException w:name="Table List 5" w:semiHidden="1" w:unhideWhenUsed="1"/>
+    <w:lsdException w:name="Table List 6" w:semiHidden="1" w:unhideWhenUsed="1"/>
+    <w:lsdException w:name="Table List 7" w:semiHidden="1" w:unhideWhenUsed="1"/>
+    <w:lsdException w:name="Table List 8" w:semiHidden="1" w:unhideWhenUsed="1"/>
+    <w:lsdException w:name="Table 3D effects 1" w:semiHidden="1" w:unhideWhenUsed="1"/>
+    <w:lsdException w:name="Table 3D effects 2" w:semiHidden="1" w:unhideWhenUsed="1"/>
+    <w:lsdException w:name="Table 3D effects 3" w:semiHidden="1" w:unhideWhenUsed="1"/>
+    <w:lsdException w:name="Table Contemporary" w:semiHidden="1" w:unhideWhenUsed="1"/>
+    <w:lsdException w:name="Table Elegant" w:semiHidden="1" w:unhideWhenUsed="1"/>
+    <w:lsdException w:name="Table Professional" w:semiHidden="1" w:unhideWhenUsed="1"/>
+    <w:lsdException w:name="Table Subtle 1" w:semiHidden="1" w:unhideWhenUsed="1"/>
+    <w:lsdException w:name="Table Subtle 2" w:semiHidden="1" w:unhideWhenUsed="1"/>
+    <w:lsdException w:name="Table Web 1" w:semiHidden="1" w:unhideWhenUsed="1"/>
+    <w:lsdException w:name="Table Web 2" w:semiHidden="1" w:unhideWhenUsed="1"/>
+    <w:lsdException w:name="Table Web 3" w:semiHidden="1" w:unhideWhenUsed="1"/>
+    <w:lsdException w:name="Balloon Text" w:semiHidden="1" w:unhideWhenUsed="1"/>
+    <w:lsdException w:name="Table Theme" w:semiHidden="1" w:unhideWhenUsed="1"/>
+    <w:lsdException w:name="Placeholder Text" w:semiHidden="1" w:uiPriority="99"/>
+    <w:lsdException w:name="No Spacing" w:uiPriority="1"/>
+    <w:lsdException w:name="Light Shading" w:uiPriority="60"/>
+    <w:lsdException w:name="Light List" w:uiPriority="61"/>
+    <w:lsdException w:name="Light Grid" w:uiPriority="62"/>
+    <w:lsdException w:name="Medium Shading 1" w:uiPriority="63"/>
+    <w:lsdException w:name="Medium Shading 2" w:uiPriority="64"/>
+    <w:lsdException w:name="Medium List 1" w:uiPriority="65"/>
+    <w:lsdException w:name="Medium List 2" w:uiPriority="66"/>
+    <w:lsdException w:name="Medium Grid 1" w:uiPriority="67"/>
+    <w:lsdException w:name="Medium Grid 2" w:uiPriority="68"/>
+    <w:lsdException w:name="Medium Grid 3" w:uiPriority="69"/>
+    <w:lsdException w:name="Dark List" w:uiPriority="70"/>
+    <w:lsdException w:name="Colorful Shading" w:uiPriority="71"/>
+    <w:lsdException w:name="Colorful List" w:uiPriority="72"/>
+    <w:lsdException w:name="Colorful Grid" w:uiPriority="73"/>
+    <w:lsdException w:name="Light Shading Accent 1" w:uiPriority="60"/>
+    <w:lsdException w:name="Light List Accent 1" w:uiPriority="61"/>
+    <w:lsdException w:name="Light Grid Accent 1" w:uiPriority="62"/>
+    <w:lsdException w:name="Medium Shading 1 Accent 1" w:uiPriority="63"/>
+    <w:lsdException w:name="Medium Shading 2 Accent 1" w:uiPriority="64"/>
+    <w:lsdException w:name="Medium List 1 Accent 1" w:uiPriority="65"/>
+    <w:lsdException w:name="Revision" w:semiHidden="1" w:uiPriority="99"/>
+    <w:lsdException w:name="List Paragraph" w:uiPriority="34" w:qFormat="1"/>
+    <w:lsdException w:name="Quote" w:uiPriority="29"/>
+    <w:lsdException w:name="Intense Quote" w:uiPriority="30"/>
+    <w:lsdException w:name="Medium List 2 Accent 1" w:uiPriority="66"/>
+    <w:lsdException w:name="Medium Grid 1 Accent 1" w:uiPriority="67"/>
+    <w:lsdException w:name="Medium Grid 2 Accent 1" w:uiPriority="68"/>
+    <w:lsdException w:name="Medium Grid 3 Accent 1" w:uiPriority="69"/>
+    <w:lsdException w:name="Dark List Accent 1" w:uiPriority="70"/>
+    <w:lsdException w:name="Colorful Shading Accent 1" w:uiPriority="71"/>
+    <w:lsdException w:name="Colorful List Accent 1" w:uiPriority="72"/>
+    <w:lsdException w:name="Colorful Grid Accent 1" w:uiPriority="73"/>
+    <w:lsdException w:name="Light Shading Accent 2" w:uiPriority="60"/>
+    <w:lsdException w:name="Light List Accent 2" w:uiPriority="61"/>
+    <w:lsdException w:name="Light Grid Accent 2" w:uiPriority="62"/>
+    <w:lsdException w:name="Medium Shading 1 Accent 2" w:uiPriority="63"/>
+    <w:lsdException w:name="Medium Shading 2 Accent 2" w:uiPriority="64"/>
+    <w:lsdException w:name="Medium List 1 Accent 2" w:uiPriority="65"/>
+    <w:lsdException w:name="Medium List 2 Accent 2" w:uiPriority="66"/>
+    <w:lsdException w:name="Medium Grid 1 Accent 2" w:uiPriority="67"/>
+    <w:lsdException w:name="Medium Grid 2 Accent 2" w:uiPriority="68"/>
+    <w:lsdException w:name="Medium Grid 3 Accent 2" w:uiPriority="69"/>
+    <w:lsdException w:name="Dark List Accent 2" w:uiPriority="70"/>
+    <w:lsdException w:name="Colorful Shading Accent 2" w:uiPriority="71"/>
+    <w:lsdException w:name="Colorful List Accent 2" w:uiPriority="72"/>
+    <w:lsdException w:name="Colorful Grid Accent 2" w:uiPriority="73"/>
+    <w:lsdException w:name="Light Shading Accent 3" w:uiPriority="60"/>
+    <w:lsdException w:name="Light List Accent 3" w:uiPriority="61"/>
+    <w:lsdException w:name="Light Grid Accent 3" w:uiPriority="62"/>
+    <w:lsdException w:name="Medium Shading 1 Accent 3" w:uiPriority="63"/>
+    <w:lsdException w:name="Medium Shading 2 Accent 3" w:uiPriority="64"/>
+    <w:lsdException w:name="Medium List 1 Accent 3" w:uiPriority="65"/>
+    <w:lsdException w:name="Medium List 2 Accent 3" w:uiPriority="66"/>
+    <w:lsdException w:name="Medium Grid 1 Accent 3" w:uiPriority="67"/>
+    <w:lsdException w:name="Medium Grid 2 Accent 3" w:uiPriority="68"/>
+    <w:lsdException w:name="Medium Grid 3 Accent 3" w:uiPriority="69"/>
+    <w:lsdException w:name="Dark List Accent 3" w:uiPriority="70"/>
+    <w:lsdException w:name="Colorful Shading Accent 3" w:uiPriority="71"/>
+    <w:lsdException w:name="Colorful List Accent 3" w:uiPriority="72"/>
+    <w:lsdException w:name="Colorful Grid Accent 3" w:uiPriority="73"/>
+    <w:lsdException w:name="Light Shading Accent 4" w:uiPriority="60"/>
+    <w:lsdException w:name="Light List Accent 4" w:uiPriority="61"/>
+    <w:lsdException w:name="Light Grid Accent 4" w:uiPriority="62"/>
+    <w:lsdException w:name="Medium Shading 1 Accent 4" w:uiPriority="63"/>
+    <w:lsdException w:name="Medium Shading 2 Accent 4" w:uiPriority="64"/>
+    <w:lsdException w:name="Medium List 1 Accent 4" w:uiPriority="65"/>
+    <w:lsdException w:name="Medium List 2 Accent 4" w:uiPriority="66"/>
+    <w:lsdException w:name="Medium Grid 1 Accent 4" w:uiPriority="67"/>
+    <w:lsdException w:name="Medium Grid 2 Accent 4" w:uiPriority="68"/>
+    <w:lsdException w:name="Medium Grid 3 Accent 4" w:uiPriority="69"/>
+    <w:lsdException w:name="Dark List Accent 4" w:uiPriority="70"/>
+    <w:lsdException w:name="Colorful Shading Accent 4" w:uiPriority="71"/>
+    <w:lsdException w:name="Colorful List Accent 4" w:uiPriority="72"/>
+    <w:lsdException w:name="Colorful Grid Accent 4" w:uiPriority="73"/>
+    <w:lsdException w:name="Light Shading Accent 5" w:uiPriority="60"/>
+    <w:lsdException w:name="Light List Accent 5" w:uiPriority="61"/>
+    <w:lsdException w:name="Light Grid Accent 5" w:uiPriority="62"/>
+    <w:lsdException w:name="Medium Shading 1 Accent 5" w:uiPriority="63"/>
+    <w:lsdException w:name="Medium Shading 2 Accent 5" w:uiPriority="64"/>
+    <w:lsdException w:name="Medium List 1 Accent 5" w:uiPriority="65"/>
+    <w:lsdException w:name="Medium List 2 Accent 5" w:uiPriority="66"/>
+    <w:lsdException w:name="Medium Grid 1 Accent 5" w:uiPriority="67"/>
+    <w:lsdException w:name="Medium Grid 2 Accent 5" w:uiPriority="68"/>
+    <w:lsdException w:name="Medium Grid 3 Accent 5" w:uiPriority="69"/>
+    <w:lsdException w:name="Dark List Accent 5" w:uiPriority="70"/>
+    <w:lsdException w:name="Colorful Shading Accent 5" w:uiPriority="71"/>
+    <w:lsdException w:name="Colorful List Accent 5" w:uiPriority="72"/>
+    <w:lsdException w:name="Colorful Grid Accent 5" w:uiPriority="73"/>
+    <w:lsdException w:name="Light Shading Accent 6" w:uiPriority="60"/>
+    <w:lsdException w:name="Light List Accent 6" w:uiPriority="61"/>
+    <w:lsdException w:name="Light Grid Accent 6" w:uiPriority="62"/>
+    <w:lsdException w:name="Medium Shading 1 Accent 6" w:uiPriority="63"/>
+    <w:lsdException w:name="Medium Shading 2 Accent 6" w:uiPriority="64"/>
+    <w:lsdException w:name="Medium List 1 Accent 6" w:uiPriority="65"/>
+    <w:lsdException w:name="Medium List 2 Accent 6" w:uiPriority="66"/>
+    <w:lsdException w:name="Medium Grid 1 Accent 6" w:uiPriority="67"/>
+    <w:lsdException w:name="Medium Grid 2 Accent 6" w:uiPriority="68"/>
+    <w:lsdException w:name="Medium Grid 3 Accent 6" w:uiPriority="69"/>
+    <w:lsdException w:name="Dark List Accent 6" w:uiPriority="70"/>
+    <w:lsdException w:name="Colorful Shading Accent 6" w:uiPriority="71"/>
+    <w:lsdException w:name="Colorful List Accent 6" w:uiPriority="72"/>
+    <w:lsdException w:name="Colorful Grid Accent 6" w:uiPriority="73"/>
+    <w:lsdException w:name="Subtle Emphasis" w:uiPriority="19"/>
+    <w:lsdException w:name="Intense Emphasis" w:uiPriority="21"/>
+    <w:lsdException w:name="Subtle Reference" w:uiPriority="31"/>
+    <w:lsdException w:name="Intense Reference" w:uiPriority="32"/>
+    <w:lsdException w:name="Book Title" w:uiPriority="33"/>
+    <w:lsdException w:name="Bibliography" w:semiHidden="1" w:uiPriority="37" w:unhideWhenUsed="1"/>
+    <w:lsdException w:name="TOC Heading" w:semiHidden="1" w:uiPriority="39" w:unhideWhenUsed="1"/>
+    <w:lsdException w:name="Plain Table 1" w:uiPriority="41"/>
+    <w:lsdException w:name="Plain Table 2" w:uiPriority="42"/>
+    <w:lsdException w:name="Plain Table 3" w:uiPriority="43"/>
+    <w:lsdException w:name="Plain Table 4" w:uiPriority="44"/>
+    <w:lsdException w:name="Plain Table 5" w:uiPriority="45"/>
+    <w:lsdException w:name="Grid Table Light" w:uiPriority="40"/>
+    <w:lsdException w:name="Grid Table 1 Light" w:uiPriority="46"/>
+    <w:lsdException w:name="Grid Table 2" w:uiPriority="47"/>
+    <w:lsdException w:name="Grid Table 3" w:uiPriority="48"/>
+    <w:lsdException w:name="Grid Table 4" w:uiPriority="49"/>
+    <w:lsdException w:name="Grid Table 5 Dark" w:uiPriority="50"/>
+    <w:lsdException w:name="Grid Table 6 Colorful" w:uiPriority="51"/>
+    <w:lsdException w:name="Grid Table 7 Colorful" w:uiPriority="52"/>
+    <w:lsdException w:name="Grid Table 1 Light Accent 1" w:uiPriority="46"/>
+    <w:lsdException w:name="Grid Table 2 Accent 1" w:uiPriority="47"/>
+    <w:lsdException w:name="Grid Table 3 Accent 1" w:uiPriority="48"/>
+    <w:lsdException w:name="Grid Table 4 Accent 1" w:uiPriority="49"/>
+    <w:lsdException w:name="Grid Table 5 Dark Accent 1" w:uiPriority="50"/>
+    <w:lsdException w:name="Grid Table 6 Colorful Accent 1" w:uiPriority="51"/>
+    <w:lsdException w:name="Grid Table 7 Colorful Accent 1" w:uiPriority="52"/>
+    <w:lsdException w:name="Grid Table 1 Light Accent 2" w:uiPriority="46"/>
+    <w:lsdException w:name="Grid Table 2 Accent 2" w:uiPriority="47"/>
+    <w:lsdException w:name="Grid Table 3 Accent 2" w:uiPriority="48"/>
+    <w:lsdException w:name="Grid Table 4 Accent 2" w:uiPriority="49"/>
+    <w:lsdException w:name="Grid Table 5 Dark Accent 2" w:uiPriority="50"/>
+    <w:lsdException w:name="Grid Table 6 Colorful Accent 2" w:uiPriority="51"/>
+    <w:lsdException w:name="Grid Table 7 Colorful Accent 2" w:uiPriority="52"/>
+    <w:lsdException w:name="Grid Table 1 Light Accent 3" w:uiPriority="46"/>
+    <w:lsdException w:name="Grid Table 2 Accent 3" w:uiPriority="47"/>
+    <w:lsdException w:name="Grid Table 3 Accent 3" w:uiPriority="48"/>
+    <w:lsdException w:name="Grid Table 4 Accent 3" w:uiPriority="49"/>
+    <w:lsdException w:name="Grid Table 5 Dark Accent 3" w:uiPriority="50"/>
+    <w:lsdException w:name="Grid Table 6 Colorful Accent 3" w:uiPriority="51"/>
+    <w:lsdException w:name="Grid Table 7 Colorful Accent 3" w:uiPriority="52"/>
+    <w:lsdException w:name="Grid Table 1 Light Accent 4" w:uiPriority="46"/>
+    <w:lsdException w:name="Grid Table 2 Accent 4" w:uiPriority="47"/>
+    <w:lsdException w:name="Grid Table 3 Accent 4" w:uiPriority="48"/>
+    <w:lsdException w:name="Grid Table 4 Accent 4" w:uiPriority="49"/>
+    <w:lsdException w:name="Grid Table 5 Dark Accent 4" w:uiPriority="50"/>
+    <w:lsdException w:name="Grid Table 6 Colorful Accent 4" w:uiPriority="51"/>
+    <w:lsdException w:name="Grid Table 7 Colorful Accent 4" w:uiPriority="52"/>
+    <w:lsdException w:name="Grid Table 1 Light Accent 5" w:uiPriority="46"/>
+    <w:lsdException w:name="Grid Table 2 Accent 5" w:uiPriority="47"/>
+    <w:lsdException w:name="Grid Table 3 Accent 5" w:uiPriority="48"/>
+    <w:lsdException w:name="Grid Table 4 Accent 5" w:uiPriority="49"/>
+    <w:lsdException w:name="Grid Table 5 Dark Accent 5" w:uiPriority="50"/>
+    <w:lsdException w:name="Grid Table 6 Colorful Accent 5" w:uiPriority="51"/>
+    <w:lsdException w:name="Grid Table 7 Colorful Accent 5" w:uiPriority="52"/>
+    <w:lsdException w:name="Grid Table 1 Light Accent 6" w:uiPriority="46"/>
+    <w:lsdException w:name="Grid Table 2 Accent 6" w:uiPriority="47"/>
+    <w:lsdException w:name="Grid Table 3 Accent 6" w:uiPriority="48"/>
+    <w:lsdException w:name="Grid Table 4 Accent 6" w:uiPriority="49"/>
+    <w:lsdException w:name="Grid Table 5 Dark Accent 6" w:uiPriority="50"/>
+    <w:lsdException w:name="Grid Table 6 Colorful Accent 6" w:uiPriority="51"/>
+    <w:lsdException w:name="Grid Table 7 Colorful Accent 6" w:uiPriority="52"/>
+    <w:lsdException w:name="List Table 1 Light" w:uiPriority="46"/>
+    <w:lsdException w:name="List Table 2" w:uiPriority="47"/>
+    <w:lsdException w:name="List Table 3" w:uiPriority="48"/>
+    <w:lsdException w:name="List Table 4" w:uiPriority="49"/>
+    <w:lsdException w:name="List Table 5 Dark" w:uiPriority="50"/>
+    <w:lsdException w:name="List Table 6 Colorful" w:uiPriority="51"/>
+    <w:lsdException w:name="List Table 7 Colorful" w:uiPriority="52"/>
+    <w:lsdException w:name="List Table 1 Light Accent 1" w:uiPriority="46"/>
+    <w:lsdException w:name="List Table 2 Accent 1" w:uiPriority="47"/>
+    <w:lsdException w:name="List Table 3 Accent 1" w:uiPriority="48"/>
+    <w:lsdException w:name="List Table 4 Accent 1" w:uiPriority="49"/>
+    <w:lsdException w:name="List Table 5 Dark Accent 1" w:uiPriority="50"/>
+    <w:lsdException w:name="List Table 6 Colorful Accent 1" w:uiPriority="51"/>
+    <w:lsdException w:name="List Table 7 Colorful Accent 1" w:uiPriority="52"/>
+    <w:lsdException w:name="List Table 1 Light Accent 2" w:uiPriority="46"/>
+    <w:lsdException w:name="List Table 2 Accent 2" w:uiPriority="47"/>
+    <w:lsdException w:name="List Table 3 Accent 2" w:uiPriority="48"/>
+    <w:lsdException w:name="List Table 4 Accent 2" w:uiPriority="49"/>
+    <w:lsdException w:name="List Table 5 Dark Accent 2" w:uiPriority="50"/>
+    <w:lsdException w:name="List Table 6 Colorful Accent 2" w:uiPriority="51"/>
+    <w:lsdException w:name="List Table 7 Colorful Accent 2" w:uiPriority="52"/>
+    <w:lsdException w:name="List Table 1 Light Accent 3" w:uiPriority="46"/>
+    <w:lsdException w:name="List Table 2 Accent 3" w:uiPriority="47"/>
+    <w:lsdException w:name="List Table 3 Accent 3" w:uiPriority="48"/>
+    <w:lsdException w:name="List Table 4 Accent 3" w:uiPriority="49"/>
+    <w:lsdException w:name="List Table 5 Dark Accent 3" w:uiPriority="50"/>
+    <w:lsdException w:name="List Table 6 Colorful Accent 3" w:uiPriority="51"/>
+    <w:lsdException w:name="List Table 7 Colorful Accent 3" w:uiPriority="52"/>
+    <w:lsdException w:name="List Table 1 Light Accent 4" w:uiPriority="46"/>
+    <w:lsdException w:name="List Table 2 Accent 4" w:uiPriority="47"/>
+    <w:lsdException w:name="List Table 3 Accent 4" w:uiPriority="48"/>
+    <w:lsdException w:name="List Table 4 Accent 4" w:uiPriority="49"/>
+    <w:lsdException w:name="List Table 5 Dark Accent 4" w:uiPriority="50"/>
+    <w:lsdException w:name="List Table 6 Colorful Accent 4" w:uiPriority="51"/>
+    <w:lsdException w:name="List Table 7 Colorful Accent 4" w:uiPriority="52"/>
+    <w:lsdException w:name="List Table 1 Light Accent 5" w:uiPriority="46"/>
+    <w:lsdException w:name="List Table 2 Accent 5" w:uiPriority="47"/>
+    <w:lsdException w:name="List Table 3 Accent 5" w:uiPriority="48"/>
+    <w:lsdException w:name="List Table 4 Accent 5" w:uiPriority="49"/>
+    <w:lsdException w:name="List Table 5 Dark Accent 5" w:uiPriority="50"/>
+    <w:lsdException w:name="List Table 6 Colorful Accent 5" w:uiPriority="51"/>
+    <w:lsdException w:name="List Table 7 Colorful Accent 5" w:uiPriority="52"/>
+    <w:lsdException w:name="List Table 1 Light Accent 6" w:uiPriority="46"/>
+    <w:lsdException w:name="List Table 2 Accent 6" w:uiPriority="47"/>
+    <w:lsdException w:name="List Table 3 Accent 6" w:uiPriority="48"/>
+    <w:lsdException w:name="List Table 4 Accent 6" w:uiPriority="49"/>
+    <w:lsdException w:name="List Table 5 Dark Accent 6" w:uiPriority="50"/>
+    <w:lsdException w:name="List Table 6 Colorful Accent 6" w:uiPriority="51"/>
+    <w:lsdException w:name="List Table 7 Colorful Accent 6" w:uiPriority="52"/>
   </w:latentStyles>
   <w:style w:type="paragraph" w:default="1" w:styleId="Normal">
     <w:name w:val="Normal"/>
@@ -13195,1567 +13364,6 @@
 </w:styles>
 </file>
 
-<file path=word/stylesWithEffects.xml><?xml version="1.0" encoding="utf-8"?>
-<w:styles xmlns:wpc="http://schemas.microsoft.com/office/word/2010/wordprocessingCanvas" xmlns:mc="http://schemas.openxmlformats.org/markup-compatibility/2006" xmlns:o="urn:schemas-microsoft-com:office:office" xmlns:r="http://schemas.openxmlformats.org/officeDocument/2006/relationships" xmlns:m="http://schemas.openxmlformats.org/officeDocument/2006/math" xmlns:v="urn:schemas-microsoft-com:vml" xmlns:wp14="http://schemas.microsoft.com/office/word/2010/wordprocessingDrawing" xmlns:wp="http://schemas.openxmlformats.org/drawingml/2006/wordprocessingDrawing" xmlns:w10="urn:schemas-microsoft-com:office:word" xmlns:w="http://schemas.openxmlformats.org/wordprocessingml/2006/main" xmlns:w14="http://schemas.microsoft.com/office/word/2010/wordml" xmlns:wpg="http://schemas.microsoft.com/office/word/2010/wordprocessingGroup" xmlns:wpi="http://schemas.microsoft.com/office/word/2010/wordprocessingInk" xmlns:wne="http://schemas.microsoft.com/office/word/2006/wordml" xmlns:wps="http://schemas.microsoft.com/office/word/2010/wordprocessingShape" mc:Ignorable="w14 wp14">
-  <w:docDefaults>
-    <w:rPrDefault>
-      <w:rPr>
-        <w:rFonts w:ascii="Times New Roman" w:eastAsia="Times New Roman" w:hAnsi="Times New Roman" w:cs="Times New Roman"/>
-        <w:lang w:val="en-GB" w:eastAsia="en-GB" w:bidi="ar-SA"/>
-      </w:rPr>
-    </w:rPrDefault>
-    <w:pPrDefault/>
-  </w:docDefaults>
-  <w:latentStyles w:defLockedState="0" w:defUIPriority="0" w:defSemiHidden="1" w:defUnhideWhenUsed="1" w:defQFormat="0" w:count="267">
-    <w:lsdException w:name="Normal" w:semiHidden="0" w:unhideWhenUsed="0"/>
-    <w:lsdException w:name="heading 1" w:semiHidden="0" w:unhideWhenUsed="0" w:qFormat="1"/>
-    <w:lsdException w:name="heading 2" w:semiHidden="0" w:unhideWhenUsed="0" w:qFormat="1"/>
-    <w:lsdException w:name="heading 3" w:semiHidden="0" w:unhideWhenUsed="0" w:qFormat="1"/>
-    <w:lsdException w:name="heading 4" w:semiHidden="0" w:unhideWhenUsed="0" w:qFormat="1"/>
-    <w:lsdException w:name="heading 5" w:semiHidden="0" w:unhideWhenUsed="0" w:qFormat="1"/>
-    <w:lsdException w:name="heading 6" w:semiHidden="0" w:unhideWhenUsed="0" w:qFormat="1"/>
-    <w:lsdException w:name="heading 7" w:qFormat="1"/>
-    <w:lsdException w:name="heading 8" w:qFormat="1"/>
-    <w:lsdException w:name="heading 9" w:qFormat="1"/>
-    <w:lsdException w:name="toc 1" w:uiPriority="39"/>
-    <w:lsdException w:name="toc 2" w:uiPriority="39"/>
-    <w:lsdException w:name="List Number" w:semiHidden="0" w:unhideWhenUsed="0"/>
-    <w:lsdException w:name="List 4" w:semiHidden="0" w:unhideWhenUsed="0"/>
-    <w:lsdException w:name="List 5" w:semiHidden="0" w:unhideWhenUsed="0"/>
-    <w:lsdException w:name="Title" w:semiHidden="0" w:unhideWhenUsed="0"/>
-    <w:lsdException w:name="Subtitle" w:semiHidden="0" w:unhideWhenUsed="0"/>
-    <w:lsdException w:name="Salutation" w:semiHidden="0" w:unhideWhenUsed="0"/>
-    <w:lsdException w:name="Date" w:semiHidden="0" w:unhideWhenUsed="0"/>
-    <w:lsdException w:name="Body Text First Indent" w:semiHidden="0" w:unhideWhenUsed="0"/>
-    <w:lsdException w:name="Strong" w:semiHidden="0" w:uiPriority="22" w:unhideWhenUsed="0" w:qFormat="1"/>
-    <w:lsdException w:name="Emphasis" w:semiHidden="0" w:unhideWhenUsed="0"/>
-    <w:lsdException w:name="Plain Text" w:uiPriority="99"/>
-    <w:lsdException w:name="HTML Preformatted" w:uiPriority="99"/>
-    <w:lsdException w:name="Table Grid" w:semiHidden="0" w:unhideWhenUsed="0"/>
-    <w:lsdException w:name="Placeholder Text" w:uiPriority="99" w:unhideWhenUsed="0"/>
-    <w:lsdException w:name="No Spacing" w:semiHidden="0" w:uiPriority="1" w:unhideWhenUsed="0"/>
-    <w:lsdException w:name="Light Shading" w:semiHidden="0" w:uiPriority="60" w:unhideWhenUsed="0"/>
-    <w:lsdException w:name="Light List" w:semiHidden="0" w:uiPriority="61" w:unhideWhenUsed="0"/>
-    <w:lsdException w:name="Light Grid" w:semiHidden="0" w:uiPriority="62" w:unhideWhenUsed="0"/>
-    <w:lsdException w:name="Medium Shading 1" w:semiHidden="0" w:uiPriority="63" w:unhideWhenUsed="0"/>
-    <w:lsdException w:name="Medium Shading 2" w:semiHidden="0" w:uiPriority="64" w:unhideWhenUsed="0"/>
-    <w:lsdException w:name="Medium List 1" w:semiHidden="0" w:uiPriority="65" w:unhideWhenUsed="0"/>
-    <w:lsdException w:name="Medium List 2" w:semiHidden="0" w:uiPriority="66" w:unhideWhenUsed="0"/>
-    <w:lsdException w:name="Medium Grid 1" w:semiHidden="0" w:uiPriority="67" w:unhideWhenUsed="0"/>
-    <w:lsdException w:name="Medium Grid 2" w:semiHidden="0" w:uiPriority="68" w:unhideWhenUsed="0"/>
-    <w:lsdException w:name="Medium Grid 3" w:semiHidden="0" w:uiPriority="69" w:unhideWhenUsed="0"/>
-    <w:lsdException w:name="Dark List" w:semiHidden="0" w:uiPriority="70" w:unhideWhenUsed="0"/>
-    <w:lsdException w:name="Colorful Shading" w:semiHidden="0" w:uiPriority="71" w:unhideWhenUsed="0"/>
-    <w:lsdException w:name="Colorful List" w:semiHidden="0" w:uiPriority="72" w:unhideWhenUsed="0"/>
-    <w:lsdException w:name="Colorful Grid" w:semiHidden="0" w:uiPriority="73" w:unhideWhenUsed="0"/>
-    <w:lsdException w:name="Light Shading Accent 1" w:semiHidden="0" w:uiPriority="60" w:unhideWhenUsed="0"/>
-    <w:lsdException w:name="Light List Accent 1" w:semiHidden="0" w:uiPriority="61" w:unhideWhenUsed="0"/>
-    <w:lsdException w:name="Light Grid Accent 1" w:semiHidden="0" w:uiPriority="62" w:unhideWhenUsed="0"/>
-    <w:lsdException w:name="Medium Shading 1 Accent 1" w:semiHidden="0" w:uiPriority="63" w:unhideWhenUsed="0"/>
-    <w:lsdException w:name="Medium Shading 2 Accent 1" w:semiHidden="0" w:uiPriority="64" w:unhideWhenUsed="0"/>
-    <w:lsdException w:name="Medium List 1 Accent 1" w:semiHidden="0" w:uiPriority="65" w:unhideWhenUsed="0"/>
-    <w:lsdException w:name="Revision" w:uiPriority="99" w:unhideWhenUsed="0"/>
-    <w:lsdException w:name="List Paragraph" w:semiHidden="0" w:uiPriority="34" w:unhideWhenUsed="0" w:qFormat="1"/>
-    <w:lsdException w:name="Quote" w:semiHidden="0" w:uiPriority="29" w:unhideWhenUsed="0"/>
-    <w:lsdException w:name="Intense Quote" w:semiHidden="0" w:uiPriority="30" w:unhideWhenUsed="0"/>
-    <w:lsdException w:name="Medium List 2 Accent 1" w:semiHidden="0" w:uiPriority="66" w:unhideWhenUsed="0"/>
-    <w:lsdException w:name="Medium Grid 1 Accent 1" w:semiHidden="0" w:uiPriority="67" w:unhideWhenUsed="0"/>
-    <w:lsdException w:name="Medium Grid 2 Accent 1" w:semiHidden="0" w:uiPriority="68" w:unhideWhenUsed="0"/>
-    <w:lsdException w:name="Medium Grid 3 Accent 1" w:semiHidden="0" w:uiPriority="69" w:unhideWhenUsed="0"/>
-    <w:lsdException w:name="Dark List Accent 1" w:semiHidden="0" w:uiPriority="70" w:unhideWhenUsed="0"/>
-    <w:lsdException w:name="Colorful Shading Accent 1" w:semiHidden="0" w:uiPriority="71" w:unhideWhenUsed="0"/>
-    <w:lsdException w:name="Colorful List Accent 1" w:semiHidden="0" w:uiPriority="72" w:unhideWhenUsed="0"/>
-    <w:lsdException w:name="Colorful Grid Accent 1" w:semiHidden="0" w:uiPriority="73" w:unhideWhenUsed="0"/>
-    <w:lsdException w:name="Light Shading Accent 2" w:semiHidden="0" w:uiPriority="60" w:unhideWhenUsed="0"/>
-    <w:lsdException w:name="Light List Accent 2" w:semiHidden="0" w:uiPriority="61" w:unhideWhenUsed="0"/>
-    <w:lsdException w:name="Light Grid Accent 2" w:semiHidden="0" w:uiPriority="62" w:unhideWhenUsed="0"/>
-    <w:lsdException w:name="Medium Shading 1 Accent 2" w:semiHidden="0" w:uiPriority="63" w:unhideWhenUsed="0"/>
-    <w:lsdException w:name="Medium Shading 2 Accent 2" w:semiHidden="0" w:uiPriority="64" w:unhideWhenUsed="0"/>
-    <w:lsdException w:name="Medium List 1 Accent 2" w:semiHidden="0" w:uiPriority="65" w:unhideWhenUsed="0"/>
-    <w:lsdException w:name="Medium List 2 Accent 2" w:semiHidden="0" w:uiPriority="66" w:unhideWhenUsed="0"/>
-    <w:lsdException w:name="Medium Grid 1 Accent 2" w:semiHidden="0" w:uiPriority="67" w:unhideWhenUsed="0"/>
-    <w:lsdException w:name="Medium Grid 2 Accent 2" w:semiHidden="0" w:uiPriority="68" w:unhideWhenUsed="0"/>
-    <w:lsdException w:name="Medium Grid 3 Accent 2" w:semiHidden="0" w:uiPriority="69" w:unhideWhenUsed="0"/>
-    <w:lsdException w:name="Dark List Accent 2" w:semiHidden="0" w:uiPriority="70" w:unhideWhenUsed="0"/>
-    <w:lsdException w:name="Colorful Shading Accent 2" w:semiHidden="0" w:uiPriority="71" w:unhideWhenUsed="0"/>
-    <w:lsdException w:name="Colorful List Accent 2" w:semiHidden="0" w:uiPriority="72" w:unhideWhenUsed="0"/>
-    <w:lsdException w:name="Colorful Grid Accent 2" w:semiHidden="0" w:uiPriority="73" w:unhideWhenUsed="0"/>
-    <w:lsdException w:name="Light Shading Accent 3" w:semiHidden="0" w:uiPriority="60" w:unhideWhenUsed="0"/>
-    <w:lsdException w:name="Light List Accent 3" w:semiHidden="0" w:uiPriority="61" w:unhideWhenUsed="0"/>
-    <w:lsdException w:name="Light Grid Accent 3" w:semiHidden="0" w:uiPriority="62" w:unhideWhenUsed="0"/>
-    <w:lsdException w:name="Medium Shading 1 Accent 3" w:semiHidden="0" w:uiPriority="63" w:unhideWhenUsed="0"/>
-    <w:lsdException w:name="Medium Shading 2 Accent 3" w:semiHidden="0" w:uiPriority="64" w:unhideWhenUsed="0"/>
-    <w:lsdException w:name="Medium List 1 Accent 3" w:semiHidden="0" w:uiPriority="65" w:unhideWhenUsed="0"/>
-    <w:lsdException w:name="Medium List 2 Accent 3" w:semiHidden="0" w:uiPriority="66" w:unhideWhenUsed="0"/>
-    <w:lsdException w:name="Medium Grid 1 Accent 3" w:semiHidden="0" w:uiPriority="67" w:unhideWhenUsed="0"/>
-    <w:lsdException w:name="Medium Grid 2 Accent 3" w:semiHidden="0" w:uiPriority="68" w:unhideWhenUsed="0"/>
-    <w:lsdException w:name="Medium Grid 3 Accent 3" w:semiHidden="0" w:uiPriority="69" w:unhideWhenUsed="0"/>
-    <w:lsdException w:name="Dark List Accent 3" w:semiHidden="0" w:uiPriority="70" w:unhideWhenUsed="0"/>
-    <w:lsdException w:name="Colorful Shading Accent 3" w:semiHidden="0" w:uiPriority="71" w:unhideWhenUsed="0"/>
-    <w:lsdException w:name="Colorful List Accent 3" w:semiHidden="0" w:uiPriority="72" w:unhideWhenUsed="0"/>
-    <w:lsdException w:name="Colorful Grid Accent 3" w:semiHidden="0" w:uiPriority="73" w:unhideWhenUsed="0"/>
-    <w:lsdException w:name="Light Shading Accent 4" w:semiHidden="0" w:uiPriority="60" w:unhideWhenUsed="0"/>
-    <w:lsdException w:name="Light List Accent 4" w:semiHidden="0" w:uiPriority="61" w:unhideWhenUsed="0"/>
-    <w:lsdException w:name="Light Grid Accent 4" w:semiHidden="0" w:uiPriority="62" w:unhideWhenUsed="0"/>
-    <w:lsdException w:name="Medium Shading 1 Accent 4" w:semiHidden="0" w:uiPriority="63" w:unhideWhenUsed="0"/>
-    <w:lsdException w:name="Medium Shading 2 Accent 4" w:semiHidden="0" w:uiPriority="64" w:unhideWhenUsed="0"/>
-    <w:lsdException w:name="Medium List 1 Accent 4" w:semiHidden="0" w:uiPriority="65" w:unhideWhenUsed="0"/>
-    <w:lsdException w:name="Medium List 2 Accent 4" w:semiHidden="0" w:uiPriority="66" w:unhideWhenUsed="0"/>
-    <w:lsdException w:name="Medium Grid 1 Accent 4" w:semiHidden="0" w:uiPriority="67" w:unhideWhenUsed="0"/>
-    <w:lsdException w:name="Medium Grid 2 Accent 4" w:semiHidden="0" w:uiPriority="68" w:unhideWhenUsed="0"/>
-    <w:lsdException w:name="Medium Grid 3 Accent 4" w:semiHidden="0" w:uiPriority="69" w:unhideWhenUsed="0"/>
-    <w:lsdException w:name="Dark List Accent 4" w:semiHidden="0" w:uiPriority="70" w:unhideWhenUsed="0"/>
-    <w:lsdException w:name="Colorful Shading Accent 4" w:semiHidden="0" w:uiPriority="71" w:unhideWhenUsed="0"/>
-    <w:lsdException w:name="Colorful List Accent 4" w:semiHidden="0" w:uiPriority="72" w:unhideWhenUsed="0"/>
-    <w:lsdException w:name="Colorful Grid Accent 4" w:semiHidden="0" w:uiPriority="73" w:unhideWhenUsed="0"/>
-    <w:lsdException w:name="Light Shading Accent 5" w:semiHidden="0" w:uiPriority="60" w:unhideWhenUsed="0"/>
-    <w:lsdException w:name="Light List Accent 5" w:semiHidden="0" w:uiPriority="61" w:unhideWhenUsed="0"/>
-    <w:lsdException w:name="Light Grid Accent 5" w:semiHidden="0" w:uiPriority="62" w:unhideWhenUsed="0"/>
-    <w:lsdException w:name="Medium Shading 1 Accent 5" w:semiHidden="0" w:uiPriority="63" w:unhideWhenUsed="0"/>
-    <w:lsdException w:name="Medium Shading 2 Accent 5" w:semiHidden="0" w:uiPriority="64" w:unhideWhenUsed="0"/>
-    <w:lsdException w:name="Medium List 1 Accent 5" w:semiHidden="0" w:uiPriority="65" w:unhideWhenUsed="0"/>
-    <w:lsdException w:name="Medium List 2 Accent 5" w:semiHidden="0" w:uiPriority="66" w:unhideWhenUsed="0"/>
-    <w:lsdException w:name="Medium Grid 1 Accent 5" w:semiHidden="0" w:uiPriority="67" w:unhideWhenUsed="0"/>
-    <w:lsdException w:name="Medium Grid 2 Accent 5" w:semiHidden="0" w:uiPriority="68" w:unhideWhenUsed="0"/>
-    <w:lsdException w:name="Medium Grid 3 Accent 5" w:semiHidden="0" w:uiPriority="69" w:unhideWhenUsed="0"/>
-    <w:lsdException w:name="Dark List Accent 5" w:semiHidden="0" w:uiPriority="70" w:unhideWhenUsed="0"/>
-    <w:lsdException w:name="Colorful Shading Accent 5" w:semiHidden="0" w:uiPriority="71" w:unhideWhenUsed="0"/>
-    <w:lsdException w:name="Colorful List Accent 5" w:semiHidden="0" w:uiPriority="72" w:unhideWhenUsed="0"/>
-    <w:lsdException w:name="Colorful Grid Accent 5" w:semiHidden="0" w:uiPriority="73" w:unhideWhenUsed="0"/>
-    <w:lsdException w:name="Light Shading Accent 6" w:semiHidden="0" w:uiPriority="60" w:unhideWhenUsed="0"/>
-    <w:lsdException w:name="Light List Accent 6" w:semiHidden="0" w:uiPriority="61" w:unhideWhenUsed="0"/>
-    <w:lsdException w:name="Light Grid Accent 6" w:semiHidden="0" w:uiPriority="62" w:unhideWhenUsed="0"/>
-    <w:lsdException w:name="Medium Shading 1 Accent 6" w:semiHidden="0" w:uiPriority="63" w:unhideWhenUsed="0"/>
-    <w:lsdException w:name="Medium Shading 2 Accent 6" w:semiHidden="0" w:uiPriority="64" w:unhideWhenUsed="0"/>
-    <w:lsdException w:name="Medium List 1 Accent 6" w:semiHidden="0" w:uiPriority="65" w:unhideWhenUsed="0"/>
-    <w:lsdException w:name="Medium List 2 Accent 6" w:semiHidden="0" w:uiPriority="66" w:unhideWhenUsed="0"/>
-    <w:lsdException w:name="Medium Grid 1 Accent 6" w:semiHidden="0" w:uiPriority="67" w:unhideWhenUsed="0"/>
-    <w:lsdException w:name="Medium Grid 2 Accent 6" w:semiHidden="0" w:uiPriority="68" w:unhideWhenUsed="0"/>
-    <w:lsdException w:name="Medium Grid 3 Accent 6" w:semiHidden="0" w:uiPriority="69" w:unhideWhenUsed="0"/>
-    <w:lsdException w:name="Dark List Accent 6" w:semiHidden="0" w:uiPriority="70" w:unhideWhenUsed="0"/>
-    <w:lsdException w:name="Colorful Shading Accent 6" w:semiHidden="0" w:uiPriority="71" w:unhideWhenUsed="0"/>
-    <w:lsdException w:name="Colorful List Accent 6" w:semiHidden="0" w:uiPriority="72" w:unhideWhenUsed="0"/>
-    <w:lsdException w:name="Colorful Grid Accent 6" w:semiHidden="0" w:uiPriority="73" w:unhideWhenUsed="0"/>
-    <w:lsdException w:name="Subtle Emphasis" w:semiHidden="0" w:uiPriority="19" w:unhideWhenUsed="0"/>
-    <w:lsdException w:name="Intense Emphasis" w:semiHidden="0" w:uiPriority="21" w:unhideWhenUsed="0"/>
-    <w:lsdException w:name="Subtle Reference" w:semiHidden="0" w:uiPriority="31" w:unhideWhenUsed="0"/>
-    <w:lsdException w:name="Intense Reference" w:semiHidden="0" w:uiPriority="32" w:unhideWhenUsed="0"/>
-    <w:lsdException w:name="Book Title" w:semiHidden="0" w:uiPriority="33" w:unhideWhenUsed="0"/>
-    <w:lsdException w:name="Bibliography" w:uiPriority="37"/>
-    <w:lsdException w:name="TOC Heading" w:uiPriority="39"/>
-  </w:latentStyles>
-  <w:style w:type="paragraph" w:default="1" w:styleId="Normal">
-    <w:name w:val="Normal"/>
-    <w:pPr>
-      <w:spacing w:after="180" w:line="260" w:lineRule="atLeast"/>
-      <w:ind w:left="1134"/>
-    </w:pPr>
-    <w:rPr>
-      <w:rFonts w:ascii="Arial" w:hAnsi="Arial" w:cs="Arial"/>
-      <w:sz w:val="22"/>
-      <w:szCs w:val="24"/>
-      <w:lang w:eastAsia="en-US"/>
-    </w:rPr>
-  </w:style>
-  <w:style w:type="paragraph" w:styleId="Heading1">
-    <w:name w:val="heading 1"/>
-    <w:basedOn w:val="Heading"/>
-    <w:next w:val="Normal"/>
-    <w:qFormat/>
-    <w:rsid w:val="00DD7C83"/>
-    <w:pPr>
-      <w:pageBreakBefore/>
-      <w:numPr>
-        <w:numId w:val="1"/>
-      </w:numPr>
-      <w:outlineLvl w:val="0"/>
-    </w:pPr>
-    <w:rPr>
-      <w:bCs/>
-      <w:kern w:val="32"/>
-      <w:sz w:val="36"/>
-      <w:szCs w:val="32"/>
-    </w:rPr>
-  </w:style>
-  <w:style w:type="paragraph" w:styleId="Heading2">
-    <w:name w:val="heading 2"/>
-    <w:basedOn w:val="Heading"/>
-    <w:next w:val="Normal"/>
-    <w:qFormat/>
-    <w:rsid w:val="00DD7C83"/>
-    <w:pPr>
-      <w:numPr>
-        <w:ilvl w:val="1"/>
-        <w:numId w:val="1"/>
-      </w:numPr>
-      <w:spacing w:before="80"/>
-      <w:outlineLvl w:val="1"/>
-    </w:pPr>
-    <w:rPr>
-      <w:bCs/>
-      <w:iCs/>
-      <w:sz w:val="26"/>
-      <w:szCs w:val="28"/>
-    </w:rPr>
-  </w:style>
-  <w:style w:type="paragraph" w:styleId="Heading3">
-    <w:name w:val="heading 3"/>
-    <w:basedOn w:val="Heading"/>
-    <w:next w:val="Normal"/>
-    <w:qFormat/>
-    <w:rsid w:val="00DD7C83"/>
-    <w:pPr>
-      <w:numPr>
-        <w:ilvl w:val="2"/>
-        <w:numId w:val="1"/>
-      </w:numPr>
-      <w:spacing w:before="40"/>
-      <w:outlineLvl w:val="2"/>
-    </w:pPr>
-    <w:rPr>
-      <w:bCs/>
-      <w:szCs w:val="26"/>
-    </w:rPr>
-  </w:style>
-  <w:style w:type="paragraph" w:styleId="Heading4">
-    <w:name w:val="heading 4"/>
-    <w:basedOn w:val="Heading"/>
-    <w:next w:val="Normal"/>
-    <w:qFormat/>
-    <w:rsid w:val="00DD7C83"/>
-    <w:pPr>
-      <w:numPr>
-        <w:ilvl w:val="3"/>
-        <w:numId w:val="1"/>
-      </w:numPr>
-      <w:spacing w:before="0"/>
-      <w:outlineLvl w:val="3"/>
-    </w:pPr>
-    <w:rPr>
-      <w:b w:val="0"/>
-      <w:bCs/>
-      <w:szCs w:val="28"/>
-    </w:rPr>
-  </w:style>
-  <w:style w:type="paragraph" w:styleId="Heading5">
-    <w:name w:val="heading 5"/>
-    <w:basedOn w:val="Heading"/>
-    <w:next w:val="Normal"/>
-    <w:qFormat/>
-    <w:rsid w:val="00DD7C83"/>
-    <w:pPr>
-      <w:numPr>
-        <w:ilvl w:val="4"/>
-        <w:numId w:val="1"/>
-      </w:numPr>
-      <w:spacing w:before="0"/>
-      <w:outlineLvl w:val="4"/>
-    </w:pPr>
-    <w:rPr>
-      <w:b w:val="0"/>
-      <w:bCs/>
-      <w:iCs/>
-      <w:szCs w:val="26"/>
-    </w:rPr>
-  </w:style>
-  <w:style w:type="paragraph" w:styleId="Heading6">
-    <w:name w:val="heading 6"/>
-    <w:basedOn w:val="Heading1"/>
-    <w:next w:val="Normal"/>
-    <w:qFormat/>
-    <w:rsid w:val="000358F9"/>
-    <w:pPr>
-      <w:numPr>
-        <w:ilvl w:val="5"/>
-      </w:numPr>
-      <w:tabs>
-        <w:tab w:val="clear" w:pos="1440"/>
-        <w:tab w:val="left" w:pos="1134"/>
-      </w:tabs>
-      <w:outlineLvl w:val="5"/>
-    </w:pPr>
-    <w:rPr>
-      <w:bCs w:val="0"/>
-      <w:szCs w:val="22"/>
-    </w:rPr>
-  </w:style>
-  <w:style w:type="paragraph" w:styleId="Heading7">
-    <w:name w:val="heading 7"/>
-    <w:basedOn w:val="Heading2"/>
-    <w:next w:val="Normal"/>
-    <w:qFormat/>
-    <w:rsid w:val="00DD7C83"/>
-    <w:pPr>
-      <w:numPr>
-        <w:ilvl w:val="6"/>
-      </w:numPr>
-      <w:outlineLvl w:val="6"/>
-    </w:pPr>
-  </w:style>
-  <w:style w:type="paragraph" w:styleId="Heading8">
-    <w:name w:val="heading 8"/>
-    <w:basedOn w:val="Heading3"/>
-    <w:next w:val="Normal"/>
-    <w:qFormat/>
-    <w:rsid w:val="00DD7C83"/>
-    <w:pPr>
-      <w:numPr>
-        <w:ilvl w:val="7"/>
-      </w:numPr>
-      <w:outlineLvl w:val="7"/>
-    </w:pPr>
-    <w:rPr>
-      <w:iCs/>
-    </w:rPr>
-  </w:style>
-  <w:style w:type="paragraph" w:styleId="Heading9">
-    <w:name w:val="heading 9"/>
-    <w:basedOn w:val="Heading4"/>
-    <w:next w:val="Normal"/>
-    <w:qFormat/>
-    <w:rsid w:val="00DD7C83"/>
-    <w:pPr>
-      <w:numPr>
-        <w:ilvl w:val="8"/>
-      </w:numPr>
-      <w:outlineLvl w:val="8"/>
-    </w:pPr>
-    <w:rPr>
-      <w:szCs w:val="22"/>
-    </w:rPr>
-  </w:style>
-  <w:style w:type="character" w:default="1" w:styleId="DefaultParagraphFont">
-    <w:name w:val="Default Paragraph Font"/>
-    <w:uiPriority w:val="1"/>
-    <w:semiHidden/>
-    <w:unhideWhenUsed/>
-  </w:style>
-  <w:style w:type="table" w:default="1" w:styleId="TableNormal">
-    <w:name w:val="Normal Table"/>
-    <w:uiPriority w:val="99"/>
-    <w:semiHidden/>
-    <w:unhideWhenUsed/>
-    <w:tblPr>
-      <w:tblInd w:w="0" w:type="dxa"/>
-      <w:tblCellMar>
-        <w:top w:w="0" w:type="dxa"/>
-        <w:left w:w="108" w:type="dxa"/>
-        <w:bottom w:w="0" w:type="dxa"/>
-        <w:right w:w="108" w:type="dxa"/>
-      </w:tblCellMar>
-    </w:tblPr>
-  </w:style>
-  <w:style w:type="numbering" w:default="1" w:styleId="NoList">
-    <w:name w:val="No List"/>
-    <w:uiPriority w:val="99"/>
-    <w:semiHidden/>
-    <w:unhideWhenUsed/>
-  </w:style>
-  <w:style w:type="paragraph" w:customStyle="1" w:styleId="Heading">
-    <w:name w:val="Heading"/>
-    <w:basedOn w:val="Normal"/>
-    <w:next w:val="Normal"/>
-    <w:pPr>
-      <w:keepNext/>
-      <w:keepLines/>
-      <w:spacing w:before="120"/>
-      <w:ind w:hanging="1134"/>
-    </w:pPr>
-    <w:rPr>
-      <w:b/>
-      <w:color w:val="3C8D94"/>
-    </w:rPr>
-  </w:style>
-  <w:style w:type="paragraph" w:styleId="TOC2">
-    <w:name w:val="toc 2"/>
-    <w:basedOn w:val="TOC"/>
-    <w:next w:val="Normal"/>
-    <w:uiPriority w:val="39"/>
-    <w:pPr>
-      <w:tabs>
-        <w:tab w:val="right" w:leader="dot" w:pos="9865"/>
-      </w:tabs>
-      <w:ind w:left="1417" w:hanging="1191"/>
-    </w:pPr>
-  </w:style>
-  <w:style w:type="paragraph" w:customStyle="1" w:styleId="TOC">
-    <w:name w:val="TOC"/>
-    <w:basedOn w:val="Normal"/>
-    <w:pPr>
-      <w:tabs>
-        <w:tab w:val="right" w:pos="9865"/>
-      </w:tabs>
-      <w:spacing w:after="0"/>
-      <w:ind w:left="1418" w:right="454" w:hanging="1418"/>
-    </w:pPr>
-  </w:style>
-  <w:style w:type="paragraph" w:styleId="TOC1">
-    <w:name w:val="toc 1"/>
-    <w:basedOn w:val="TOC"/>
-    <w:next w:val="Normal"/>
-    <w:uiPriority w:val="39"/>
-    <w:pPr>
-      <w:tabs>
-        <w:tab w:val="right" w:leader="dot" w:pos="9865"/>
-      </w:tabs>
-      <w:spacing w:before="180"/>
-      <w:ind w:left="1134" w:hanging="1134"/>
-    </w:pPr>
-    <w:rPr>
-      <w:b/>
-      <w:color w:val="3C8D94"/>
-    </w:rPr>
-  </w:style>
-  <w:style w:type="paragraph" w:styleId="TOC3">
-    <w:name w:val="toc 3"/>
-    <w:basedOn w:val="TOC"/>
-    <w:next w:val="Normal"/>
-    <w:semiHidden/>
-    <w:pPr>
-      <w:tabs>
-        <w:tab w:val="right" w:leader="dot" w:pos="9865"/>
-      </w:tabs>
-      <w:ind w:left="1701" w:hanging="1247"/>
-    </w:pPr>
-  </w:style>
-  <w:style w:type="paragraph" w:styleId="TOC4">
-    <w:name w:val="toc 4"/>
-    <w:basedOn w:val="TOC"/>
-    <w:next w:val="Normal"/>
-    <w:semiHidden/>
-    <w:pPr>
-      <w:tabs>
-        <w:tab w:val="right" w:leader="dot" w:pos="9865"/>
-      </w:tabs>
-      <w:ind w:left="1984" w:hanging="1304"/>
-    </w:pPr>
-  </w:style>
-  <w:style w:type="paragraph" w:styleId="TOC5">
-    <w:name w:val="toc 5"/>
-    <w:basedOn w:val="TOC"/>
-    <w:next w:val="Normal"/>
-    <w:semiHidden/>
-    <w:pPr>
-      <w:tabs>
-        <w:tab w:val="right" w:leader="dot" w:pos="9865"/>
-      </w:tabs>
-      <w:ind w:left="2268" w:hanging="1361"/>
-    </w:pPr>
-  </w:style>
-  <w:style w:type="character" w:styleId="Hyperlink">
-    <w:name w:val="Hyperlink"/>
-    <w:rPr>
-      <w:color w:val="0000FF"/>
-      <w:u w:val="single"/>
-    </w:rPr>
-  </w:style>
-  <w:style w:type="paragraph" w:styleId="Header">
-    <w:name w:val="header"/>
-    <w:basedOn w:val="Normal"/>
-    <w:pPr>
-      <w:spacing w:after="0" w:line="240" w:lineRule="auto"/>
-      <w:ind w:left="0"/>
-    </w:pPr>
-    <w:rPr>
-      <w:sz w:val="18"/>
-    </w:rPr>
-  </w:style>
-  <w:style w:type="paragraph" w:styleId="Footer">
-    <w:name w:val="footer"/>
-    <w:basedOn w:val="Header"/>
-    <w:rsid w:val="00A255CC"/>
-  </w:style>
-  <w:style w:type="paragraph" w:customStyle="1" w:styleId="TitleBar">
-    <w:name w:val="Title Bar"/>
-    <w:basedOn w:val="Normal"/>
-    <w:pPr>
-      <w:shd w:val="solid" w:color="auto" w:fill="auto"/>
-      <w:spacing w:after="720"/>
-      <w:ind w:left="0"/>
-      <w:jc w:val="both"/>
-    </w:pPr>
-    <w:rPr>
-      <w:sz w:val="8"/>
-    </w:rPr>
-  </w:style>
-  <w:style w:type="paragraph" w:customStyle="1" w:styleId="ProjectName">
-    <w:name w:val="Project Name"/>
-    <w:basedOn w:val="DocumentTitle"/>
-    <w:pPr>
-      <w:spacing w:before="60" w:after="240"/>
-    </w:pPr>
-    <w:rPr>
-      <w:b w:val="0"/>
-      <w:color w:val="7B7576"/>
-    </w:rPr>
-  </w:style>
-  <w:style w:type="paragraph" w:customStyle="1" w:styleId="DocumentTitle">
-    <w:name w:val="Document Title"/>
-    <w:basedOn w:val="Normal"/>
-    <w:pPr>
-      <w:spacing w:after="60" w:line="240" w:lineRule="auto"/>
-      <w:ind w:left="0"/>
-    </w:pPr>
-    <w:rPr>
-      <w:b/>
-      <w:color w:val="3C8D94"/>
-      <w:sz w:val="60"/>
-      <w:szCs w:val="20"/>
-    </w:rPr>
-  </w:style>
-  <w:style w:type="paragraph" w:customStyle="1" w:styleId="Comp">
-    <w:name w:val="Comp"/>
-    <w:basedOn w:val="Normal"/>
-    <w:rPr>
-      <w:rFonts w:ascii="Courier New" w:hAnsi="Courier New"/>
-      <w:sz w:val="20"/>
-    </w:rPr>
-  </w:style>
-  <w:style w:type="paragraph" w:customStyle="1" w:styleId="Classification">
-    <w:name w:val="Classification"/>
-    <w:basedOn w:val="Normal"/>
-    <w:pPr>
-      <w:spacing w:after="60" w:line="240" w:lineRule="auto"/>
-      <w:ind w:left="0"/>
-      <w:jc w:val="center"/>
-    </w:pPr>
-    <w:rPr>
-      <w:b/>
-      <w:sz w:val="20"/>
-    </w:rPr>
-  </w:style>
-  <w:style w:type="paragraph" w:customStyle="1" w:styleId="CompanyTitle">
-    <w:name w:val="Company Title"/>
-    <w:basedOn w:val="DocumentTitle"/>
-    <w:pPr>
-      <w:spacing w:after="240"/>
-    </w:pPr>
-    <w:rPr>
-      <w:b w:val="0"/>
-      <w:color w:val="7B7576"/>
-      <w:sz w:val="44"/>
-    </w:rPr>
-  </w:style>
-  <w:style w:type="paragraph" w:customStyle="1" w:styleId="FPTableRight">
-    <w:name w:val="FP Table Right"/>
-    <w:basedOn w:val="Normal"/>
-    <w:pPr>
-      <w:keepLines/>
-      <w:spacing w:after="20" w:line="360" w:lineRule="exact"/>
-      <w:ind w:left="0"/>
-    </w:pPr>
-  </w:style>
-  <w:style w:type="paragraph" w:customStyle="1" w:styleId="CompanyBanner">
-    <w:name w:val="Company Banner"/>
-    <w:basedOn w:val="Normal"/>
-    <w:pPr>
-      <w:spacing w:before="180"/>
-      <w:jc w:val="right"/>
-    </w:pPr>
-  </w:style>
-  <w:style w:type="paragraph" w:customStyle="1" w:styleId="Table">
-    <w:name w:val="Table"/>
-    <w:basedOn w:val="Normal"/>
-    <w:pPr>
-      <w:spacing w:after="0"/>
-      <w:ind w:left="57" w:right="57"/>
-    </w:pPr>
-    <w:rPr>
-      <w:sz w:val="18"/>
-    </w:rPr>
-  </w:style>
-  <w:style w:type="paragraph" w:styleId="DocumentMap">
-    <w:name w:val="Document Map"/>
-    <w:basedOn w:val="Normal"/>
-    <w:semiHidden/>
-    <w:pPr>
-      <w:shd w:val="clear" w:color="auto" w:fill="000080"/>
-    </w:pPr>
-    <w:rPr>
-      <w:rFonts w:ascii="Tahoma" w:hAnsi="Tahoma" w:cs="Tahoma"/>
-    </w:rPr>
-  </w:style>
-  <w:style w:type="paragraph" w:customStyle="1" w:styleId="FPTableLeft">
-    <w:name w:val="FP Table Left"/>
-    <w:basedOn w:val="FPTableRight"/>
-    <w:pPr>
-      <w:spacing w:line="400" w:lineRule="exact"/>
-    </w:pPr>
-  </w:style>
-  <w:style w:type="paragraph" w:customStyle="1" w:styleId="CompSmall">
-    <w:name w:val="Comp Small"/>
-    <w:basedOn w:val="Comp"/>
-    <w:pPr>
-      <w:spacing w:after="120" w:line="240" w:lineRule="auto"/>
-    </w:pPr>
-    <w:rPr>
-      <w:sz w:val="16"/>
-    </w:rPr>
-  </w:style>
-  <w:style w:type="paragraph" w:customStyle="1" w:styleId="TableHeading">
-    <w:name w:val="Table Heading"/>
-    <w:basedOn w:val="Table"/>
-    <w:pPr>
-      <w:keepNext/>
-      <w:keepLines/>
-      <w:jc w:val="center"/>
-    </w:pPr>
-    <w:rPr>
-      <w:b/>
-    </w:rPr>
-  </w:style>
-  <w:style w:type="paragraph" w:styleId="TOCHeading">
-    <w:name w:val="TOC Heading"/>
-    <w:basedOn w:val="Heading"/>
-    <w:rsid w:val="00DD7C83"/>
-    <w:pPr>
-      <w:pageBreakBefore/>
-      <w:spacing w:after="300"/>
-    </w:pPr>
-    <w:rPr>
-      <w:bCs/>
-      <w:sz w:val="36"/>
-    </w:rPr>
-  </w:style>
-  <w:style w:type="paragraph" w:customStyle="1" w:styleId="Gap">
-    <w:name w:val="Gap"/>
-    <w:basedOn w:val="Normal"/>
-    <w:next w:val="Normal"/>
-    <w:pPr>
-      <w:spacing w:after="40"/>
-    </w:pPr>
-    <w:rPr>
-      <w:sz w:val="16"/>
-    </w:rPr>
-  </w:style>
-  <w:style w:type="paragraph" w:customStyle="1" w:styleId="TableReference">
-    <w:name w:val="Table Reference"/>
-    <w:basedOn w:val="Table"/>
-    <w:pPr>
-      <w:ind w:left="908" w:hanging="851"/>
-    </w:pPr>
-  </w:style>
-  <w:style w:type="paragraph" w:customStyle="1" w:styleId="Indent">
-    <w:name w:val="Indent"/>
-    <w:basedOn w:val="Normal"/>
-    <w:qFormat/>
-    <w:pPr>
-      <w:ind w:left="1701"/>
-    </w:pPr>
-  </w:style>
-  <w:style w:type="paragraph" w:customStyle="1" w:styleId="IndentClose">
-    <w:name w:val="Indent Close"/>
-    <w:basedOn w:val="Indent"/>
-    <w:qFormat/>
-    <w:pPr>
-      <w:spacing w:after="60"/>
-    </w:pPr>
-  </w:style>
-  <w:style w:type="paragraph" w:customStyle="1" w:styleId="Bullet">
-    <w:name w:val="Bullet"/>
-    <w:basedOn w:val="Normal"/>
-    <w:qFormat/>
-    <w:pPr>
-      <w:numPr>
-        <w:numId w:val="2"/>
-      </w:numPr>
-      <w:tabs>
-        <w:tab w:val="left" w:pos="1701"/>
-      </w:tabs>
-    </w:pPr>
-  </w:style>
-  <w:style w:type="paragraph" w:customStyle="1" w:styleId="BulletClose">
-    <w:name w:val="Bullet Close"/>
-    <w:basedOn w:val="Bullet"/>
-    <w:qFormat/>
-    <w:pPr>
-      <w:spacing w:after="60"/>
-    </w:pPr>
-  </w:style>
-  <w:style w:type="paragraph" w:customStyle="1" w:styleId="NormalClose">
-    <w:name w:val="Normal Close"/>
-    <w:basedOn w:val="Normal"/>
-    <w:pPr>
-      <w:spacing w:after="60"/>
-    </w:pPr>
-  </w:style>
-  <w:style w:type="paragraph" w:customStyle="1" w:styleId="BulletDble">
-    <w:name w:val="Bullet Dble"/>
-    <w:basedOn w:val="Bullet"/>
-    <w:qFormat/>
-    <w:pPr>
-      <w:tabs>
-        <w:tab w:val="clear" w:pos="1701"/>
-        <w:tab w:val="left" w:pos="2098"/>
-      </w:tabs>
-      <w:ind w:left="2098" w:hanging="397"/>
-    </w:pPr>
-  </w:style>
-  <w:style w:type="paragraph" w:customStyle="1" w:styleId="BulletDbleClose">
-    <w:name w:val="Bullet Dble Close"/>
-    <w:basedOn w:val="BulletDble"/>
-    <w:qFormat/>
-    <w:pPr>
-      <w:spacing w:after="60"/>
-    </w:pPr>
-  </w:style>
-  <w:style w:type="paragraph" w:customStyle="1" w:styleId="IndentDble">
-    <w:name w:val="Indent Dble"/>
-    <w:basedOn w:val="Indent"/>
-    <w:qFormat/>
-    <w:pPr>
-      <w:ind w:left="2098"/>
-    </w:pPr>
-  </w:style>
-  <w:style w:type="paragraph" w:customStyle="1" w:styleId="IndentDbleClose">
-    <w:name w:val="Indent Dble Close"/>
-    <w:basedOn w:val="IndentDble"/>
-    <w:qFormat/>
-    <w:pPr>
-      <w:spacing w:after="60"/>
-    </w:pPr>
-  </w:style>
-  <w:style w:type="paragraph" w:customStyle="1" w:styleId="NumberClose">
-    <w:name w:val="Number Close"/>
-    <w:basedOn w:val="Normal"/>
-    <w:qFormat/>
-    <w:rsid w:val="006F5788"/>
-    <w:pPr>
-      <w:numPr>
-        <w:numId w:val="6"/>
-      </w:numPr>
-      <w:spacing w:after="60"/>
-    </w:pPr>
-  </w:style>
-  <w:style w:type="paragraph" w:styleId="TOC6">
-    <w:name w:val="toc 6"/>
-    <w:basedOn w:val="TOC5"/>
-    <w:semiHidden/>
-  </w:style>
-  <w:style w:type="paragraph" w:styleId="TOC7">
-    <w:name w:val="toc 7"/>
-    <w:basedOn w:val="TOC5"/>
-    <w:semiHidden/>
-  </w:style>
-  <w:style w:type="paragraph" w:styleId="TOC8">
-    <w:name w:val="toc 8"/>
-    <w:basedOn w:val="TOC5"/>
-    <w:semiHidden/>
-  </w:style>
-  <w:style w:type="paragraph" w:styleId="TOC9">
-    <w:name w:val="toc 9"/>
-    <w:basedOn w:val="TOC5"/>
-    <w:semiHidden/>
-  </w:style>
-  <w:style w:type="paragraph" w:customStyle="1" w:styleId="BoxClose">
-    <w:name w:val="Box Close"/>
-    <w:basedOn w:val="Box"/>
-    <w:rsid w:val="00C53EEF"/>
-    <w:pPr>
-      <w:spacing w:after="60"/>
-    </w:pPr>
-  </w:style>
-  <w:style w:type="paragraph" w:styleId="Caption">
-    <w:name w:val="caption"/>
-    <w:basedOn w:val="Normal"/>
-    <w:next w:val="Normal"/>
-    <w:pPr>
-      <w:spacing w:before="120" w:after="120"/>
-      <w:jc w:val="center"/>
-    </w:pPr>
-    <w:rPr>
-      <w:b/>
-      <w:bCs/>
-      <w:sz w:val="18"/>
-      <w:szCs w:val="20"/>
-    </w:rPr>
-  </w:style>
-  <w:style w:type="paragraph" w:customStyle="1" w:styleId="ScreenShot">
-    <w:name w:val="Screen Shot"/>
-    <w:basedOn w:val="Normal"/>
-    <w:next w:val="Gap"/>
-    <w:pPr>
-      <w:ind w:left="0"/>
-      <w:jc w:val="center"/>
-    </w:pPr>
-  </w:style>
-  <w:style w:type="paragraph" w:customStyle="1" w:styleId="Hidden">
-    <w:name w:val="Hidden"/>
-    <w:basedOn w:val="Normal"/>
-    <w:rPr>
-      <w:vanish/>
-      <w:color w:val="0000FF"/>
-    </w:rPr>
-  </w:style>
-  <w:style w:type="character" w:customStyle="1" w:styleId="HiddenText">
-    <w:name w:val="Hidden Text"/>
-    <w:rPr>
-      <w:vanish/>
-      <w:color w:val="0000FF"/>
-    </w:rPr>
-  </w:style>
-  <w:style w:type="table" w:styleId="TableGrid">
-    <w:name w:val="Table Grid"/>
-    <w:basedOn w:val="TableNormal"/>
-    <w:rsid w:val="009417A5"/>
-    <w:pPr>
-      <w:spacing w:after="180" w:line="260" w:lineRule="atLeast"/>
-      <w:ind w:left="1134"/>
-    </w:pPr>
-    <w:tblPr>
-      <w:tblBorders>
-        <w:top w:val="single" w:sz="4" w:space="0" w:color="auto"/>
-        <w:left w:val="single" w:sz="4" w:space="0" w:color="auto"/>
-        <w:bottom w:val="single" w:sz="4" w:space="0" w:color="auto"/>
-        <w:right w:val="single" w:sz="4" w:space="0" w:color="auto"/>
-        <w:insideH w:val="single" w:sz="4" w:space="0" w:color="auto"/>
-        <w:insideV w:val="single" w:sz="4" w:space="0" w:color="auto"/>
-      </w:tblBorders>
-    </w:tblPr>
-  </w:style>
-  <w:style w:type="paragraph" w:customStyle="1" w:styleId="Cmd">
-    <w:name w:val="Cmd"/>
-    <w:basedOn w:val="Box"/>
-    <w:rsid w:val="00AE46FD"/>
-    <w:rPr>
-      <w:rFonts w:ascii="Courier New" w:hAnsi="Courier New" w:cs="Courier New"/>
-      <w:sz w:val="18"/>
-      <w:szCs w:val="18"/>
-    </w:rPr>
-  </w:style>
-  <w:style w:type="paragraph" w:customStyle="1" w:styleId="Box">
-    <w:name w:val="Box"/>
-    <w:basedOn w:val="Normal"/>
-    <w:pPr>
-      <w:pBdr>
-        <w:top w:val="single" w:sz="4" w:space="1" w:color="auto" w:shadow="1"/>
-        <w:left w:val="single" w:sz="4" w:space="4" w:color="auto" w:shadow="1"/>
-        <w:bottom w:val="single" w:sz="4" w:space="1" w:color="auto" w:shadow="1"/>
-        <w:right w:val="single" w:sz="4" w:space="4" w:color="auto" w:shadow="1"/>
-      </w:pBdr>
-      <w:shd w:val="clear" w:color="auto" w:fill="E6E6E6"/>
-    </w:pPr>
-  </w:style>
-  <w:style w:type="paragraph" w:customStyle="1" w:styleId="CmdClose">
-    <w:name w:val="Cmd Close"/>
-    <w:basedOn w:val="Cmd"/>
-    <w:rsid w:val="00DC1A4D"/>
-    <w:pPr>
-      <w:spacing w:after="60"/>
-    </w:pPr>
-  </w:style>
-  <w:style w:type="paragraph" w:customStyle="1" w:styleId="CmdIndent">
-    <w:name w:val="Cmd Indent"/>
-    <w:basedOn w:val="Cmd"/>
-    <w:rsid w:val="00DC1A4D"/>
-    <w:pPr>
-      <w:ind w:left="1701"/>
-    </w:pPr>
-  </w:style>
-  <w:style w:type="paragraph" w:customStyle="1" w:styleId="CmdIndentClose">
-    <w:name w:val="Cmd Indent Close"/>
-    <w:basedOn w:val="CmdIndent"/>
-    <w:rsid w:val="00DC1A4D"/>
-    <w:pPr>
-      <w:spacing w:after="60"/>
-    </w:pPr>
-  </w:style>
-  <w:style w:type="paragraph" w:customStyle="1" w:styleId="CmdIndentDble">
-    <w:name w:val="Cmd Indent Dble"/>
-    <w:basedOn w:val="CmdIndent"/>
-    <w:rsid w:val="00DC1A4D"/>
-    <w:pPr>
-      <w:ind w:left="2098"/>
-    </w:pPr>
-  </w:style>
-  <w:style w:type="paragraph" w:customStyle="1" w:styleId="CmdIndentDbleClose">
-    <w:name w:val="Cmd Indent Dble Close"/>
-    <w:basedOn w:val="CmdIndentDble"/>
-    <w:rsid w:val="005115C4"/>
-    <w:pPr>
-      <w:spacing w:after="60"/>
-    </w:pPr>
-  </w:style>
-  <w:style w:type="paragraph" w:customStyle="1" w:styleId="ClassificationFooter">
-    <w:name w:val="Classification Footer"/>
-    <w:basedOn w:val="Classification"/>
-    <w:rsid w:val="003B7959"/>
-    <w:pPr>
-      <w:spacing w:before="20" w:after="0"/>
-    </w:pPr>
-  </w:style>
-  <w:style w:type="paragraph" w:customStyle="1" w:styleId="Emphasised">
-    <w:name w:val="Emphasised"/>
-    <w:basedOn w:val="Normal"/>
-    <w:next w:val="Normal"/>
-    <w:qFormat/>
-    <w:rsid w:val="003B7959"/>
-    <w:rPr>
-      <w:b/>
-      <w:color w:val="3C8D94"/>
-    </w:rPr>
-  </w:style>
-  <w:style w:type="paragraph" w:customStyle="1" w:styleId="TableOpen">
-    <w:name w:val="Table Open"/>
-    <w:basedOn w:val="Table"/>
-    <w:rsid w:val="003B7959"/>
-    <w:pPr>
-      <w:spacing w:before="60" w:after="60"/>
-      <w:ind w:left="108" w:right="108"/>
-    </w:pPr>
-  </w:style>
-  <w:style w:type="paragraph" w:customStyle="1" w:styleId="TableHeadingOpen">
-    <w:name w:val="Table Heading Open"/>
-    <w:basedOn w:val="TableHeading"/>
-    <w:rsid w:val="003B7959"/>
-    <w:pPr>
-      <w:spacing w:before="60" w:after="60"/>
-      <w:ind w:left="108" w:right="108"/>
-      <w:jc w:val="left"/>
-    </w:pPr>
-  </w:style>
-  <w:style w:type="paragraph" w:customStyle="1" w:styleId="TableReferenceOpen">
-    <w:name w:val="Table Reference Open"/>
-    <w:basedOn w:val="Table"/>
-    <w:rsid w:val="003B7959"/>
-    <w:pPr>
-      <w:tabs>
-        <w:tab w:val="left" w:pos="964"/>
-      </w:tabs>
-      <w:spacing w:before="60" w:after="60"/>
-      <w:ind w:left="108" w:right="108"/>
-    </w:pPr>
-  </w:style>
-  <w:style w:type="paragraph" w:customStyle="1" w:styleId="TOCExtraHeading">
-    <w:name w:val="TOC Extra Heading"/>
-    <w:basedOn w:val="TOCHeading"/>
-    <w:next w:val="Normal"/>
-    <w:rsid w:val="003B7959"/>
-  </w:style>
-  <w:style w:type="paragraph" w:customStyle="1" w:styleId="ExecutiveSummary">
-    <w:name w:val="Executive Summary"/>
-    <w:basedOn w:val="TOCHeading"/>
-    <w:next w:val="Normal"/>
-    <w:rsid w:val="003B7959"/>
-    <w:pPr>
-      <w:ind w:firstLine="0"/>
-    </w:pPr>
-  </w:style>
-  <w:style w:type="paragraph" w:customStyle="1" w:styleId="Quotation">
-    <w:name w:val="Quotation"/>
-    <w:basedOn w:val="Normal"/>
-    <w:next w:val="Normal"/>
-    <w:qFormat/>
-    <w:rsid w:val="003B7959"/>
-    <w:rPr>
-      <w:i/>
-      <w:color w:val="3C8D94"/>
-      <w:sz w:val="30"/>
-    </w:rPr>
-  </w:style>
-  <w:style w:type="paragraph" w:customStyle="1" w:styleId="ChapterTitleSecondLine">
-    <w:name w:val="Chapter Title Second Line"/>
-    <w:basedOn w:val="ProjectName"/>
-    <w:next w:val="Normal"/>
-    <w:rsid w:val="003B7959"/>
-    <w:pPr>
-      <w:ind w:left="1134"/>
-    </w:pPr>
-  </w:style>
-  <w:style w:type="paragraph" w:customStyle="1" w:styleId="ChapterTitle">
-    <w:name w:val="Chapter Title"/>
-    <w:basedOn w:val="DocumentTitle"/>
-    <w:next w:val="ChapterTitleSecondLine"/>
-    <w:rsid w:val="00DD7C83"/>
-    <w:pPr>
-      <w:pageBreakBefore/>
-      <w:numPr>
-        <w:numId w:val="4"/>
-      </w:numPr>
-      <w:spacing w:before="2880"/>
-    </w:pPr>
-  </w:style>
-  <w:style w:type="paragraph" w:customStyle="1" w:styleId="ChapterAppendixTitle">
-    <w:name w:val="Chapter Appendix Title"/>
-    <w:basedOn w:val="DocumentTitle"/>
-    <w:next w:val="ChapterTitleSecondLine"/>
-    <w:rsid w:val="00DD7C83"/>
-    <w:pPr>
-      <w:pageBreakBefore/>
-      <w:numPr>
-        <w:numId w:val="5"/>
-      </w:numPr>
-      <w:spacing w:before="2880"/>
-    </w:pPr>
-  </w:style>
-  <w:style w:type="paragraph" w:customStyle="1" w:styleId="NumberDbleClose">
-    <w:name w:val="Number Dble Close"/>
-    <w:basedOn w:val="Normal"/>
-    <w:qFormat/>
-    <w:rsid w:val="00DD7C83"/>
-    <w:pPr>
-      <w:numPr>
-        <w:numId w:val="3"/>
-      </w:numPr>
-      <w:spacing w:after="60"/>
-    </w:pPr>
-  </w:style>
-  <w:style w:type="paragraph" w:customStyle="1" w:styleId="Normal2">
-    <w:name w:val="Normal 2"/>
-    <w:basedOn w:val="Heading2"/>
-    <w:rsid w:val="003B7959"/>
-    <w:pPr>
-      <w:keepNext w:val="0"/>
-      <w:keepLines w:val="0"/>
-      <w:tabs>
-        <w:tab w:val="clear" w:pos="1134"/>
-        <w:tab w:val="left" w:pos="1417"/>
-      </w:tabs>
-      <w:spacing w:before="0"/>
-      <w:ind w:hanging="1077"/>
-    </w:pPr>
-    <w:rPr>
-      <w:b w:val="0"/>
-      <w:color w:val="auto"/>
-      <w:sz w:val="22"/>
-    </w:rPr>
-  </w:style>
-  <w:style w:type="paragraph" w:customStyle="1" w:styleId="Normal3">
-    <w:name w:val="Normal 3"/>
-    <w:basedOn w:val="Heading3"/>
-    <w:rsid w:val="003B7959"/>
-    <w:pPr>
-      <w:keepNext w:val="0"/>
-      <w:keepLines w:val="0"/>
-      <w:tabs>
-        <w:tab w:val="clear" w:pos="1134"/>
-        <w:tab w:val="left" w:pos="1417"/>
-      </w:tabs>
-      <w:spacing w:before="0"/>
-      <w:ind w:hanging="1077"/>
-    </w:pPr>
-    <w:rPr>
-      <w:b w:val="0"/>
-      <w:color w:val="auto"/>
-    </w:rPr>
-  </w:style>
-  <w:style w:type="paragraph" w:customStyle="1" w:styleId="Normal4">
-    <w:name w:val="Normal 4"/>
-    <w:basedOn w:val="Heading4"/>
-    <w:rsid w:val="003B7959"/>
-    <w:pPr>
-      <w:keepNext w:val="0"/>
-      <w:keepLines w:val="0"/>
-      <w:tabs>
-        <w:tab w:val="clear" w:pos="1134"/>
-        <w:tab w:val="left" w:pos="1417"/>
-      </w:tabs>
-      <w:ind w:hanging="1077"/>
-    </w:pPr>
-    <w:rPr>
-      <w:color w:val="auto"/>
-    </w:rPr>
-  </w:style>
-  <w:style w:type="paragraph" w:customStyle="1" w:styleId="Normal5">
-    <w:name w:val="Normal 5"/>
-    <w:basedOn w:val="Heading5"/>
-    <w:rsid w:val="003B7959"/>
-    <w:pPr>
-      <w:keepNext w:val="0"/>
-      <w:keepLines w:val="0"/>
-      <w:tabs>
-        <w:tab w:val="clear" w:pos="1134"/>
-        <w:tab w:val="left" w:pos="1417"/>
-      </w:tabs>
-      <w:ind w:hanging="1077"/>
-    </w:pPr>
-    <w:rPr>
-      <w:color w:val="auto"/>
-    </w:rPr>
-  </w:style>
-  <w:style w:type="paragraph" w:customStyle="1" w:styleId="NormalA2">
-    <w:name w:val="Normal A2"/>
-    <w:basedOn w:val="Heading7"/>
-    <w:rsid w:val="003B7959"/>
-    <w:pPr>
-      <w:keepNext w:val="0"/>
-      <w:keepLines w:val="0"/>
-      <w:tabs>
-        <w:tab w:val="clear" w:pos="1134"/>
-        <w:tab w:val="left" w:pos="1417"/>
-      </w:tabs>
-      <w:spacing w:before="0"/>
-      <w:ind w:hanging="1077"/>
-    </w:pPr>
-    <w:rPr>
-      <w:b w:val="0"/>
-      <w:color w:val="auto"/>
-      <w:sz w:val="22"/>
-    </w:rPr>
-  </w:style>
-  <w:style w:type="paragraph" w:customStyle="1" w:styleId="NormalA3">
-    <w:name w:val="Normal A3"/>
-    <w:basedOn w:val="Heading8"/>
-    <w:rsid w:val="003B7959"/>
-    <w:pPr>
-      <w:keepNext w:val="0"/>
-      <w:keepLines w:val="0"/>
-      <w:tabs>
-        <w:tab w:val="clear" w:pos="1134"/>
-        <w:tab w:val="left" w:pos="1417"/>
-      </w:tabs>
-      <w:spacing w:before="0"/>
-      <w:ind w:hanging="1077"/>
-    </w:pPr>
-    <w:rPr>
-      <w:b w:val="0"/>
-      <w:color w:val="auto"/>
-    </w:rPr>
-  </w:style>
-  <w:style w:type="paragraph" w:customStyle="1" w:styleId="NormalA4">
-    <w:name w:val="Normal A4"/>
-    <w:basedOn w:val="Heading9"/>
-    <w:rsid w:val="003B7959"/>
-    <w:pPr>
-      <w:keepNext w:val="0"/>
-      <w:keepLines w:val="0"/>
-      <w:tabs>
-        <w:tab w:val="clear" w:pos="1134"/>
-        <w:tab w:val="left" w:pos="1417"/>
-      </w:tabs>
-      <w:ind w:hanging="1077"/>
-    </w:pPr>
-    <w:rPr>
-      <w:color w:val="auto"/>
-    </w:rPr>
-  </w:style>
-  <w:style w:type="paragraph" w:styleId="TableofFigures">
-    <w:name w:val="table of figures"/>
-    <w:basedOn w:val="Normal"/>
-    <w:next w:val="Normal"/>
-    <w:semiHidden/>
-    <w:rsid w:val="003B7959"/>
-    <w:pPr>
-      <w:tabs>
-        <w:tab w:val="right" w:leader="dot" w:pos="9865"/>
-      </w:tabs>
-      <w:spacing w:after="0"/>
-      <w:ind w:right="454" w:hanging="1134"/>
-    </w:pPr>
-  </w:style>
-  <w:style w:type="paragraph" w:customStyle="1" w:styleId="BulletTple">
-    <w:name w:val="Bullet Tple"/>
-    <w:basedOn w:val="Normal"/>
-    <w:qFormat/>
-    <w:rsid w:val="006748A9"/>
-    <w:pPr>
-      <w:numPr>
-        <w:numId w:val="7"/>
-      </w:numPr>
-    </w:pPr>
-  </w:style>
-  <w:style w:type="paragraph" w:customStyle="1" w:styleId="BulletTpleClose">
-    <w:name w:val="Bullet Tple Close"/>
-    <w:basedOn w:val="BulletTple"/>
-    <w:qFormat/>
-    <w:rsid w:val="006748A9"/>
-    <w:pPr>
-      <w:spacing w:after="60"/>
-    </w:pPr>
-  </w:style>
-  <w:style w:type="table" w:styleId="Table3Deffects3">
-    <w:name w:val="Table 3D effects 3"/>
-    <w:basedOn w:val="TableNormal"/>
-    <w:rsid w:val="005142E7"/>
-    <w:pPr>
-      <w:spacing w:after="180" w:line="260" w:lineRule="atLeast"/>
-      <w:ind w:left="1134"/>
-    </w:pPr>
-    <w:tblPr>
-      <w:tblStyleRowBandSize w:val="1"/>
-      <w:tblStyleColBandSize w:val="1"/>
-    </w:tblPr>
-    <w:tblStylePr w:type="firstRow">
-      <w:rPr>
-        <w:b/>
-        <w:bCs/>
-      </w:rPr>
-      <w:tblPr/>
-      <w:tcPr>
-        <w:tcBorders>
-          <w:tl2br w:val="none" w:sz="0" w:space="0" w:color="auto"/>
-          <w:tr2bl w:val="none" w:sz="0" w:space="0" w:color="auto"/>
-        </w:tcBorders>
-      </w:tcPr>
-    </w:tblStylePr>
-    <w:tblStylePr w:type="firstCol">
-      <w:tblPr/>
-      <w:tcPr>
-        <w:tcBorders>
-          <w:top w:val="none" w:sz="0" w:space="0" w:color="auto"/>
-          <w:bottom w:val="none" w:sz="0" w:space="0" w:color="auto"/>
-          <w:right w:val="single" w:sz="6" w:space="0" w:color="808080"/>
-          <w:tl2br w:val="none" w:sz="0" w:space="0" w:color="auto"/>
-          <w:tr2bl w:val="none" w:sz="0" w:space="0" w:color="auto"/>
-        </w:tcBorders>
-      </w:tcPr>
-    </w:tblStylePr>
-    <w:tblStylePr w:type="lastCol">
-      <w:tblPr/>
-      <w:tcPr>
-        <w:tcBorders>
-          <w:right w:val="single" w:sz="6" w:space="0" w:color="FFFFFF"/>
-          <w:tl2br w:val="none" w:sz="0" w:space="0" w:color="auto"/>
-          <w:tr2bl w:val="none" w:sz="0" w:space="0" w:color="auto"/>
-        </w:tcBorders>
-      </w:tcPr>
-    </w:tblStylePr>
-    <w:tblStylePr w:type="band1Vert">
-      <w:rPr>
-        <w:color w:val="auto"/>
-      </w:rPr>
-      <w:tblPr/>
-      <w:tcPr>
-        <w:shd w:val="solid" w:color="C0C0C0" w:fill="FFFFFF"/>
-      </w:tcPr>
-    </w:tblStylePr>
-    <w:tblStylePr w:type="band2Vert">
-      <w:rPr>
-        <w:color w:val="auto"/>
-      </w:rPr>
-      <w:tblPr/>
-      <w:tcPr>
-        <w:shd w:val="pct50" w:color="C0C0C0" w:fill="FFFFFF"/>
-      </w:tcPr>
-    </w:tblStylePr>
-    <w:tblStylePr w:type="band1Horz">
-      <w:tblPr/>
-      <w:tcPr>
-        <w:tcBorders>
-          <w:top w:val="single" w:sz="6" w:space="0" w:color="808080"/>
-          <w:bottom w:val="single" w:sz="6" w:space="0" w:color="FFFFFF"/>
-          <w:tl2br w:val="none" w:sz="0" w:space="0" w:color="auto"/>
-          <w:tr2bl w:val="none" w:sz="0" w:space="0" w:color="auto"/>
-        </w:tcBorders>
-      </w:tcPr>
-    </w:tblStylePr>
-    <w:tblStylePr w:type="swCell">
-      <w:rPr>
-        <w:b/>
-        <w:bCs/>
-      </w:rPr>
-      <w:tblPr/>
-      <w:tcPr>
-        <w:tcBorders>
-          <w:tl2br w:val="none" w:sz="0" w:space="0" w:color="auto"/>
-          <w:tr2bl w:val="none" w:sz="0" w:space="0" w:color="auto"/>
-        </w:tcBorders>
-      </w:tcPr>
-    </w:tblStylePr>
-  </w:style>
-  <w:style w:type="table" w:styleId="TableColumns4">
-    <w:name w:val="Table Columns 4"/>
-    <w:basedOn w:val="TableNormal"/>
-    <w:rsid w:val="005142E7"/>
-    <w:pPr>
-      <w:spacing w:after="180" w:line="260" w:lineRule="atLeast"/>
-      <w:ind w:left="1134"/>
-    </w:pPr>
-    <w:tblPr>
-      <w:tblStyleColBandSize w:val="1"/>
-    </w:tblPr>
-    <w:tblStylePr w:type="firstRow">
-      <w:rPr>
-        <w:color w:val="FFFFFF"/>
-      </w:rPr>
-      <w:tblPr/>
-      <w:tcPr>
-        <w:tcBorders>
-          <w:tl2br w:val="none" w:sz="0" w:space="0" w:color="auto"/>
-          <w:tr2bl w:val="none" w:sz="0" w:space="0" w:color="auto"/>
-        </w:tcBorders>
-        <w:shd w:val="solid" w:color="000000" w:fill="FFFFFF"/>
-      </w:tcPr>
-    </w:tblStylePr>
-    <w:tblStylePr w:type="lastRow">
-      <w:rPr>
-        <w:b/>
-        <w:bCs/>
-      </w:rPr>
-      <w:tblPr/>
-      <w:tcPr>
-        <w:tcBorders>
-          <w:tl2br w:val="none" w:sz="0" w:space="0" w:color="auto"/>
-          <w:tr2bl w:val="none" w:sz="0" w:space="0" w:color="auto"/>
-        </w:tcBorders>
-      </w:tcPr>
-    </w:tblStylePr>
-    <w:tblStylePr w:type="lastCol">
-      <w:rPr>
-        <w:b/>
-        <w:bCs/>
-      </w:rPr>
-      <w:tblPr/>
-      <w:tcPr>
-        <w:tcBorders>
-          <w:tl2br w:val="none" w:sz="0" w:space="0" w:color="auto"/>
-          <w:tr2bl w:val="none" w:sz="0" w:space="0" w:color="auto"/>
-        </w:tcBorders>
-      </w:tcPr>
-    </w:tblStylePr>
-    <w:tblStylePr w:type="band1Vert">
-      <w:rPr>
-        <w:color w:val="auto"/>
-      </w:rPr>
-      <w:tblPr/>
-      <w:tcPr>
-        <w:shd w:val="pct50" w:color="008080" w:fill="FFFFFF"/>
-      </w:tcPr>
-    </w:tblStylePr>
-    <w:tblStylePr w:type="band2Vert">
-      <w:rPr>
-        <w:color w:val="auto"/>
-      </w:rPr>
-      <w:tblPr/>
-      <w:tcPr>
-        <w:shd w:val="pct10" w:color="000000" w:fill="FFFFFF"/>
-      </w:tcPr>
-    </w:tblStylePr>
-  </w:style>
-  <w:style w:type="table" w:styleId="TableColumns5">
-    <w:name w:val="Table Columns 5"/>
-    <w:basedOn w:val="TableNormal"/>
-    <w:rsid w:val="008A0478"/>
-    <w:pPr>
-      <w:spacing w:after="180" w:line="260" w:lineRule="atLeast"/>
-      <w:ind w:left="1134"/>
-    </w:pPr>
-    <w:tblPr>
-      <w:tblStyleColBandSize w:val="1"/>
-      <w:tblBorders>
-        <w:top w:val="single" w:sz="12" w:space="0" w:color="808080"/>
-        <w:left w:val="single" w:sz="12" w:space="0" w:color="808080"/>
-        <w:bottom w:val="single" w:sz="12" w:space="0" w:color="808080"/>
-        <w:right w:val="single" w:sz="12" w:space="0" w:color="808080"/>
-        <w:insideV w:val="single" w:sz="6" w:space="0" w:color="C0C0C0"/>
-      </w:tblBorders>
-    </w:tblPr>
-    <w:tblStylePr w:type="firstRow">
-      <w:rPr>
-        <w:b/>
-        <w:bCs/>
-        <w:i/>
-        <w:iCs/>
-      </w:rPr>
-      <w:tblPr/>
-      <w:tcPr>
-        <w:tcBorders>
-          <w:bottom w:val="single" w:sz="6" w:space="0" w:color="808080"/>
-          <w:tl2br w:val="none" w:sz="0" w:space="0" w:color="auto"/>
-          <w:tr2bl w:val="none" w:sz="0" w:space="0" w:color="auto"/>
-        </w:tcBorders>
-      </w:tcPr>
-    </w:tblStylePr>
-    <w:tblStylePr w:type="lastRow">
-      <w:rPr>
-        <w:b/>
-        <w:bCs/>
-      </w:rPr>
-      <w:tblPr/>
-      <w:tcPr>
-        <w:tcBorders>
-          <w:top w:val="single" w:sz="6" w:space="0" w:color="808080"/>
-          <w:tl2br w:val="none" w:sz="0" w:space="0" w:color="auto"/>
-          <w:tr2bl w:val="none" w:sz="0" w:space="0" w:color="auto"/>
-        </w:tcBorders>
-      </w:tcPr>
-    </w:tblStylePr>
-    <w:tblStylePr w:type="firstCol">
-      <w:rPr>
-        <w:b/>
-        <w:bCs/>
-      </w:rPr>
-      <w:tblPr/>
-      <w:tcPr>
-        <w:tcBorders>
-          <w:tl2br w:val="none" w:sz="0" w:space="0" w:color="auto"/>
-          <w:tr2bl w:val="none" w:sz="0" w:space="0" w:color="auto"/>
-        </w:tcBorders>
-      </w:tcPr>
-    </w:tblStylePr>
-    <w:tblStylePr w:type="lastCol">
-      <w:rPr>
-        <w:b/>
-        <w:bCs/>
-      </w:rPr>
-      <w:tblPr/>
-      <w:tcPr>
-        <w:tcBorders>
-          <w:tl2br w:val="none" w:sz="0" w:space="0" w:color="auto"/>
-          <w:tr2bl w:val="none" w:sz="0" w:space="0" w:color="auto"/>
-        </w:tcBorders>
-      </w:tcPr>
-    </w:tblStylePr>
-    <w:tblStylePr w:type="band1Vert">
-      <w:rPr>
-        <w:color w:val="auto"/>
-      </w:rPr>
-      <w:tblPr/>
-      <w:tcPr>
-        <w:shd w:val="solid" w:color="C0C0C0" w:fill="FFFFFF"/>
-      </w:tcPr>
-    </w:tblStylePr>
-    <w:tblStylePr w:type="band2Vert">
-      <w:rPr>
-        <w:color w:val="auto"/>
-      </w:rPr>
-    </w:tblStylePr>
-  </w:style>
-  <w:style w:type="paragraph" w:styleId="ListParagraph">
-    <w:name w:val="List Paragraph"/>
-    <w:basedOn w:val="Normal"/>
-    <w:uiPriority w:val="34"/>
-    <w:qFormat/>
-    <w:rsid w:val="00F433B2"/>
-    <w:pPr>
-      <w:ind w:left="720"/>
-      <w:contextualSpacing/>
-    </w:pPr>
-  </w:style>
-  <w:style w:type="paragraph" w:styleId="BalloonText">
-    <w:name w:val="Balloon Text"/>
-    <w:basedOn w:val="Normal"/>
-    <w:link w:val="BalloonTextChar"/>
-    <w:semiHidden/>
-    <w:unhideWhenUsed/>
-    <w:rsid w:val="004A78F6"/>
-    <w:pPr>
-      <w:spacing w:after="0" w:line="240" w:lineRule="auto"/>
-    </w:pPr>
-    <w:rPr>
-      <w:rFonts w:ascii="Tahoma" w:hAnsi="Tahoma" w:cs="Tahoma"/>
-      <w:sz w:val="16"/>
-      <w:szCs w:val="16"/>
-    </w:rPr>
-  </w:style>
-  <w:style w:type="character" w:customStyle="1" w:styleId="BalloonTextChar">
-    <w:name w:val="Balloon Text Char"/>
-    <w:basedOn w:val="DefaultParagraphFont"/>
-    <w:link w:val="BalloonText"/>
-    <w:semiHidden/>
-    <w:rsid w:val="004A78F6"/>
-    <w:rPr>
-      <w:rFonts w:ascii="Tahoma" w:hAnsi="Tahoma" w:cs="Tahoma"/>
-      <w:sz w:val="16"/>
-      <w:szCs w:val="16"/>
-      <w:lang w:eastAsia="en-US"/>
-    </w:rPr>
-  </w:style>
-  <w:style w:type="paragraph" w:customStyle="1" w:styleId="mz">
-    <w:name w:val="mz"/>
-    <w:basedOn w:val="Normal"/>
-    <w:rsid w:val="00933504"/>
-    <w:pPr>
-      <w:spacing w:before="100" w:beforeAutospacing="1" w:after="100" w:afterAutospacing="1" w:line="240" w:lineRule="auto"/>
-      <w:ind w:left="0"/>
-    </w:pPr>
-    <w:rPr>
-      <w:rFonts w:ascii="Times New Roman" w:hAnsi="Times New Roman" w:cs="Times New Roman"/>
-      <w:sz w:val="24"/>
-      <w:lang w:val="en-IE" w:eastAsia="en-IE"/>
-    </w:rPr>
-  </w:style>
-  <w:style w:type="character" w:styleId="Strong">
-    <w:name w:val="Strong"/>
-    <w:basedOn w:val="DefaultParagraphFont"/>
-    <w:uiPriority w:val="22"/>
-    <w:qFormat/>
-    <w:rsid w:val="00933504"/>
-    <w:rPr>
-      <w:b/>
-      <w:bCs/>
-    </w:rPr>
-  </w:style>
-  <w:style w:type="paragraph" w:styleId="HTMLPreformatted">
-    <w:name w:val="HTML Preformatted"/>
-    <w:basedOn w:val="Normal"/>
-    <w:link w:val="HTMLPreformattedChar"/>
-    <w:uiPriority w:val="99"/>
-    <w:unhideWhenUsed/>
-    <w:rsid w:val="006160AF"/>
-    <w:pPr>
-      <w:tabs>
-        <w:tab w:val="left" w:pos="916"/>
-        <w:tab w:val="left" w:pos="1832"/>
-        <w:tab w:val="left" w:pos="2748"/>
-        <w:tab w:val="left" w:pos="3664"/>
-        <w:tab w:val="left" w:pos="4580"/>
-        <w:tab w:val="left" w:pos="5496"/>
-        <w:tab w:val="left" w:pos="6412"/>
-        <w:tab w:val="left" w:pos="7328"/>
-        <w:tab w:val="left" w:pos="8244"/>
-        <w:tab w:val="left" w:pos="9160"/>
-        <w:tab w:val="left" w:pos="10076"/>
-        <w:tab w:val="left" w:pos="10992"/>
-        <w:tab w:val="left" w:pos="11908"/>
-        <w:tab w:val="left" w:pos="12824"/>
-        <w:tab w:val="left" w:pos="13740"/>
-        <w:tab w:val="left" w:pos="14656"/>
-      </w:tabs>
-      <w:spacing w:after="0" w:line="240" w:lineRule="auto"/>
-      <w:ind w:left="0"/>
-    </w:pPr>
-    <w:rPr>
-      <w:rFonts w:ascii="Courier New" w:hAnsi="Courier New" w:cs="Courier New"/>
-      <w:sz w:val="20"/>
-      <w:szCs w:val="20"/>
-      <w:lang w:val="en-IE" w:eastAsia="en-IE"/>
-    </w:rPr>
-  </w:style>
-  <w:style w:type="character" w:customStyle="1" w:styleId="HTMLPreformattedChar">
-    <w:name w:val="HTML Preformatted Char"/>
-    <w:basedOn w:val="DefaultParagraphFont"/>
-    <w:link w:val="HTMLPreformatted"/>
-    <w:uiPriority w:val="99"/>
-    <w:rsid w:val="006160AF"/>
-    <w:rPr>
-      <w:rFonts w:ascii="Courier New" w:hAnsi="Courier New" w:cs="Courier New"/>
-      <w:lang w:val="en-IE" w:eastAsia="en-IE"/>
-    </w:rPr>
-  </w:style>
-  <w:style w:type="paragraph" w:styleId="PlainText">
-    <w:name w:val="Plain Text"/>
-    <w:basedOn w:val="Normal"/>
-    <w:link w:val="PlainTextChar"/>
-    <w:uiPriority w:val="99"/>
-    <w:unhideWhenUsed/>
-    <w:rsid w:val="00B75243"/>
-    <w:pPr>
-      <w:spacing w:after="0" w:line="240" w:lineRule="auto"/>
-      <w:ind w:left="0"/>
-    </w:pPr>
-    <w:rPr>
-      <w:rFonts w:ascii="Consolas" w:eastAsiaTheme="minorHAnsi" w:hAnsi="Consolas" w:cstheme="minorBidi"/>
-      <w:sz w:val="21"/>
-      <w:szCs w:val="21"/>
-    </w:rPr>
-  </w:style>
-  <w:style w:type="character" w:customStyle="1" w:styleId="PlainTextChar">
-    <w:name w:val="Plain Text Char"/>
-    <w:basedOn w:val="DefaultParagraphFont"/>
-    <w:link w:val="PlainText"/>
-    <w:uiPriority w:val="99"/>
-    <w:rsid w:val="00B75243"/>
-    <w:rPr>
-      <w:rFonts w:ascii="Consolas" w:eastAsiaTheme="minorHAnsi" w:hAnsi="Consolas" w:cstheme="minorBidi"/>
-      <w:sz w:val="21"/>
-      <w:szCs w:val="21"/>
-      <w:lang w:eastAsia="en-US"/>
-    </w:rPr>
-  </w:style>
-</w:styles>
-</file>
-
 <file path=word/theme/theme1.xml><?xml version="1.0" encoding="utf-8"?>
 <a:theme xmlns:a="http://schemas.openxmlformats.org/drawingml/2006/main" name="Office Theme">
   <a:themeElements>
@@ -15042,6 +13650,71 @@
 </file>
 
 <file path=customXml/item1.xml><?xml version="1.0" encoding="utf-8"?>
+<p:properties xmlns:p="http://schemas.microsoft.com/office/2006/metadata/properties" xmlns:xsi="http://www.w3.org/2001/XMLSchema-instance" xmlns:pc="http://schemas.microsoft.com/office/infopath/2007/PartnerControls">
+  <documentManagement>
+    <TaxKeywordTaxHTField xmlns="5c1b9bb2-1639-4569-abf8-361ff49d18c0">
+      <Terms xmlns="http://schemas.microsoft.com/office/infopath/2007/PartnerControls">
+        <TermInfo xmlns="http://schemas.microsoft.com/office/infopath/2007/PartnerControls">
+          <TermName>Programming for Big Data CA</TermName>
+          <TermId>11111111-1111-1111-1111-111111111111</TermId>
+        </TermInfo>
+      </Terms>
+    </TaxKeywordTaxHTField>
+    <TaxCatchAll xmlns="5c1b9bb2-1639-4569-abf8-361ff49d18c0">
+      <Value>168</Value>
+      <Value>6</Value>
+      <Value>4</Value>
+      <Value>3</Value>
+      <Value>167</Value>
+      <Value>1</Value>
+    </TaxCatchAll>
+    <k375496e9e1d4cf7b8304db24b3b1dc5 xmlns="5c1b9bb2-1639-4569-abf8-361ff49d18c0">
+      <Terms xmlns="http://schemas.microsoft.com/office/infopath/2007/PartnerControls"/>
+    </k375496e9e1d4cf7b8304db24b3b1dc5>
+    <Doc.No. xmlns="5c1b9bb2-1639-4569-abf8-361ff49d18c0" xsi:nil="true"/>
+    <k0b2f826cebc49b399f646925834cd57 xmlns="5c1b9bb2-1639-4569-abf8-361ff49d18c0">
+      <Terms xmlns="http://schemas.microsoft.com/office/infopath/2007/PartnerControls">
+        <TermInfo xmlns="http://schemas.microsoft.com/office/infopath/2007/PartnerControls">
+          <TermName xmlns="http://schemas.microsoft.com/office/infopath/2007/PartnerControls">No</TermName>
+          <TermId xmlns="http://schemas.microsoft.com/office/infopath/2007/PartnerControls">db5cd7d0-819b-410f-962f-6615d83ad4b0</TermId>
+        </TermInfo>
+      </Terms>
+    </k0b2f826cebc49b399f646925834cd57>
+    <m6282953a1324c7dbf10c941a684715f xmlns="5c1b9bb2-1639-4569-abf8-361ff49d18c0">
+      <Terms xmlns="http://schemas.microsoft.com/office/infopath/2007/PartnerControls"/>
+    </m6282953a1324c7dbf10c941a684715f>
+    <RoutingRuleDescription xmlns="http://schemas.microsoft.com/sharepoint/v3" xsi:nil="true"/>
+    <Location xmlns="http://schemas.microsoft.com/sharepoint/v3/fields" xsi:nil="true"/>
+    <cccaafc1256d40b09cc783bfe22f5c32 xmlns="5c1b9bb2-1639-4569-abf8-361ff49d18c0">
+      <Terms xmlns="http://schemas.microsoft.com/office/infopath/2007/PartnerControls">
+        <TermInfo xmlns="http://schemas.microsoft.com/office/infopath/2007/PartnerControls">
+          <TermName xmlns="http://schemas.microsoft.com/office/infopath/2007/PartnerControls">None</TermName>
+          <TermId xmlns="http://schemas.microsoft.com/office/infopath/2007/PartnerControls">b44969fd-4446-4d2a-b999-3ffbb251ce01</TermId>
+        </TermInfo>
+      </Terms>
+    </cccaafc1256d40b09cc783bfe22f5c32>
+    <Issue xmlns="5c1b9bb2-1639-4569-abf8-361ff49d18c0" xsi:nil="true"/>
+    <_dlc_DocId xmlns="a186bcf1-0ea9-4f9d-97ce-5956c7a58864">2A4JNW5QJPRT-689367291-1191</_dlc_DocId>
+    <_dlc_DocIdUrl xmlns="a186bcf1-0ea9-4f9d-97ce-5956c7a58864">
+      <Url>https://connect/teamshare/IMandT/TeamPrivate/AIInfra/_layouts/DocIdRedir.aspx?ID=2A4JNW5QJPRT-689367291-1191</Url>
+      <Description>2A4JNW5QJPRT-689367291-1191</Description>
+    </_dlc_DocIdUrl>
+    <Document_x0020_Type xmlns="14314bf2-d8ea-460d-9f54-3c374d3d0bc0">Report</Document_x0020_Type>
+    <Project_x0020_Name xmlns="14314bf2-d8ea-460d-9f54-3c374d3d0bc0" xsi:nil="true"/>
+  </documentManagement>
+</p:properties>
+</file>
+
+<file path=customXml/item2.xml><?xml version="1.0" encoding="utf-8"?>
+<?mso-contentType ?>
+<FormTemplates xmlns="http://schemas.microsoft.com/sharepoint/v3/contenttype/forms">
+  <Display>DocumentLibraryForm</Display>
+  <Edit>DocumentLibraryForm</Edit>
+  <New>DocumentLibraryForm</New>
+</FormTemplates>
+</file>
+
+<file path=customXml/item3.xml><?xml version="1.0" encoding="utf-8"?>
 <?mso-contentType ?>
 <spe:Receivers xmlns:spe="http://schemas.microsoft.com/sharepoint/events">
   <Receiver>
@@ -15127,87 +13800,7 @@
 </spe:Receivers>
 </file>
 
-<file path=customXml/item2.xml><?xml version="1.0" encoding="utf-8"?>
-<?mso-contentType ?>
-<FormTemplates xmlns="http://schemas.microsoft.com/sharepoint/v3/contenttype/forms">
-  <Display>DocumentLibraryForm</Display>
-  <Edit>DocumentLibraryForm</Edit>
-  <New>DocumentLibraryForm</New>
-</FormTemplates>
-</file>
-
-<file path=customXml/item3.xml><?xml version="1.0" encoding="utf-8"?>
-<p:properties xmlns:p="http://schemas.microsoft.com/office/2006/metadata/properties" xmlns:xsi="http://www.w3.org/2001/XMLSchema-instance" xmlns:pc="http://schemas.microsoft.com/office/infopath/2007/PartnerControls">
-  <documentManagement>
-    <TaxKeywordTaxHTField xmlns="5c1b9bb2-1639-4569-abf8-361ff49d18c0">
-      <Terms xmlns="http://schemas.microsoft.com/office/infopath/2007/PartnerControls">
-        <TermInfo xmlns="http://schemas.microsoft.com/office/infopath/2007/PartnerControls">
-          <TermName>Programming for Big Data CA</TermName>
-          <TermId>11111111-1111-1111-1111-111111111111</TermId>
-        </TermInfo>
-      </Terms>
-    </TaxKeywordTaxHTField>
-    <TaxCatchAll xmlns="5c1b9bb2-1639-4569-abf8-361ff49d18c0">
-      <Value>168</Value>
-      <Value>6</Value>
-      <Value>4</Value>
-      <Value>3</Value>
-      <Value>167</Value>
-      <Value>1</Value>
-    </TaxCatchAll>
-    <k375496e9e1d4cf7b8304db24b3b1dc5 xmlns="5c1b9bb2-1639-4569-abf8-361ff49d18c0">
-      <Terms xmlns="http://schemas.microsoft.com/office/infopath/2007/PartnerControls"/>
-    </k375496e9e1d4cf7b8304db24b3b1dc5>
-    <Doc.No. xmlns="5c1b9bb2-1639-4569-abf8-361ff49d18c0" xsi:nil="true"/>
-    <k0b2f826cebc49b399f646925834cd57 xmlns="5c1b9bb2-1639-4569-abf8-361ff49d18c0">
-      <Terms xmlns="http://schemas.microsoft.com/office/infopath/2007/PartnerControls">
-        <TermInfo xmlns="http://schemas.microsoft.com/office/infopath/2007/PartnerControls">
-          <TermName xmlns="http://schemas.microsoft.com/office/infopath/2007/PartnerControls">No</TermName>
-          <TermId xmlns="http://schemas.microsoft.com/office/infopath/2007/PartnerControls">db5cd7d0-819b-410f-962f-6615d83ad4b0</TermId>
-        </TermInfo>
-      </Terms>
-    </k0b2f826cebc49b399f646925834cd57>
-    <m6282953a1324c7dbf10c941a684715f xmlns="5c1b9bb2-1639-4569-abf8-361ff49d18c0">
-      <Terms xmlns="http://schemas.microsoft.com/office/infopath/2007/PartnerControls"/>
-    </m6282953a1324c7dbf10c941a684715f>
-    <RoutingRuleDescription xmlns="http://schemas.microsoft.com/sharepoint/v3" xsi:nil="true"/>
-    <Location xmlns="http://schemas.microsoft.com/sharepoint/v3/fields" xsi:nil="true"/>
-    <cccaafc1256d40b09cc783bfe22f5c32 xmlns="5c1b9bb2-1639-4569-abf8-361ff49d18c0">
-      <Terms xmlns="http://schemas.microsoft.com/office/infopath/2007/PartnerControls">
-        <TermInfo xmlns="http://schemas.microsoft.com/office/infopath/2007/PartnerControls">
-          <TermName xmlns="http://schemas.microsoft.com/office/infopath/2007/PartnerControls">None</TermName>
-          <TermId xmlns="http://schemas.microsoft.com/office/infopath/2007/PartnerControls">b44969fd-4446-4d2a-b999-3ffbb251ce01</TermId>
-        </TermInfo>
-      </Terms>
-    </cccaafc1256d40b09cc783bfe22f5c32>
-    <Issue xmlns="5c1b9bb2-1639-4569-abf8-361ff49d18c0" xsi:nil="true"/>
-    <_dlc_DocId xmlns="a186bcf1-0ea9-4f9d-97ce-5956c7a58864">2A4JNW5QJPRT-689367291-1191</_dlc_DocId>
-    <_dlc_DocIdUrl xmlns="a186bcf1-0ea9-4f9d-97ce-5956c7a58864">
-      <Url>https://connect/teamshare/IMandT/TeamPrivate/AIInfra/_layouts/DocIdRedir.aspx?ID=2A4JNW5QJPRT-689367291-1191</Url>
-      <Description>2A4JNW5QJPRT-689367291-1191</Description>
-    </_dlc_DocIdUrl>
-    <Document_x0020_Type xmlns="14314bf2-d8ea-460d-9f54-3c374d3d0bc0">Report</Document_x0020_Type>
-    <Project_x0020_Name xmlns="14314bf2-d8ea-460d-9f54-3c374d3d0bc0" xsi:nil="true"/>
-  </documentManagement>
-</p:properties>
-</file>
-
 <file path=customXml/item4.xml><?xml version="1.0" encoding="utf-8"?>
-<?mso-contentType ?>
-<SharedContentType xmlns="Microsoft.SharePoint.Taxonomy.ContentTypeSync" SourceId="1a4ba186-3518-432c-9561-7a0f3424a65e" ContentTypeId="0x010100A7E734F647EE7C4F86DAB9A69098C7820224" PreviousValue="false"/>
-</file>
-
-<file path=customXml/item5.xml><?xml version="1.0" encoding="utf-8"?>
-<?mso-contentType ?>
-<customXsn xmlns="http://schemas.microsoft.com/office/2006/metadata/customXsn">
-  <xsnLocation/>
-  <cached>True</cached>
-  <openByDefault>True</openByDefault>
-  <xsnScope/>
-</customXsn>
-</file>
-
-<file path=customXml/item6.xml><?xml version="1.0" encoding="utf-8"?>
 <ct:contentTypeSchema xmlns:ct="http://schemas.microsoft.com/office/2006/metadata/contentType" xmlns:ma="http://schemas.microsoft.com/office/2006/metadata/properties/metaAttributes" ct:_="" ma:_="" ma:contentTypeName="Word" ma:contentTypeID="0x010100A7E734F647EE7C4F86DAB9A69098C782022400BF6E643B4A341345BD6363F8CE34B5D8" ma:contentTypeVersion="9" ma:contentTypeDescription="" ma:contentTypeScope="" ma:versionID="8c01b84df54c4dedb4075576339ac11a">
   <xsd:schema xmlns:xsd="http://www.w3.org/2001/XMLSchema" xmlns:xs="http://www.w3.org/2001/XMLSchema" xmlns:p="http://schemas.microsoft.com/office/2006/metadata/properties" xmlns:ns1="http://schemas.microsoft.com/sharepoint/v3" xmlns:ns2="http://schemas.microsoft.com/sharepoint/v3/fields" xmlns:ns3="5c1b9bb2-1639-4569-abf8-361ff49d18c0" xmlns:ns4="a186bcf1-0ea9-4f9d-97ce-5956c7a58864" xmlns:ns5="14314bf2-d8ea-460d-9f54-3c374d3d0bc0" targetNamespace="http://schemas.microsoft.com/office/2006/metadata/properties" ma:root="true" ma:fieldsID="836ab43a5a708514794883ee9e678ed3" ns1:_="" ns2:_="" ns3:_="" ns4:_="" ns5:_="">
     <xsd:import namespace="http://schemas.microsoft.com/sharepoint/v3"/>
@@ -15486,14 +14079,35 @@
 </ct:contentTypeSchema>
 </file>
 
+<file path=customXml/item5.xml><?xml version="1.0" encoding="utf-8"?>
+<?mso-contentType ?>
+<customXsn xmlns="http://schemas.microsoft.com/office/2006/metadata/customXsn">
+  <xsnLocation/>
+  <cached>True</cached>
+  <openByDefault>True</openByDefault>
+  <xsnScope/>
+</customXsn>
+</file>
+
+<file path=customXml/item6.xml><?xml version="1.0" encoding="utf-8"?>
+<?mso-contentType ?>
+<SharedContentType xmlns="Microsoft.SharePoint.Taxonomy.ContentTypeSync" SourceId="1a4ba186-3518-432c-9561-7a0f3424a65e" ContentTypeId="0x010100A7E734F647EE7C4F86DAB9A69098C7820224" PreviousValue="false"/>
+</file>
+
 <file path=customXml/item7.xml><?xml version="1.0" encoding="utf-8"?>
 <b:Sources xmlns:b="http://schemas.openxmlformats.org/officeDocument/2006/bibliography" xmlns="http://schemas.openxmlformats.org/officeDocument/2006/bibliography" SelectedStyle="\APA.XSL" StyleName="APA"/>
 </file>
 
 <file path=customXml/itemProps1.xml><?xml version="1.0" encoding="utf-8"?>
-<ds:datastoreItem xmlns:ds="http://schemas.openxmlformats.org/officeDocument/2006/customXml" ds:itemID="{14D6955C-01AB-4AFA-BA2A-00574732DBE7}">
+<ds:datastoreItem xmlns:ds="http://schemas.openxmlformats.org/officeDocument/2006/customXml" ds:itemID="{D8A62D0C-17AF-45D8-97D2-A7773FB42A74}">
   <ds:schemaRefs>
-    <ds:schemaRef ds:uri="http://schemas.microsoft.com/sharepoint/events"/>
+    <ds:schemaRef ds:uri="http://schemas.microsoft.com/office/2006/metadata/properties"/>
+    <ds:schemaRef ds:uri="http://schemas.microsoft.com/office/infopath/2007/PartnerControls"/>
+    <ds:schemaRef ds:uri="5c1b9bb2-1639-4569-abf8-361ff49d18c0"/>
+    <ds:schemaRef ds:uri="http://schemas.microsoft.com/sharepoint/v3"/>
+    <ds:schemaRef ds:uri="http://schemas.microsoft.com/sharepoint/v3/fields"/>
+    <ds:schemaRef ds:uri="a186bcf1-0ea9-4f9d-97ce-5956c7a58864"/>
+    <ds:schemaRef ds:uri="14314bf2-d8ea-460d-9f54-3c374d3d0bc0"/>
   </ds:schemaRefs>
 </ds:datastoreItem>
 </file>
@@ -15507,36 +14121,14 @@
 </file>
 
 <file path=customXml/itemProps3.xml><?xml version="1.0" encoding="utf-8"?>
-<ds:datastoreItem xmlns:ds="http://schemas.openxmlformats.org/officeDocument/2006/customXml" ds:itemID="{D8A62D0C-17AF-45D8-97D2-A7773FB42A74}">
+<ds:datastoreItem xmlns:ds="http://schemas.openxmlformats.org/officeDocument/2006/customXml" ds:itemID="{14D6955C-01AB-4AFA-BA2A-00574732DBE7}">
   <ds:schemaRefs>
-    <ds:schemaRef ds:uri="http://schemas.microsoft.com/office/2006/metadata/properties"/>
-    <ds:schemaRef ds:uri="http://schemas.microsoft.com/office/infopath/2007/PartnerControls"/>
-    <ds:schemaRef ds:uri="5c1b9bb2-1639-4569-abf8-361ff49d18c0"/>
-    <ds:schemaRef ds:uri="http://schemas.microsoft.com/sharepoint/v3"/>
-    <ds:schemaRef ds:uri="http://schemas.microsoft.com/sharepoint/v3/fields"/>
-    <ds:schemaRef ds:uri="a186bcf1-0ea9-4f9d-97ce-5956c7a58864"/>
-    <ds:schemaRef ds:uri="14314bf2-d8ea-460d-9f54-3c374d3d0bc0"/>
+    <ds:schemaRef ds:uri="http://schemas.microsoft.com/sharepoint/events"/>
   </ds:schemaRefs>
 </ds:datastoreItem>
 </file>
 
 <file path=customXml/itemProps4.xml><?xml version="1.0" encoding="utf-8"?>
-<ds:datastoreItem xmlns:ds="http://schemas.openxmlformats.org/officeDocument/2006/customXml" ds:itemID="{82EF24C0-F9A1-46DE-9B74-635EECB0D344}">
-  <ds:schemaRefs>
-    <ds:schemaRef ds:uri="Microsoft.SharePoint.Taxonomy.ContentTypeSync"/>
-  </ds:schemaRefs>
-</ds:datastoreItem>
-</file>
-
-<file path=customXml/itemProps5.xml><?xml version="1.0" encoding="utf-8"?>
-<ds:datastoreItem xmlns:ds="http://schemas.openxmlformats.org/officeDocument/2006/customXml" ds:itemID="{46E24F54-4F01-4CC5-BE7A-F5B43C4DFA15}">
-  <ds:schemaRefs>
-    <ds:schemaRef ds:uri="http://schemas.microsoft.com/office/2006/metadata/customXsn"/>
-  </ds:schemaRefs>
-</ds:datastoreItem>
-</file>
-
-<file path=customXml/itemProps6.xml><?xml version="1.0" encoding="utf-8"?>
 <ds:datastoreItem xmlns:ds="http://schemas.openxmlformats.org/officeDocument/2006/customXml" ds:itemID="{8E87A96F-618F-45DE-900C-C26A50036DF2}">
   <ds:schemaRefs>
     <ds:schemaRef ds:uri="http://schemas.microsoft.com/office/2006/metadata/contentType"/>
@@ -15558,8 +14150,24 @@
 </ds:datastoreItem>
 </file>
 
+<file path=customXml/itemProps5.xml><?xml version="1.0" encoding="utf-8"?>
+<ds:datastoreItem xmlns:ds="http://schemas.openxmlformats.org/officeDocument/2006/customXml" ds:itemID="{46E24F54-4F01-4CC5-BE7A-F5B43C4DFA15}">
+  <ds:schemaRefs>
+    <ds:schemaRef ds:uri="http://schemas.microsoft.com/office/2006/metadata/customXsn"/>
+  </ds:schemaRefs>
+</ds:datastoreItem>
+</file>
+
+<file path=customXml/itemProps6.xml><?xml version="1.0" encoding="utf-8"?>
+<ds:datastoreItem xmlns:ds="http://schemas.openxmlformats.org/officeDocument/2006/customXml" ds:itemID="{82EF24C0-F9A1-46DE-9B74-635EECB0D344}">
+  <ds:schemaRefs>
+    <ds:schemaRef ds:uri="Microsoft.SharePoint.Taxonomy.ContentTypeSync"/>
+  </ds:schemaRefs>
+</ds:datastoreItem>
+</file>
+
 <file path=customXml/itemProps7.xml><?xml version="1.0" encoding="utf-8"?>
-<ds:datastoreItem xmlns:ds="http://schemas.openxmlformats.org/officeDocument/2006/customXml" ds:itemID="{A8395FC5-6C77-42C2-BCDA-7E24025FD20D}">
+<ds:datastoreItem xmlns:ds="http://schemas.openxmlformats.org/officeDocument/2006/customXml" ds:itemID="{9C13377D-B381-4151-9B31-B32B14BD2E98}">
   <ds:schemaRefs>
     <ds:schemaRef ds:uri="http://schemas.openxmlformats.org/officeDocument/2006/bibliography"/>
   </ds:schemaRefs>

</xml_diff>